<commit_message>
all styles are the same nou
</commit_message>
<xml_diff>
--- a/docs/assesment papers/Assessment Paper Curriculum Builder.docx
+++ b/docs/assesment papers/Assessment Paper Curriculum Builder.docx
@@ -51,7 +51,7 @@
                     </pic:cNvPicPr>
                   </pic:nvPicPr>
                   <pic:blipFill>
-                    <a:blip r:embed="rId7" cstate="print">
+                    <a:blip r:embed="rId8" cstate="print">
                       <a:extLst>
                         <a:ext uri="{28A0092B-C50C-407E-A947-70E740481C1C}">
                           <a14:useLocalDpi xmlns:a14="http://schemas.microsoft.com/office/drawing/2010/main" val="0"/>
@@ -131,30 +131,914 @@
         </w:rPr>
       </w:pPr>
     </w:p>
+    <w:sdt>
+      <w:sdtPr>
+        <w:id w:val="-1888565051"/>
+        <w:docPartObj>
+          <w:docPartGallery w:val="Table of Contents"/>
+          <w:docPartUnique/>
+        </w:docPartObj>
+      </w:sdtPr>
+      <w:sdtEndPr>
+        <w:rPr>
+          <w:rFonts w:asciiTheme="minorHAnsi" w:eastAsiaTheme="minorHAnsi" w:hAnsiTheme="minorHAnsi" w:cstheme="minorBidi"/>
+          <w:b/>
+          <w:bCs/>
+          <w:noProof/>
+          <w:color w:val="auto"/>
+          <w:sz w:val="22"/>
+          <w:szCs w:val="22"/>
+          <w:lang w:val="nl-NL"/>
+        </w:rPr>
+      </w:sdtEndPr>
+      <w:sdtContent>
+        <w:p>
+          <w:pPr>
+            <w:pStyle w:val="TOCHeading"/>
+          </w:pPr>
+          <w:r>
+            <w:t>Contents</w:t>
+          </w:r>
+        </w:p>
+        <w:p>
+          <w:pPr>
+            <w:pStyle w:val="TOC1"/>
+            <w:tabs>
+              <w:tab w:val="right" w:leader="dot" w:pos="9062"/>
+            </w:tabs>
+            <w:rPr>
+              <w:noProof/>
+            </w:rPr>
+          </w:pPr>
+          <w:r>
+            <w:fldChar w:fldCharType="begin"/>
+          </w:r>
+          <w:r>
+            <w:instrText xml:space="preserve"> TOC \o "1-3" \h \z \u </w:instrText>
+          </w:r>
+          <w:r>
+            <w:fldChar w:fldCharType="separate"/>
+          </w:r>
+          <w:hyperlink w:anchor="_Toc405885699" w:history="1">
+            <w:r>
+              <w:rPr>
+                <w:rStyle w:val="Hyperlink"/>
+                <w:noProof/>
+              </w:rPr>
+              <w:t>Wouter Huijs</w:t>
+            </w:r>
+            <w:r>
+              <w:rPr>
+                <w:noProof/>
+                <w:webHidden/>
+              </w:rPr>
+              <w:tab/>
+            </w:r>
+            <w:r>
+              <w:rPr>
+                <w:noProof/>
+                <w:webHidden/>
+              </w:rPr>
+              <w:fldChar w:fldCharType="begin"/>
+            </w:r>
+            <w:r>
+              <w:rPr>
+                <w:noProof/>
+                <w:webHidden/>
+              </w:rPr>
+              <w:instrText xml:space="preserve"> PAGEREF _Toc405885699 \h </w:instrText>
+            </w:r>
+            <w:r>
+              <w:rPr>
+                <w:noProof/>
+                <w:webHidden/>
+              </w:rPr>
+            </w:r>
+            <w:r>
+              <w:rPr>
+                <w:noProof/>
+                <w:webHidden/>
+              </w:rPr>
+              <w:fldChar w:fldCharType="separate"/>
+            </w:r>
+            <w:r>
+              <w:rPr>
+                <w:noProof/>
+                <w:webHidden/>
+              </w:rPr>
+              <w:t>3</w:t>
+            </w:r>
+            <w:r>
+              <w:rPr>
+                <w:noProof/>
+                <w:webHidden/>
+              </w:rPr>
+              <w:fldChar w:fldCharType="end"/>
+            </w:r>
+          </w:hyperlink>
+        </w:p>
+        <w:p>
+          <w:pPr>
+            <w:pStyle w:val="TOC2"/>
+            <w:tabs>
+              <w:tab w:val="right" w:leader="dot" w:pos="9062"/>
+            </w:tabs>
+            <w:rPr>
+              <w:noProof/>
+            </w:rPr>
+          </w:pPr>
+          <w:hyperlink w:anchor="_Toc405885700" w:history="1">
+            <w:r>
+              <w:rPr>
+                <w:rStyle w:val="Hyperlink"/>
+                <w:noProof/>
+              </w:rPr>
+              <w:t>Zelfreflectie</w:t>
+            </w:r>
+            <w:r>
+              <w:rPr>
+                <w:noProof/>
+                <w:webHidden/>
+              </w:rPr>
+              <w:tab/>
+            </w:r>
+            <w:r>
+              <w:rPr>
+                <w:noProof/>
+                <w:webHidden/>
+              </w:rPr>
+              <w:fldChar w:fldCharType="begin"/>
+            </w:r>
+            <w:r>
+              <w:rPr>
+                <w:noProof/>
+                <w:webHidden/>
+              </w:rPr>
+              <w:instrText xml:space="preserve"> PAGEREF _Toc405885700 \h </w:instrText>
+            </w:r>
+            <w:r>
+              <w:rPr>
+                <w:noProof/>
+                <w:webHidden/>
+              </w:rPr>
+            </w:r>
+            <w:r>
+              <w:rPr>
+                <w:noProof/>
+                <w:webHidden/>
+              </w:rPr>
+              <w:fldChar w:fldCharType="separate"/>
+            </w:r>
+            <w:r>
+              <w:rPr>
+                <w:noProof/>
+                <w:webHidden/>
+              </w:rPr>
+              <w:t>3</w:t>
+            </w:r>
+            <w:r>
+              <w:rPr>
+                <w:noProof/>
+                <w:webHidden/>
+              </w:rPr>
+              <w:fldChar w:fldCharType="end"/>
+            </w:r>
+          </w:hyperlink>
+        </w:p>
+        <w:p>
+          <w:pPr>
+            <w:pStyle w:val="TOC2"/>
+            <w:tabs>
+              <w:tab w:val="right" w:leader="dot" w:pos="9062"/>
+            </w:tabs>
+            <w:rPr>
+              <w:noProof/>
+            </w:rPr>
+          </w:pPr>
+          <w:hyperlink w:anchor="_Toc405885701" w:history="1">
+            <w:r>
+              <w:rPr>
+                <w:rStyle w:val="Hyperlink"/>
+                <w:noProof/>
+              </w:rPr>
+              <w:t>Peer review</w:t>
+            </w:r>
+            <w:r>
+              <w:rPr>
+                <w:noProof/>
+                <w:webHidden/>
+              </w:rPr>
+              <w:tab/>
+            </w:r>
+            <w:r>
+              <w:rPr>
+                <w:noProof/>
+                <w:webHidden/>
+              </w:rPr>
+              <w:fldChar w:fldCharType="begin"/>
+            </w:r>
+            <w:r>
+              <w:rPr>
+                <w:noProof/>
+                <w:webHidden/>
+              </w:rPr>
+              <w:instrText xml:space="preserve"> PAGEREF _Toc405885701 \h </w:instrText>
+            </w:r>
+            <w:r>
+              <w:rPr>
+                <w:noProof/>
+                <w:webHidden/>
+              </w:rPr>
+            </w:r>
+            <w:r>
+              <w:rPr>
+                <w:noProof/>
+                <w:webHidden/>
+              </w:rPr>
+              <w:fldChar w:fldCharType="separate"/>
+            </w:r>
+            <w:r>
+              <w:rPr>
+                <w:noProof/>
+                <w:webHidden/>
+              </w:rPr>
+              <w:t>3</w:t>
+            </w:r>
+            <w:r>
+              <w:rPr>
+                <w:noProof/>
+                <w:webHidden/>
+              </w:rPr>
+              <w:fldChar w:fldCharType="end"/>
+            </w:r>
+          </w:hyperlink>
+        </w:p>
+        <w:p>
+          <w:pPr>
+            <w:pStyle w:val="TOC1"/>
+            <w:tabs>
+              <w:tab w:val="right" w:leader="dot" w:pos="9062"/>
+            </w:tabs>
+            <w:rPr>
+              <w:noProof/>
+            </w:rPr>
+          </w:pPr>
+          <w:hyperlink w:anchor="_Toc405885702" w:history="1">
+            <w:r>
+              <w:rPr>
+                <w:rStyle w:val="Hyperlink"/>
+                <w:noProof/>
+                <w:lang w:val="en-US"/>
+              </w:rPr>
+              <w:t>Koen Putman</w:t>
+            </w:r>
+            <w:r>
+              <w:rPr>
+                <w:noProof/>
+                <w:webHidden/>
+              </w:rPr>
+              <w:tab/>
+            </w:r>
+            <w:r>
+              <w:rPr>
+                <w:noProof/>
+                <w:webHidden/>
+              </w:rPr>
+              <w:fldChar w:fldCharType="begin"/>
+            </w:r>
+            <w:r>
+              <w:rPr>
+                <w:noProof/>
+                <w:webHidden/>
+              </w:rPr>
+              <w:instrText xml:space="preserve"> PAGEREF _Toc405885702 \h </w:instrText>
+            </w:r>
+            <w:r>
+              <w:rPr>
+                <w:noProof/>
+                <w:webHidden/>
+              </w:rPr>
+            </w:r>
+            <w:r>
+              <w:rPr>
+                <w:noProof/>
+                <w:webHidden/>
+              </w:rPr>
+              <w:fldChar w:fldCharType="separate"/>
+            </w:r>
+            <w:r>
+              <w:rPr>
+                <w:noProof/>
+                <w:webHidden/>
+              </w:rPr>
+              <w:t>4</w:t>
+            </w:r>
+            <w:r>
+              <w:rPr>
+                <w:noProof/>
+                <w:webHidden/>
+              </w:rPr>
+              <w:fldChar w:fldCharType="end"/>
+            </w:r>
+          </w:hyperlink>
+        </w:p>
+        <w:p>
+          <w:pPr>
+            <w:pStyle w:val="TOC2"/>
+            <w:tabs>
+              <w:tab w:val="right" w:leader="dot" w:pos="9062"/>
+            </w:tabs>
+            <w:rPr>
+              <w:noProof/>
+            </w:rPr>
+          </w:pPr>
+          <w:hyperlink w:anchor="_Toc405885703" w:history="1">
+            <w:r>
+              <w:rPr>
+                <w:rStyle w:val="Hyperlink"/>
+                <w:noProof/>
+                <w:lang w:val="en-US"/>
+              </w:rPr>
+              <w:t>Self-Reflection</w:t>
+            </w:r>
+            <w:r>
+              <w:rPr>
+                <w:noProof/>
+                <w:webHidden/>
+              </w:rPr>
+              <w:tab/>
+            </w:r>
+            <w:r>
+              <w:rPr>
+                <w:noProof/>
+                <w:webHidden/>
+              </w:rPr>
+              <w:fldChar w:fldCharType="begin"/>
+            </w:r>
+            <w:r>
+              <w:rPr>
+                <w:noProof/>
+                <w:webHidden/>
+              </w:rPr>
+              <w:instrText xml:space="preserve"> PAGEREF _Toc405885703 \h </w:instrText>
+            </w:r>
+            <w:r>
+              <w:rPr>
+                <w:noProof/>
+                <w:webHidden/>
+              </w:rPr>
+            </w:r>
+            <w:r>
+              <w:rPr>
+                <w:noProof/>
+                <w:webHidden/>
+              </w:rPr>
+              <w:fldChar w:fldCharType="separate"/>
+            </w:r>
+            <w:r>
+              <w:rPr>
+                <w:noProof/>
+                <w:webHidden/>
+              </w:rPr>
+              <w:t>4</w:t>
+            </w:r>
+            <w:r>
+              <w:rPr>
+                <w:noProof/>
+                <w:webHidden/>
+              </w:rPr>
+              <w:fldChar w:fldCharType="end"/>
+            </w:r>
+          </w:hyperlink>
+        </w:p>
+        <w:p>
+          <w:pPr>
+            <w:pStyle w:val="TOC2"/>
+            <w:tabs>
+              <w:tab w:val="right" w:leader="dot" w:pos="9062"/>
+            </w:tabs>
+            <w:rPr>
+              <w:noProof/>
+            </w:rPr>
+          </w:pPr>
+          <w:hyperlink w:anchor="_Toc405885704" w:history="1">
+            <w:r>
+              <w:rPr>
+                <w:rStyle w:val="Hyperlink"/>
+                <w:noProof/>
+                <w:lang w:val="en-US"/>
+              </w:rPr>
+              <w:t>Peer reviews</w:t>
+            </w:r>
+            <w:r>
+              <w:rPr>
+                <w:noProof/>
+                <w:webHidden/>
+              </w:rPr>
+              <w:tab/>
+            </w:r>
+            <w:r>
+              <w:rPr>
+                <w:noProof/>
+                <w:webHidden/>
+              </w:rPr>
+              <w:fldChar w:fldCharType="begin"/>
+            </w:r>
+            <w:r>
+              <w:rPr>
+                <w:noProof/>
+                <w:webHidden/>
+              </w:rPr>
+              <w:instrText xml:space="preserve"> PAGEREF _Toc405885704 \h </w:instrText>
+            </w:r>
+            <w:r>
+              <w:rPr>
+                <w:noProof/>
+                <w:webHidden/>
+              </w:rPr>
+            </w:r>
+            <w:r>
+              <w:rPr>
+                <w:noProof/>
+                <w:webHidden/>
+              </w:rPr>
+              <w:fldChar w:fldCharType="separate"/>
+            </w:r>
+            <w:r>
+              <w:rPr>
+                <w:noProof/>
+                <w:webHidden/>
+              </w:rPr>
+              <w:t>4</w:t>
+            </w:r>
+            <w:r>
+              <w:rPr>
+                <w:noProof/>
+                <w:webHidden/>
+              </w:rPr>
+              <w:fldChar w:fldCharType="end"/>
+            </w:r>
+          </w:hyperlink>
+        </w:p>
+        <w:p>
+          <w:pPr>
+            <w:pStyle w:val="TOC1"/>
+            <w:tabs>
+              <w:tab w:val="right" w:leader="dot" w:pos="9062"/>
+            </w:tabs>
+            <w:rPr>
+              <w:noProof/>
+            </w:rPr>
+          </w:pPr>
+          <w:hyperlink w:anchor="_Toc405885705" w:history="1">
+            <w:r>
+              <w:rPr>
+                <w:rStyle w:val="Hyperlink"/>
+                <w:noProof/>
+                <w:lang w:val="en-US"/>
+              </w:rPr>
+              <w:t>Jacob Jonkman</w:t>
+            </w:r>
+            <w:r>
+              <w:rPr>
+                <w:noProof/>
+                <w:webHidden/>
+              </w:rPr>
+              <w:tab/>
+            </w:r>
+            <w:r>
+              <w:rPr>
+                <w:noProof/>
+                <w:webHidden/>
+              </w:rPr>
+              <w:fldChar w:fldCharType="begin"/>
+            </w:r>
+            <w:r>
+              <w:rPr>
+                <w:noProof/>
+                <w:webHidden/>
+              </w:rPr>
+              <w:instrText xml:space="preserve"> PAGEREF _Toc405885705 \h </w:instrText>
+            </w:r>
+            <w:r>
+              <w:rPr>
+                <w:noProof/>
+                <w:webHidden/>
+              </w:rPr>
+            </w:r>
+            <w:r>
+              <w:rPr>
+                <w:noProof/>
+                <w:webHidden/>
+              </w:rPr>
+              <w:fldChar w:fldCharType="separate"/>
+            </w:r>
+            <w:r>
+              <w:rPr>
+                <w:noProof/>
+                <w:webHidden/>
+              </w:rPr>
+              <w:t>6</w:t>
+            </w:r>
+            <w:r>
+              <w:rPr>
+                <w:noProof/>
+                <w:webHidden/>
+              </w:rPr>
+              <w:fldChar w:fldCharType="end"/>
+            </w:r>
+          </w:hyperlink>
+        </w:p>
+        <w:p>
+          <w:pPr>
+            <w:pStyle w:val="TOC2"/>
+            <w:tabs>
+              <w:tab w:val="right" w:leader="dot" w:pos="9062"/>
+            </w:tabs>
+            <w:rPr>
+              <w:noProof/>
+            </w:rPr>
+          </w:pPr>
+          <w:hyperlink w:anchor="_Toc405885706" w:history="1">
+            <w:r>
+              <w:rPr>
+                <w:rStyle w:val="Hyperlink"/>
+                <w:noProof/>
+              </w:rPr>
+              <w:t>Zelfreflectie</w:t>
+            </w:r>
+            <w:r>
+              <w:rPr>
+                <w:noProof/>
+                <w:webHidden/>
+              </w:rPr>
+              <w:tab/>
+            </w:r>
+            <w:r>
+              <w:rPr>
+                <w:noProof/>
+                <w:webHidden/>
+              </w:rPr>
+              <w:fldChar w:fldCharType="begin"/>
+            </w:r>
+            <w:r>
+              <w:rPr>
+                <w:noProof/>
+                <w:webHidden/>
+              </w:rPr>
+              <w:instrText xml:space="preserve"> PAGEREF _Toc405885706 \h </w:instrText>
+            </w:r>
+            <w:r>
+              <w:rPr>
+                <w:noProof/>
+                <w:webHidden/>
+              </w:rPr>
+            </w:r>
+            <w:r>
+              <w:rPr>
+                <w:noProof/>
+                <w:webHidden/>
+              </w:rPr>
+              <w:fldChar w:fldCharType="separate"/>
+            </w:r>
+            <w:r>
+              <w:rPr>
+                <w:noProof/>
+                <w:webHidden/>
+              </w:rPr>
+              <w:t>6</w:t>
+            </w:r>
+            <w:r>
+              <w:rPr>
+                <w:noProof/>
+                <w:webHidden/>
+              </w:rPr>
+              <w:fldChar w:fldCharType="end"/>
+            </w:r>
+          </w:hyperlink>
+        </w:p>
+        <w:p>
+          <w:pPr>
+            <w:pStyle w:val="TOC2"/>
+            <w:tabs>
+              <w:tab w:val="right" w:leader="dot" w:pos="9062"/>
+            </w:tabs>
+            <w:rPr>
+              <w:noProof/>
+            </w:rPr>
+          </w:pPr>
+          <w:hyperlink w:anchor="_Toc405885707" w:history="1">
+            <w:r>
+              <w:rPr>
+                <w:rStyle w:val="Hyperlink"/>
+                <w:noProof/>
+              </w:rPr>
+              <w:t>Peer review</w:t>
+            </w:r>
+            <w:r>
+              <w:rPr>
+                <w:noProof/>
+                <w:webHidden/>
+              </w:rPr>
+              <w:tab/>
+            </w:r>
+            <w:r>
+              <w:rPr>
+                <w:noProof/>
+                <w:webHidden/>
+              </w:rPr>
+              <w:fldChar w:fldCharType="begin"/>
+            </w:r>
+            <w:r>
+              <w:rPr>
+                <w:noProof/>
+                <w:webHidden/>
+              </w:rPr>
+              <w:instrText xml:space="preserve"> PAGEREF _Toc405885707 \h </w:instrText>
+            </w:r>
+            <w:r>
+              <w:rPr>
+                <w:noProof/>
+                <w:webHidden/>
+              </w:rPr>
+            </w:r>
+            <w:r>
+              <w:rPr>
+                <w:noProof/>
+                <w:webHidden/>
+              </w:rPr>
+              <w:fldChar w:fldCharType="separate"/>
+            </w:r>
+            <w:r>
+              <w:rPr>
+                <w:noProof/>
+                <w:webHidden/>
+              </w:rPr>
+              <w:t>6</w:t>
+            </w:r>
+            <w:r>
+              <w:rPr>
+                <w:noProof/>
+                <w:webHidden/>
+              </w:rPr>
+              <w:fldChar w:fldCharType="end"/>
+            </w:r>
+          </w:hyperlink>
+        </w:p>
+        <w:p>
+          <w:pPr>
+            <w:pStyle w:val="TOC1"/>
+            <w:tabs>
+              <w:tab w:val="right" w:leader="dot" w:pos="9062"/>
+            </w:tabs>
+            <w:rPr>
+              <w:noProof/>
+            </w:rPr>
+          </w:pPr>
+          <w:hyperlink w:anchor="_Toc405885708" w:history="1">
+            <w:r>
+              <w:rPr>
+                <w:rStyle w:val="Hyperlink"/>
+                <w:noProof/>
+                <w:lang w:val="en-US"/>
+              </w:rPr>
+              <w:t>Hanjo Boekhout</w:t>
+            </w:r>
+            <w:r>
+              <w:rPr>
+                <w:noProof/>
+                <w:webHidden/>
+              </w:rPr>
+              <w:tab/>
+            </w:r>
+            <w:r>
+              <w:rPr>
+                <w:noProof/>
+                <w:webHidden/>
+              </w:rPr>
+              <w:fldChar w:fldCharType="begin"/>
+            </w:r>
+            <w:r>
+              <w:rPr>
+                <w:noProof/>
+                <w:webHidden/>
+              </w:rPr>
+              <w:instrText xml:space="preserve"> PAGEREF _Toc405885708 \h </w:instrText>
+            </w:r>
+            <w:r>
+              <w:rPr>
+                <w:noProof/>
+                <w:webHidden/>
+              </w:rPr>
+            </w:r>
+            <w:r>
+              <w:rPr>
+                <w:noProof/>
+                <w:webHidden/>
+              </w:rPr>
+              <w:fldChar w:fldCharType="separate"/>
+            </w:r>
+            <w:r>
+              <w:rPr>
+                <w:noProof/>
+                <w:webHidden/>
+              </w:rPr>
+              <w:t>8</w:t>
+            </w:r>
+            <w:r>
+              <w:rPr>
+                <w:noProof/>
+                <w:webHidden/>
+              </w:rPr>
+              <w:fldChar w:fldCharType="end"/>
+            </w:r>
+          </w:hyperlink>
+        </w:p>
+        <w:p>
+          <w:pPr>
+            <w:pStyle w:val="TOC2"/>
+            <w:tabs>
+              <w:tab w:val="right" w:leader="dot" w:pos="9062"/>
+            </w:tabs>
+            <w:rPr>
+              <w:noProof/>
+            </w:rPr>
+          </w:pPr>
+          <w:hyperlink w:anchor="_Toc405885709" w:history="1">
+            <w:r>
+              <w:rPr>
+                <w:rStyle w:val="Hyperlink"/>
+                <w:noProof/>
+                <w:lang w:val="en-US"/>
+              </w:rPr>
+              <w:t>Self-Reflection</w:t>
+            </w:r>
+            <w:r>
+              <w:rPr>
+                <w:noProof/>
+                <w:webHidden/>
+              </w:rPr>
+              <w:tab/>
+            </w:r>
+            <w:r>
+              <w:rPr>
+                <w:noProof/>
+                <w:webHidden/>
+              </w:rPr>
+              <w:fldChar w:fldCharType="begin"/>
+            </w:r>
+            <w:r>
+              <w:rPr>
+                <w:noProof/>
+                <w:webHidden/>
+              </w:rPr>
+              <w:instrText xml:space="preserve"> PAGEREF _Toc405885709 \h </w:instrText>
+            </w:r>
+            <w:r>
+              <w:rPr>
+                <w:noProof/>
+                <w:webHidden/>
+              </w:rPr>
+            </w:r>
+            <w:r>
+              <w:rPr>
+                <w:noProof/>
+                <w:webHidden/>
+              </w:rPr>
+              <w:fldChar w:fldCharType="separate"/>
+            </w:r>
+            <w:r>
+              <w:rPr>
+                <w:noProof/>
+                <w:webHidden/>
+              </w:rPr>
+              <w:t>8</w:t>
+            </w:r>
+            <w:r>
+              <w:rPr>
+                <w:noProof/>
+                <w:webHidden/>
+              </w:rPr>
+              <w:fldChar w:fldCharType="end"/>
+            </w:r>
+          </w:hyperlink>
+        </w:p>
+        <w:p>
+          <w:pPr>
+            <w:pStyle w:val="TOC2"/>
+            <w:tabs>
+              <w:tab w:val="right" w:leader="dot" w:pos="9062"/>
+            </w:tabs>
+            <w:rPr>
+              <w:noProof/>
+            </w:rPr>
+          </w:pPr>
+          <w:hyperlink w:anchor="_Toc405885710" w:history="1">
+            <w:r>
+              <w:rPr>
+                <w:rStyle w:val="Hyperlink"/>
+                <w:noProof/>
+                <w:lang w:val="en-US"/>
+              </w:rPr>
+              <w:t>Peer review</w:t>
+            </w:r>
+            <w:r>
+              <w:rPr>
+                <w:noProof/>
+                <w:webHidden/>
+              </w:rPr>
+              <w:tab/>
+            </w:r>
+            <w:r>
+              <w:rPr>
+                <w:noProof/>
+                <w:webHidden/>
+              </w:rPr>
+              <w:fldChar w:fldCharType="begin"/>
+            </w:r>
+            <w:r>
+              <w:rPr>
+                <w:noProof/>
+                <w:webHidden/>
+              </w:rPr>
+              <w:instrText xml:space="preserve"> PAGEREF _Toc405885710 \h </w:instrText>
+            </w:r>
+            <w:r>
+              <w:rPr>
+                <w:noProof/>
+                <w:webHidden/>
+              </w:rPr>
+            </w:r>
+            <w:r>
+              <w:rPr>
+                <w:noProof/>
+                <w:webHidden/>
+              </w:rPr>
+              <w:fldChar w:fldCharType="separate"/>
+            </w:r>
+            <w:r>
+              <w:rPr>
+                <w:noProof/>
+                <w:webHidden/>
+              </w:rPr>
+              <w:t>8</w:t>
+            </w:r>
+            <w:r>
+              <w:rPr>
+                <w:noProof/>
+                <w:webHidden/>
+              </w:rPr>
+              <w:fldChar w:fldCharType="end"/>
+            </w:r>
+          </w:hyperlink>
+        </w:p>
+        <w:p>
+          <w:r>
+            <w:rPr>
+              <w:b/>
+              <w:bCs/>
+              <w:noProof/>
+            </w:rPr>
+            <w:fldChar w:fldCharType="end"/>
+          </w:r>
+        </w:p>
+      </w:sdtContent>
+    </w:sdt>
+    <w:p>
+      <w:pPr>
+        <w:rPr>
+          <w:rFonts w:asciiTheme="majorHAnsi" w:eastAsiaTheme="majorEastAsia" w:hAnsiTheme="majorHAnsi" w:cstheme="majorBidi"/>
+          <w:color w:val="E02702" w:themeColor="accent1" w:themeShade="BF"/>
+          <w:sz w:val="32"/>
+          <w:szCs w:val="32"/>
+        </w:rPr>
+      </w:pPr>
+      <w:bookmarkStart w:id="0" w:name="_GoBack"/>
+      <w:bookmarkEnd w:id="0"/>
+      <w:r>
+        <w:br w:type="page"/>
+      </w:r>
+    </w:p>
     <w:p>
       <w:pPr>
         <w:pStyle w:val="Heading1"/>
-        <w:numPr>
-          <w:ilvl w:val="0"/>
-          <w:numId w:val="2"/>
-        </w:numPr>
-      </w:pPr>
+      </w:pPr>
+      <w:bookmarkStart w:id="1" w:name="_Toc405885699"/>
       <w:r>
         <w:lastRenderedPageBreak/>
         <w:t>Wouter Huijs</w:t>
       </w:r>
+      <w:bookmarkEnd w:id="1"/>
     </w:p>
     <w:p>
       <w:pPr>
         <w:pStyle w:val="Heading2"/>
-        <w:numPr>
-          <w:ilvl w:val="1"/>
-          <w:numId w:val="2"/>
-        </w:numPr>
-      </w:pPr>
-      <w:r>
-        <w:t>Zelfreflectie:</w:t>
-      </w:r>
+      </w:pPr>
+      <w:bookmarkStart w:id="2" w:name="_Toc405885700"/>
+      <w:r>
+        <w:t>Zelfreflectie</w:t>
+      </w:r>
+      <w:bookmarkEnd w:id="2"/>
     </w:p>
     <w:p>
       <w:pPr>
@@ -170,14 +1054,12 @@
     <w:p>
       <w:pPr>
         <w:pStyle w:val="Heading2"/>
-        <w:numPr>
-          <w:ilvl w:val="1"/>
-          <w:numId w:val="2"/>
-        </w:numPr>
-      </w:pPr>
+      </w:pPr>
+      <w:bookmarkStart w:id="3" w:name="_Toc405885701"/>
       <w:r>
         <w:t>Peer review</w:t>
       </w:r>
+      <w:bookmarkEnd w:id="3"/>
     </w:p>
     <w:p>
       <w:pPr>
@@ -355,14 +1237,12 @@
         <w:rPr>
           <w:rFonts w:ascii="Segoe UI" w:hAnsi="Segoe UI" w:cs="Segoe UI"/>
           <w:sz w:val="24"/>
-          <w:lang w:val="en-US"/>
-        </w:rPr>
-      </w:pPr>
-      <w:r>
-        <w:rPr>
-          <w:rFonts w:ascii="Segoe UI" w:hAnsi="Segoe UI" w:cs="Segoe UI"/>
-          <w:sz w:val="24"/>
-          <w:lang w:val="en-US"/>
+        </w:rPr>
+      </w:pPr>
+      <w:r>
+        <w:rPr>
+          <w:rFonts w:ascii="Segoe UI" w:hAnsi="Segoe UI" w:cs="Segoe UI"/>
+          <w:sz w:val="24"/>
         </w:rPr>
         <w:br w:type="page"/>
       </w:r>
@@ -370,14 +1250,11 @@
     <w:p>
       <w:pPr>
         <w:pStyle w:val="Heading1"/>
-        <w:numPr>
-          <w:ilvl w:val="0"/>
-          <w:numId w:val="2"/>
-        </w:numPr>
-        <w:rPr>
-          <w:lang w:val="en-US"/>
-        </w:rPr>
-      </w:pPr>
+        <w:rPr>
+          <w:lang w:val="en-US"/>
+        </w:rPr>
+      </w:pPr>
+      <w:bookmarkStart w:id="4" w:name="_Toc405885702"/>
       <w:r>
         <w:rPr>
           <w:lang w:val="en-US"/>
@@ -385,24 +1262,23 @@
         <w:lastRenderedPageBreak/>
         <w:t>Koen Putman</w:t>
       </w:r>
+      <w:bookmarkEnd w:id="4"/>
     </w:p>
     <w:p>
       <w:pPr>
         <w:pStyle w:val="Heading2"/>
-        <w:numPr>
-          <w:ilvl w:val="1"/>
-          <w:numId w:val="2"/>
-        </w:numPr>
-        <w:rPr>
-          <w:lang w:val="en-US"/>
-        </w:rPr>
-      </w:pPr>
+        <w:rPr>
+          <w:lang w:val="en-US"/>
+        </w:rPr>
+      </w:pPr>
+      <w:bookmarkStart w:id="5" w:name="_Toc405885703"/>
       <w:r>
         <w:rPr>
           <w:lang w:val="en-US"/>
         </w:rPr>
         <w:t>Self-Reflection</w:t>
       </w:r>
+      <w:bookmarkEnd w:id="5"/>
     </w:p>
     <w:p>
       <w:pPr>
@@ -560,30 +1436,27 @@
     <w:p>
       <w:pPr>
         <w:pStyle w:val="Heading2"/>
-        <w:numPr>
-          <w:ilvl w:val="1"/>
-          <w:numId w:val="2"/>
-        </w:numPr>
-        <w:rPr>
-          <w:lang w:val="en-US"/>
-        </w:rPr>
-      </w:pPr>
+        <w:rPr>
+          <w:lang w:val="en-US"/>
+        </w:rPr>
+      </w:pPr>
+      <w:bookmarkStart w:id="6" w:name="_Toc405885704"/>
       <w:r>
         <w:rPr>
           <w:lang w:val="en-US"/>
         </w:rPr>
         <w:t>Peer reviews</w:t>
       </w:r>
-    </w:p>
-    <w:p>
-      <w:pPr>
-        <w:rPr>
-          <w:rFonts w:ascii="Segoe UI" w:hAnsi="Segoe UI" w:cs="Segoe UI"/>
-          <w:sz w:val="24"/>
-          <w:lang w:val="en-US"/>
-        </w:rPr>
-      </w:pPr>
-      <w:proofErr w:type="spellStart"/>
+      <w:bookmarkEnd w:id="6"/>
+    </w:p>
+    <w:p>
+      <w:pPr>
+        <w:rPr>
+          <w:rFonts w:ascii="Segoe UI" w:hAnsi="Segoe UI" w:cs="Segoe UI"/>
+          <w:sz w:val="24"/>
+          <w:lang w:val="en-US"/>
+        </w:rPr>
+      </w:pPr>
       <w:r>
         <w:rPr>
           <w:rFonts w:ascii="Segoe UI" w:hAnsi="Segoe UI" w:cs="Segoe UI"/>
@@ -591,9 +1464,8 @@
           <w:sz w:val="24"/>
           <w:lang w:val="en-US"/>
         </w:rPr>
-        <w:t>Hanjo</w:t>
-      </w:r>
-      <w:proofErr w:type="spellEnd"/>
+        <w:t>Hanjo Boekhout</w:t>
+      </w:r>
       <w:r>
         <w:rPr>
           <w:rFonts w:ascii="Segoe UI" w:hAnsi="Segoe UI" w:cs="Segoe UI"/>
@@ -601,9 +1473,65 @@
           <w:sz w:val="24"/>
           <w:lang w:val="en-US"/>
         </w:rPr>
-        <w:t xml:space="preserve"> </w:t>
-      </w:r>
-      <w:proofErr w:type="spellStart"/>
+        <w:t xml:space="preserve">: </w:t>
+      </w:r>
+      <w:r>
+        <w:rPr>
+          <w:rFonts w:ascii="Segoe UI" w:hAnsi="Segoe UI" w:cs="Segoe UI"/>
+          <w:sz w:val="24"/>
+          <w:lang w:val="en-US"/>
+        </w:rPr>
+        <w:t>A lifesaver, handling so much of the client and UI design/creation so that I could work on some smaller issues that I enjoy dealing with, have more ex</w:t>
+      </w:r>
+      <w:r>
+        <w:rPr>
+          <w:rFonts w:ascii="Segoe UI" w:hAnsi="Segoe UI" w:cs="Segoe UI"/>
+          <w:sz w:val="24"/>
+          <w:lang w:val="en-US"/>
+        </w:rPr>
+        <w:t xml:space="preserve">perience with and knowledge of. </w:t>
+      </w:r>
+      <w:r>
+        <w:rPr>
+          <w:rFonts w:ascii="Segoe UI" w:hAnsi="Segoe UI" w:cs="Segoe UI"/>
+          <w:sz w:val="24"/>
+          <w:lang w:val="en-US"/>
+        </w:rPr>
+        <w:t xml:space="preserve">Also created the class diagram and handled most of the </w:t>
+      </w:r>
+      <w:r>
+        <w:rPr>
+          <w:rFonts w:ascii="Segoe UI" w:hAnsi="Segoe UI" w:cs="Segoe UI"/>
+          <w:sz w:val="24"/>
+          <w:lang w:val="en-US"/>
+        </w:rPr>
+        <w:t xml:space="preserve">code commentary for the client. </w:t>
+      </w:r>
+      <w:r>
+        <w:rPr>
+          <w:rFonts w:ascii="Segoe UI" w:hAnsi="Segoe UI" w:cs="Segoe UI"/>
+          <w:sz w:val="24"/>
+          <w:lang w:val="en-US"/>
+        </w:rPr>
+        <w:t xml:space="preserve">Also helped other group members when they needed it, which is always a plus. If anyone in group 8 were to pass </w:t>
+      </w:r>
+      <w:r>
+        <w:rPr>
+          <w:rFonts w:ascii="Segoe UI" w:hAnsi="Segoe UI" w:cs="Segoe UI"/>
+          <w:sz w:val="24"/>
+          <w:lang w:val="en-US"/>
+        </w:rPr>
+        <w:t>this course it'd be Hanjo.</w:t>
+      </w:r>
+    </w:p>
+    <w:p>
+      <w:pPr>
+        <w:rPr>
+          <w:rFonts w:ascii="Segoe UI" w:hAnsi="Segoe UI" w:cs="Segoe UI"/>
+          <w:sz w:val="24"/>
+          <w:lang w:val="en-US"/>
+        </w:rPr>
+      </w:pPr>
       <w:r>
         <w:rPr>
           <w:rFonts w:ascii="Segoe UI" w:hAnsi="Segoe UI" w:cs="Segoe UI"/>
@@ -611,9 +1539,8 @@
           <w:sz w:val="24"/>
           <w:lang w:val="en-US"/>
         </w:rPr>
-        <w:t>Boekhout</w:t>
-      </w:r>
-      <w:proofErr w:type="spellEnd"/>
+        <w:t>Jacob Jonkman</w:t>
+      </w:r>
       <w:r>
         <w:rPr>
           <w:rFonts w:ascii="Segoe UI" w:hAnsi="Segoe UI" w:cs="Segoe UI"/>
@@ -629,129 +1556,7 @@
           <w:sz w:val="24"/>
           <w:lang w:val="en-US"/>
         </w:rPr>
-        <w:t>A lifesaver, handling so much of the client and UI design/creation so that I could work on some smaller issues that I enjoy dealing with, have more ex</w:t>
-      </w:r>
-      <w:r>
-        <w:rPr>
-          <w:rFonts w:ascii="Segoe UI" w:hAnsi="Segoe UI" w:cs="Segoe UI"/>
-          <w:sz w:val="24"/>
-          <w:lang w:val="en-US"/>
-        </w:rPr>
-        <w:t xml:space="preserve">perience with and knowledge of. </w:t>
-      </w:r>
-      <w:r>
-        <w:rPr>
-          <w:rFonts w:ascii="Segoe UI" w:hAnsi="Segoe UI" w:cs="Segoe UI"/>
-          <w:sz w:val="24"/>
-          <w:lang w:val="en-US"/>
-        </w:rPr>
-        <w:t xml:space="preserve">Also created the class diagram and handled most of the </w:t>
-      </w:r>
-      <w:r>
-        <w:rPr>
-          <w:rFonts w:ascii="Segoe UI" w:hAnsi="Segoe UI" w:cs="Segoe UI"/>
-          <w:sz w:val="24"/>
-          <w:lang w:val="en-US"/>
-        </w:rPr>
-        <w:t xml:space="preserve">code commentary for the client. </w:t>
-      </w:r>
-      <w:r>
-        <w:rPr>
-          <w:rFonts w:ascii="Segoe UI" w:hAnsi="Segoe UI" w:cs="Segoe UI"/>
-          <w:sz w:val="24"/>
-          <w:lang w:val="en-US"/>
-        </w:rPr>
-        <w:t xml:space="preserve">Also helped other group members when they needed it, which is always a plus. If anyone in group 8 were to pass </w:t>
-      </w:r>
-      <w:r>
-        <w:rPr>
-          <w:rFonts w:ascii="Segoe UI" w:hAnsi="Segoe UI" w:cs="Segoe UI"/>
-          <w:sz w:val="24"/>
-          <w:lang w:val="en-US"/>
-        </w:rPr>
-        <w:t xml:space="preserve">this course it'd be </w:t>
-      </w:r>
-      <w:proofErr w:type="spellStart"/>
-      <w:r>
-        <w:rPr>
-          <w:rFonts w:ascii="Segoe UI" w:hAnsi="Segoe UI" w:cs="Segoe UI"/>
-          <w:sz w:val="24"/>
-          <w:lang w:val="en-US"/>
-        </w:rPr>
-        <w:t>Hanjo</w:t>
-      </w:r>
-      <w:proofErr w:type="spellEnd"/>
-      <w:r>
-        <w:rPr>
-          <w:rFonts w:ascii="Segoe UI" w:hAnsi="Segoe UI" w:cs="Segoe UI"/>
-          <w:sz w:val="24"/>
-          <w:lang w:val="en-US"/>
-        </w:rPr>
-        <w:t>.</w:t>
-      </w:r>
-    </w:p>
-    <w:p>
-      <w:pPr>
-        <w:rPr>
-          <w:rFonts w:ascii="Segoe UI" w:hAnsi="Segoe UI" w:cs="Segoe UI"/>
-          <w:sz w:val="24"/>
-          <w:lang w:val="en-US"/>
-        </w:rPr>
-      </w:pPr>
-      <w:r>
-        <w:rPr>
-          <w:rFonts w:ascii="Segoe UI" w:hAnsi="Segoe UI" w:cs="Segoe UI"/>
-          <w:b/>
-          <w:sz w:val="24"/>
-          <w:lang w:val="en-US"/>
-        </w:rPr>
-        <w:t xml:space="preserve">Jacob </w:t>
-      </w:r>
-      <w:proofErr w:type="spellStart"/>
-      <w:r>
-        <w:rPr>
-          <w:rFonts w:ascii="Segoe UI" w:hAnsi="Segoe UI" w:cs="Segoe UI"/>
-          <w:b/>
-          <w:sz w:val="24"/>
-          <w:lang w:val="en-US"/>
-        </w:rPr>
-        <w:t>Jonkman</w:t>
-      </w:r>
-      <w:proofErr w:type="spellEnd"/>
-      <w:r>
-        <w:rPr>
-          <w:rFonts w:ascii="Segoe UI" w:hAnsi="Segoe UI" w:cs="Segoe UI"/>
-          <w:b/>
-          <w:sz w:val="24"/>
-          <w:lang w:val="en-US"/>
-        </w:rPr>
-        <w:t xml:space="preserve">: </w:t>
-      </w:r>
-      <w:r>
-        <w:rPr>
-          <w:rFonts w:ascii="Segoe UI" w:hAnsi="Segoe UI" w:cs="Segoe UI"/>
-          <w:sz w:val="24"/>
-          <w:lang w:val="en-US"/>
-        </w:rPr>
-        <w:t xml:space="preserve">The only group member, apart from </w:t>
-      </w:r>
-      <w:proofErr w:type="spellStart"/>
-      <w:r>
-        <w:rPr>
-          <w:rFonts w:ascii="Segoe UI" w:hAnsi="Segoe UI" w:cs="Segoe UI"/>
-          <w:sz w:val="24"/>
-          <w:lang w:val="en-US"/>
-        </w:rPr>
-        <w:t>Hanjo</w:t>
-      </w:r>
-      <w:proofErr w:type="spellEnd"/>
-      <w:r>
-        <w:rPr>
-          <w:rFonts w:ascii="Segoe UI" w:hAnsi="Segoe UI" w:cs="Segoe UI"/>
-          <w:sz w:val="24"/>
-          <w:lang w:val="en-US"/>
-        </w:rPr>
-        <w:t xml:space="preserve"> and myself, to have an idea of the structure and </w:t>
+        <w:t xml:space="preserve">The only group member, apart from Hanjo and myself, to have an idea of the structure and </w:t>
       </w:r>
       <w:r>
         <w:rPr>
@@ -886,7 +1691,6 @@
           <w:lang w:val="en-US"/>
         </w:rPr>
       </w:pPr>
-      <w:proofErr w:type="spellStart"/>
       <w:r>
         <w:rPr>
           <w:rFonts w:ascii="Segoe UI" w:hAnsi="Segoe UI" w:cs="Segoe UI"/>
@@ -894,9 +1698,8 @@
           <w:sz w:val="24"/>
           <w:lang w:val="en-US"/>
         </w:rPr>
-        <w:t>Eline</w:t>
-      </w:r>
-      <w:proofErr w:type="spellEnd"/>
+        <w:t>Eline Schuurmans</w:t>
+      </w:r>
       <w:r>
         <w:rPr>
           <w:rFonts w:ascii="Segoe UI" w:hAnsi="Segoe UI" w:cs="Segoe UI"/>
@@ -904,9 +1707,49 @@
           <w:sz w:val="24"/>
           <w:lang w:val="en-US"/>
         </w:rPr>
-        <w:t xml:space="preserve"> </w:t>
-      </w:r>
-      <w:proofErr w:type="spellStart"/>
+        <w:t xml:space="preserve">: </w:t>
+      </w:r>
+      <w:r>
+        <w:rPr>
+          <w:rFonts w:ascii="Segoe UI" w:hAnsi="Segoe UI" w:cs="Segoe UI"/>
+          <w:sz w:val="24"/>
+          <w:lang w:val="en-US"/>
+        </w:rPr>
+        <w:t>Not much of a programming contribution, but she did create part of the site, a lot of the user manual and handled most of the graphic design for the website, the manual, icon</w:t>
+      </w:r>
+      <w:r>
+        <w:rPr>
+          <w:rFonts w:ascii="Segoe UI" w:hAnsi="Segoe UI" w:cs="Segoe UI"/>
+          <w:sz w:val="24"/>
+          <w:lang w:val="en-US"/>
+        </w:rPr>
+        <w:t xml:space="preserve">s and created the database UML. </w:t>
+      </w:r>
+      <w:r>
+        <w:rPr>
+          <w:rFonts w:ascii="Segoe UI" w:hAnsi="Segoe UI" w:cs="Segoe UI"/>
+          <w:sz w:val="24"/>
+          <w:lang w:val="en-US"/>
+        </w:rPr>
+        <w:t>Suffered from having conflicting courses on her schedule and wasn't always able to do too much, but at the very least she spent time on it and delivered s</w:t>
+      </w:r>
+      <w:r>
+        <w:rPr>
+          <w:rFonts w:ascii="Segoe UI" w:hAnsi="Segoe UI" w:cs="Segoe UI"/>
+          <w:sz w:val="24"/>
+          <w:lang w:val="en-US"/>
+        </w:rPr>
+        <w:t>omething for the final product.</w:t>
+      </w:r>
+    </w:p>
+    <w:p>
+      <w:pPr>
+        <w:rPr>
+          <w:rFonts w:ascii="Segoe UI" w:hAnsi="Segoe UI" w:cs="Segoe UI"/>
+          <w:sz w:val="24"/>
+          <w:lang w:val="en-US"/>
+        </w:rPr>
+      </w:pPr>
       <w:r>
         <w:rPr>
           <w:rFonts w:ascii="Segoe UI" w:hAnsi="Segoe UI" w:cs="Segoe UI"/>
@@ -914,9 +1757,8 @@
           <w:sz w:val="24"/>
           <w:lang w:val="en-US"/>
         </w:rPr>
-        <w:t>Schuurmans</w:t>
-      </w:r>
-      <w:proofErr w:type="spellEnd"/>
+        <w:t>Axel Bijlsma</w:t>
+      </w:r>
       <w:r>
         <w:rPr>
           <w:rFonts w:ascii="Segoe UI" w:hAnsi="Segoe UI" w:cs="Segoe UI"/>
@@ -932,76 +1774,6 @@
           <w:sz w:val="24"/>
           <w:lang w:val="en-US"/>
         </w:rPr>
-        <w:t>Not much of a programming contribution, but she did create part of the site, a lot of the user manual and handled most of the graphic design for the website, the manual, icon</w:t>
-      </w:r>
-      <w:r>
-        <w:rPr>
-          <w:rFonts w:ascii="Segoe UI" w:hAnsi="Segoe UI" w:cs="Segoe UI"/>
-          <w:sz w:val="24"/>
-          <w:lang w:val="en-US"/>
-        </w:rPr>
-        <w:t xml:space="preserve">s and created the database UML. </w:t>
-      </w:r>
-      <w:r>
-        <w:rPr>
-          <w:rFonts w:ascii="Segoe UI" w:hAnsi="Segoe UI" w:cs="Segoe UI"/>
-          <w:sz w:val="24"/>
-          <w:lang w:val="en-US"/>
-        </w:rPr>
-        <w:t>Suffered from having conflicting courses on her schedule and wasn't always able to do too much, but at the very least she spent time on it and delivered s</w:t>
-      </w:r>
-      <w:r>
-        <w:rPr>
-          <w:rFonts w:ascii="Segoe UI" w:hAnsi="Segoe UI" w:cs="Segoe UI"/>
-          <w:sz w:val="24"/>
-          <w:lang w:val="en-US"/>
-        </w:rPr>
-        <w:t>omething for the final product.</w:t>
-      </w:r>
-    </w:p>
-    <w:p>
-      <w:pPr>
-        <w:rPr>
-          <w:rFonts w:ascii="Segoe UI" w:hAnsi="Segoe UI" w:cs="Segoe UI"/>
-          <w:sz w:val="24"/>
-          <w:lang w:val="en-US"/>
-        </w:rPr>
-      </w:pPr>
-      <w:r>
-        <w:rPr>
-          <w:rFonts w:ascii="Segoe UI" w:hAnsi="Segoe UI" w:cs="Segoe UI"/>
-          <w:b/>
-          <w:sz w:val="24"/>
-          <w:lang w:val="en-US"/>
-        </w:rPr>
-        <w:t xml:space="preserve">Axel </w:t>
-      </w:r>
-      <w:proofErr w:type="spellStart"/>
-      <w:r>
-        <w:rPr>
-          <w:rFonts w:ascii="Segoe UI" w:hAnsi="Segoe UI" w:cs="Segoe UI"/>
-          <w:b/>
-          <w:sz w:val="24"/>
-          <w:lang w:val="en-US"/>
-        </w:rPr>
-        <w:t>Bijlsma</w:t>
-      </w:r>
-      <w:proofErr w:type="spellEnd"/>
-      <w:r>
-        <w:rPr>
-          <w:rFonts w:ascii="Segoe UI" w:hAnsi="Segoe UI" w:cs="Segoe UI"/>
-          <w:b/>
-          <w:sz w:val="24"/>
-          <w:lang w:val="en-US"/>
-        </w:rPr>
-        <w:t xml:space="preserve">: </w:t>
-      </w:r>
-      <w:r>
-        <w:rPr>
-          <w:rFonts w:ascii="Segoe UI" w:hAnsi="Segoe UI" w:cs="Segoe UI"/>
-          <w:sz w:val="24"/>
-          <w:lang w:val="en-US"/>
-        </w:rPr>
         <w:t>I can say that he tried and put quite a lot of hours into learning things for this project, but he seems to be lacking practical programming experience on</w:t>
       </w:r>
       <w:r>
@@ -1123,14 +1895,11 @@
     <w:p>
       <w:pPr>
         <w:pStyle w:val="Heading1"/>
-        <w:numPr>
-          <w:ilvl w:val="0"/>
-          <w:numId w:val="2"/>
-        </w:numPr>
-        <w:rPr>
-          <w:lang w:val="en-US"/>
-        </w:rPr>
-      </w:pPr>
+        <w:rPr>
+          <w:lang w:val="en-US"/>
+        </w:rPr>
+      </w:pPr>
+      <w:bookmarkStart w:id="7" w:name="_Toc405885705"/>
       <w:r>
         <w:rPr>
           <w:lang w:val="en-US"/>
@@ -1138,36 +1907,35 @@
         <w:lastRenderedPageBreak/>
         <w:t xml:space="preserve">Jacob </w:t>
       </w:r>
+      <w:r>
+        <w:rPr>
+          <w:lang w:val="en-US"/>
+        </w:rPr>
+        <w:t>Jonkman</w:t>
+      </w:r>
+      <w:bookmarkEnd w:id="7"/>
     </w:p>
     <w:p>
       <w:pPr>
         <w:pStyle w:val="Heading2"/>
-        <w:numPr>
-          <w:ilvl w:val="1"/>
-          <w:numId w:val="2"/>
-        </w:numPr>
-      </w:pPr>
+      </w:pPr>
+      <w:bookmarkStart w:id="8" w:name="_Toc405885706"/>
       <w:r>
         <w:t>Zelfreflectie</w:t>
       </w:r>
-    </w:p>
-    <w:p>
-      <w:pPr>
-        <w:rPr>
-          <w:sz w:val="24"/>
-        </w:rPr>
-      </w:pPr>
-      <w:r>
-        <w:rPr>
-          <w:sz w:val="24"/>
-        </w:rPr>
-        <w:t>Toen we met het project begonnen ging ik vol goede moed aan de slag met scrum en het programma. Mijn eerste taakje was om het programma verbinding te laten maken met de database. Na lang en veel proberen is dit helaas uiteindelijk niet gelukt en heeft iemand anders dit moeten afmaken. Dit is misschien als een goede samenvatting te zien van mijn contributie aan dit project qua programmeren. Waar sommige teamleden heel makkelijk en snel functionaliteit konden schrijven (maar daarover later meer), vond ik het moeilijk om de grafische interface (wxWidgets) te begrijpen en hiermee te werken, en kreeg ik relatief weinig we</w:t>
-      </w:r>
-      <w:r>
-        <w:rPr>
-          <w:sz w:val="24"/>
-        </w:rPr>
-        <w:t>rk gedaan in relatief veel tijd.</w:t>
+      <w:bookmarkEnd w:id="8"/>
+    </w:p>
+    <w:p>
+      <w:pPr>
+        <w:rPr>
+          <w:sz w:val="24"/>
+        </w:rPr>
+      </w:pPr>
+      <w:r>
+        <w:rPr>
+          <w:sz w:val="24"/>
+        </w:rPr>
+        <w:t>Toen we met het project begonnen ging ik vol goede moed aan de slag met scrum en het programma. Mijn eerste taakje was om het programma verbinding te laten maken met de database. Na lang en veel proberen is dit helaas uiteindelijk niet gelukt en heeft iemand anders dit moeten afmaken. Dit is misschien als een goede samenvatting te zien van mijn contributie aan dit project qua programmeren. Waar sommige teamleden heel makkelijk en snel functionaliteit konden schrijven (maar daarover later meer), vond ik het moeilijk om de grafische interface (wxWidgets) te begrijpen en hiermee te werken, en kreeg ik relatief weinig werk gedaan in relatief veel tijd.</w:t>
       </w:r>
     </w:p>
     <w:p>
@@ -1199,14 +1967,12 @@
     <w:p>
       <w:pPr>
         <w:pStyle w:val="Heading2"/>
-        <w:numPr>
-          <w:ilvl w:val="1"/>
-          <w:numId w:val="2"/>
-        </w:numPr>
-      </w:pPr>
+      </w:pPr>
+      <w:bookmarkStart w:id="9" w:name="_Toc405885707"/>
       <w:r>
         <w:t>Peer review</w:t>
       </w:r>
+      <w:bookmarkEnd w:id="9"/>
     </w:p>
     <w:p>
       <w:pPr>
@@ -1381,15 +2147,11 @@
     <w:p>
       <w:pPr>
         <w:pStyle w:val="Heading1"/>
-        <w:numPr>
-          <w:ilvl w:val="0"/>
-          <w:numId w:val="2"/>
-        </w:numPr>
-        <w:rPr>
-          <w:lang w:val="en-US"/>
-        </w:rPr>
-      </w:pPr>
-      <w:proofErr w:type="spellStart"/>
+        <w:rPr>
+          <w:lang w:val="en-US"/>
+        </w:rPr>
+      </w:pPr>
+      <w:bookmarkStart w:id="10" w:name="_Toc405885708"/>
       <w:r>
         <w:rPr>
           <w:lang w:val="en-US"/>
@@ -1397,21 +2159,35 @@
         <w:lastRenderedPageBreak/>
         <w:t>Hanjo</w:t>
       </w:r>
-      <w:proofErr w:type="spellEnd"/>
+      <w:r>
+        <w:rPr>
+          <w:lang w:val="en-US"/>
+        </w:rPr>
+        <w:t xml:space="preserve"> Boekhout</w:t>
+      </w:r>
+      <w:bookmarkEnd w:id="10"/>
       <w:r>
         <w:rPr>
           <w:lang w:val="en-US"/>
         </w:rPr>
         <w:t xml:space="preserve"> </w:t>
       </w:r>
-      <w:proofErr w:type="spellStart"/>
-      <w:r>
-        <w:rPr>
-          <w:lang w:val="en-US"/>
-        </w:rPr>
-        <w:t>Boekhout</w:t>
-      </w:r>
-      <w:proofErr w:type="spellEnd"/>
+    </w:p>
+    <w:p>
+      <w:pPr>
+        <w:pStyle w:val="Heading2"/>
+        <w:rPr>
+          <w:lang w:val="en-US"/>
+        </w:rPr>
+      </w:pPr>
+      <w:bookmarkStart w:id="11" w:name="_Toc405885709"/>
+      <w:r>
+        <w:rPr>
+          <w:lang w:val="en-US"/>
+        </w:rPr>
+        <w:t>Self-Reflection</w:t>
+      </w:r>
+      <w:bookmarkEnd w:id="11"/>
       <w:r>
         <w:rPr>
           <w:lang w:val="en-US"/>
@@ -1421,15 +2197,80 @@
     </w:p>
     <w:p>
       <w:pPr>
+        <w:rPr>
+          <w:lang w:val="en-US"/>
+        </w:rPr>
+      </w:pPr>
+      <w:r>
+        <w:rPr>
+          <w:lang w:val="en-US"/>
+        </w:rPr>
+        <w:t xml:space="preserve">Having already done this course before, I started the project with the intention to keep documentation a priority. Although this somewhat faded after the </w:t>
+      </w:r>
+      <w:r>
+        <w:t>ﬁ</w:t>
+      </w:r>
+      <w:r>
+        <w:rPr>
+          <w:lang w:val="en-US"/>
+        </w:rPr>
+        <w:t>rst week, I was able to shift my focus from functionality to documentation in the last weeks. I have also been diligent in updating scrumwise with my progress and declaring hours spend. I feel I have contributed well to this project as I have created most of the client (desktop application) functionality and created the class diagram for the client. Although attempting to keep everyone involved in the creation of the client, the di</w:t>
+      </w:r>
+      <w:r>
+        <w:t>ﬀ</w:t>
+      </w:r>
+      <w:r>
+        <w:rPr>
+          <w:lang w:val="en-US"/>
+        </w:rPr>
+        <w:t>erences in programming experience lead to a failure to contribute on this part by some. And thus I focused more on the client as they went to work on the website. I think that overall I have been able to be a guiding in</w:t>
+      </w:r>
+      <w:r>
+        <w:t>ﬂ</w:t>
+      </w:r>
+      <w:r>
+        <w:rPr>
+          <w:lang w:val="en-US"/>
+        </w:rPr>
+        <w:t>uence, which means for example indicating when a goal is unrealistic and determining what areas to focus on and assisting where needed. To conclude, I think I have passed this course because I feel I have both contributed well in programming as well as in the scrum process.</w:t>
+      </w:r>
+    </w:p>
+    <w:p>
+      <w:pPr>
         <w:pStyle w:val="Heading2"/>
-        <w:numPr>
-          <w:ilvl w:val="1"/>
-          <w:numId w:val="2"/>
-        </w:numPr>
-        <w:rPr>
-          <w:lang w:val="en-US"/>
-        </w:rPr>
-      </w:pPr>
+        <w:rPr>
+          <w:lang w:val="en-US"/>
+        </w:rPr>
+      </w:pPr>
+      <w:bookmarkStart w:id="12" w:name="_Toc405885710"/>
+      <w:r>
+        <w:rPr>
+          <w:lang w:val="en-US"/>
+        </w:rPr>
+        <w:t>Peer review</w:t>
+      </w:r>
+      <w:bookmarkEnd w:id="12"/>
+    </w:p>
+    <w:p>
+      <w:pPr>
+        <w:rPr>
+          <w:lang w:val="en-US"/>
+        </w:rPr>
+      </w:pPr>
+      <w:r>
+        <w:rPr>
+          <w:b/>
+          <w:lang w:val="en-US"/>
+        </w:rPr>
+        <w:t>Koen Putman</w:t>
+      </w:r>
+      <w:r>
+        <w:rPr>
+          <w:b/>
+          <w:lang w:val="en-US"/>
+        </w:rPr>
+        <w:t>:</w:t>
+      </w:r>
       <w:r>
         <w:rPr>
           <w:lang w:val="en-US"/>
@@ -1440,114 +2281,85 @@
         <w:rPr>
           <w:lang w:val="en-US"/>
         </w:rPr>
-        <w:t>Re</w:t>
-      </w:r>
-      <w:r>
-        <w:t>ﬂ</w:t>
-      </w:r>
-      <w:proofErr w:type="spellStart"/>
-      <w:r>
-        <w:rPr>
-          <w:lang w:val="en-US"/>
-        </w:rPr>
-        <w:t>ection</w:t>
-      </w:r>
-      <w:proofErr w:type="spellEnd"/>
-    </w:p>
-    <w:p>
-      <w:pPr>
-        <w:rPr>
-          <w:lang w:val="en-US"/>
-        </w:rPr>
-      </w:pPr>
-      <w:r>
-        <w:rPr>
-          <w:lang w:val="en-US"/>
-        </w:rPr>
-        <w:t xml:space="preserve">Having already done this course before, I started the project with the intention to keep documentation a priority. Although this somewhat faded after the </w:t>
+        <w:t>Focussing mainly on getting the visual representation of a course, getting dragging to work and managing the database koen contributed a vital part of functionality. He was also responsible for the set up of the server and settng up repositories for easy collaboration. These and other contributions leave me with little to criticise.</w:t>
+      </w:r>
+    </w:p>
+    <w:p>
+      <w:pPr>
+        <w:rPr>
+          <w:lang w:val="en-US"/>
+        </w:rPr>
+      </w:pPr>
+      <w:r>
+        <w:rPr>
+          <w:b/>
+          <w:lang w:val="en-US"/>
+        </w:rPr>
+        <w:t>Jacob Jonkman</w:t>
+      </w:r>
+      <w:r>
+        <w:rPr>
+          <w:b/>
+          <w:lang w:val="en-US"/>
+        </w:rPr>
+        <w:t>:</w:t>
+      </w:r>
+      <w:r>
+        <w:rPr>
+          <w:lang w:val="en-US"/>
+        </w:rPr>
+        <w:t xml:space="preserve"> </w:t>
+      </w:r>
+      <w:r>
+        <w:rPr>
+          <w:lang w:val="en-US"/>
+        </w:rPr>
+        <w:t>Although it seemed hard to spend much time on a weekly basis, jacob always tried to contribute something. He has also been responsable for most of the testing, thus providing an important part of documentation. I would have liked to have seen a bit more activity but overall I feel his e</w:t>
+      </w:r>
+      <w:r>
+        <w:t>ﬀ</w:t>
+      </w:r>
+      <w:r>
+        <w:rPr>
+          <w:lang w:val="en-US"/>
+        </w:rPr>
+        <w:t>orts were enough.</w:t>
+      </w:r>
+    </w:p>
+    <w:p>
+      <w:pPr>
+        <w:rPr>
+          <w:lang w:val="en-US"/>
+        </w:rPr>
+      </w:pPr>
+      <w:r>
+        <w:rPr>
+          <w:b/>
+          <w:lang w:val="en-US"/>
+        </w:rPr>
+        <w:t>Wouter Huijs</w:t>
+      </w:r>
+      <w:r>
+        <w:rPr>
+          <w:b/>
+          <w:lang w:val="en-US"/>
+        </w:rPr>
+        <w:t xml:space="preserve">: </w:t>
+      </w:r>
+      <w:r>
+        <w:rPr>
+          <w:lang w:val="en-US"/>
+        </w:rPr>
+        <w:t>Wouter was the driving force behind the website. In the early weeks he struggled to contribute due to a lack of understanding of the client, but in later weeks he made up for this by creating most of the website. Although I am satis</w:t>
       </w:r>
       <w:r>
         <w:t>ﬁ</w:t>
       </w:r>
-      <w:proofErr w:type="spellStart"/>
-      <w:r>
-        <w:rPr>
-          <w:lang w:val="en-US"/>
-        </w:rPr>
-        <w:t>rst</w:t>
-      </w:r>
-      <w:proofErr w:type="spellEnd"/>
-      <w:r>
-        <w:rPr>
-          <w:lang w:val="en-US"/>
-        </w:rPr>
-        <w:t xml:space="preserve"> week, I was able to shift my focus from functionality to documentation in the last weeks. I have also been diligent in updating </w:t>
-      </w:r>
-      <w:proofErr w:type="spellStart"/>
-      <w:r>
-        <w:rPr>
-          <w:lang w:val="en-US"/>
-        </w:rPr>
-        <w:t>scrumwise</w:t>
-      </w:r>
-      <w:proofErr w:type="spellEnd"/>
-      <w:r>
-        <w:rPr>
-          <w:lang w:val="en-US"/>
-        </w:rPr>
-        <w:t xml:space="preserve"> with my progress and declaring hours spend. I feel I have contributed well to this project as I have created most of the client (desktop application) functionality and created the class diagram for the client. Although attempting to keep everyone involved in the creation of the client, the di</w:t>
-      </w:r>
-      <w:r>
-        <w:t>ﬀ</w:t>
-      </w:r>
-      <w:proofErr w:type="spellStart"/>
-      <w:r>
-        <w:rPr>
-          <w:lang w:val="en-US"/>
-        </w:rPr>
-        <w:t>erences</w:t>
-      </w:r>
-      <w:proofErr w:type="spellEnd"/>
-      <w:r>
-        <w:rPr>
-          <w:lang w:val="en-US"/>
-        </w:rPr>
-        <w:t xml:space="preserve"> in programming experience lead to a failure to contribute on this part by some. And thus I focused more on the client as they went to work on the website. I think that overall I have been able to be a guiding in</w:t>
-      </w:r>
-      <w:r>
-        <w:t>ﬂ</w:t>
-      </w:r>
-      <w:proofErr w:type="spellStart"/>
-      <w:r>
-        <w:rPr>
-          <w:lang w:val="en-US"/>
-        </w:rPr>
-        <w:t>uence</w:t>
-      </w:r>
-      <w:proofErr w:type="spellEnd"/>
-      <w:r>
-        <w:rPr>
-          <w:lang w:val="en-US"/>
-        </w:rPr>
-        <w:t>, which means for example indicating when a goal is unrealistic and determining what areas to focus on and assisting where needed. To conclude, I think I have passed this course because I feel I have both contributed well in programming as well as in the scrum process.</w:t>
-      </w:r>
-    </w:p>
-    <w:p>
-      <w:pPr>
-        <w:pStyle w:val="Heading2"/>
-        <w:numPr>
-          <w:ilvl w:val="1"/>
-          <w:numId w:val="2"/>
-        </w:numPr>
-        <w:rPr>
-          <w:lang w:val="en-US"/>
-        </w:rPr>
-      </w:pPr>
-      <w:r>
-        <w:rPr>
-          <w:lang w:val="en-US"/>
-        </w:rPr>
-        <w:t>Peer review</w:t>
+      <w:r>
+        <w:rPr>
+          <w:lang w:val="en-US"/>
+        </w:rPr>
+        <w:t>ed with his overall contributions I must however note a lack of documentation on his part.</w:t>
       </w:r>
     </w:p>
     <w:p>
@@ -1561,13 +2373,40 @@
           <w:b/>
           <w:lang w:val="en-US"/>
         </w:rPr>
-        <w:t>Koen Putman</w:t>
+        <w:t>Eline Schuurmans</w:t>
       </w:r>
       <w:r>
         <w:rPr>
           <w:b/>
           <w:lang w:val="en-US"/>
         </w:rPr>
+        <w:t xml:space="preserve">: </w:t>
+      </w:r>
+      <w:r>
+        <w:rPr>
+          <w:lang w:val="en-US"/>
+        </w:rPr>
+        <w:t>Having created the manual and the database diagram she provided a good amount of documentation. There was however a lack of contribution in the programming department. When it comes down to it her main contributions in this department have been the design of the headers, footers and icon. I would have liked to have seen more of a week in week out contribution.</w:t>
+      </w:r>
+    </w:p>
+    <w:p>
+      <w:pPr>
+        <w:rPr>
+          <w:lang w:val="en-US"/>
+        </w:rPr>
+      </w:pPr>
+      <w:r>
+        <w:rPr>
+          <w:b/>
+          <w:lang w:val="en-US"/>
+        </w:rPr>
+        <w:t>Axel Bijlsma</w:t>
+      </w:r>
+      <w:r>
+        <w:rPr>
+          <w:b/>
+          <w:lang w:val="en-US"/>
+        </w:rPr>
         <w:t>:</w:t>
       </w:r>
       <w:r>
@@ -1576,311 +2415,11 @@
         </w:rPr>
         <w:t xml:space="preserve"> </w:t>
       </w:r>
-      <w:proofErr w:type="spellStart"/>
-      <w:r>
-        <w:rPr>
-          <w:lang w:val="en-US"/>
-        </w:rPr>
-        <w:t>Focussing</w:t>
-      </w:r>
-      <w:proofErr w:type="spellEnd"/>
-      <w:r>
-        <w:rPr>
-          <w:lang w:val="en-US"/>
-        </w:rPr>
-        <w:t xml:space="preserve"> mainly on getting the visual representation of a course, getting dragging to work and managing the database </w:t>
-      </w:r>
-      <w:proofErr w:type="spellStart"/>
-      <w:r>
-        <w:rPr>
-          <w:lang w:val="en-US"/>
-        </w:rPr>
-        <w:t>koen</w:t>
-      </w:r>
-      <w:proofErr w:type="spellEnd"/>
-      <w:r>
-        <w:rPr>
-          <w:lang w:val="en-US"/>
-        </w:rPr>
-        <w:t xml:space="preserve"> contributed a vital part of functionality. He was also responsible for the </w:t>
-      </w:r>
-      <w:proofErr w:type="spellStart"/>
-      <w:r>
-        <w:rPr>
-          <w:lang w:val="en-US"/>
-        </w:rPr>
-        <w:t>set up</w:t>
-      </w:r>
-      <w:proofErr w:type="spellEnd"/>
-      <w:r>
-        <w:rPr>
-          <w:lang w:val="en-US"/>
-        </w:rPr>
-        <w:t xml:space="preserve"> of the server and </w:t>
-      </w:r>
-      <w:proofErr w:type="spellStart"/>
-      <w:r>
-        <w:rPr>
-          <w:lang w:val="en-US"/>
-        </w:rPr>
-        <w:t>settng</w:t>
-      </w:r>
-      <w:proofErr w:type="spellEnd"/>
-      <w:r>
-        <w:rPr>
-          <w:lang w:val="en-US"/>
-        </w:rPr>
-        <w:t xml:space="preserve"> up repositories for easy collaboration. These and other contributions leave me with little to </w:t>
-      </w:r>
-      <w:proofErr w:type="spellStart"/>
-      <w:r>
-        <w:rPr>
-          <w:lang w:val="en-US"/>
-        </w:rPr>
-        <w:t>criticise</w:t>
-      </w:r>
-      <w:proofErr w:type="spellEnd"/>
-      <w:r>
-        <w:rPr>
-          <w:lang w:val="en-US"/>
-        </w:rPr>
-        <w:t>.</w:t>
-      </w:r>
-    </w:p>
-    <w:p>
-      <w:pPr>
-        <w:rPr>
-          <w:lang w:val="en-US"/>
-        </w:rPr>
-      </w:pPr>
-      <w:r>
-        <w:rPr>
-          <w:b/>
-          <w:lang w:val="en-US"/>
-        </w:rPr>
-        <w:t xml:space="preserve">Jacob </w:t>
-      </w:r>
-      <w:proofErr w:type="spellStart"/>
-      <w:r>
-        <w:rPr>
-          <w:b/>
-          <w:lang w:val="en-US"/>
-        </w:rPr>
-        <w:t>Jonkman</w:t>
-      </w:r>
-      <w:proofErr w:type="spellEnd"/>
-      <w:r>
-        <w:rPr>
-          <w:b/>
-          <w:lang w:val="en-US"/>
-        </w:rPr>
-        <w:t>:</w:t>
-      </w:r>
-      <w:r>
-        <w:rPr>
-          <w:lang w:val="en-US"/>
-        </w:rPr>
-        <w:t xml:space="preserve"> </w:t>
-      </w:r>
-      <w:r>
-        <w:rPr>
-          <w:lang w:val="en-US"/>
-        </w:rPr>
-        <w:t xml:space="preserve">Although it seemed hard to spend much time on a weekly basis, </w:t>
-      </w:r>
-      <w:proofErr w:type="spellStart"/>
-      <w:proofErr w:type="gramStart"/>
-      <w:r>
-        <w:rPr>
-          <w:lang w:val="en-US"/>
-        </w:rPr>
-        <w:t>jacob</w:t>
-      </w:r>
-      <w:proofErr w:type="spellEnd"/>
-      <w:proofErr w:type="gramEnd"/>
-      <w:r>
-        <w:rPr>
-          <w:lang w:val="en-US"/>
-        </w:rPr>
-        <w:t xml:space="preserve"> always tried to contribute something. He has also been </w:t>
-      </w:r>
-      <w:proofErr w:type="spellStart"/>
-      <w:r>
-        <w:rPr>
-          <w:lang w:val="en-US"/>
-        </w:rPr>
-        <w:t>responsable</w:t>
-      </w:r>
-      <w:proofErr w:type="spellEnd"/>
-      <w:r>
-        <w:rPr>
-          <w:lang w:val="en-US"/>
-        </w:rPr>
-        <w:t xml:space="preserve"> for most of the testing, thus providing an important part of documentation. I would have liked to have seen a bit more activity but overall I feel his e</w:t>
-      </w:r>
-      <w:r>
-        <w:t>ﬀ</w:t>
-      </w:r>
-      <w:r>
-        <w:rPr>
-          <w:lang w:val="en-US"/>
-        </w:rPr>
-        <w:t>orts were enough.</w:t>
-      </w:r>
-    </w:p>
-    <w:p>
-      <w:pPr>
-        <w:rPr>
-          <w:lang w:val="en-US"/>
-        </w:rPr>
-      </w:pPr>
-      <w:r>
-        <w:rPr>
-          <w:b/>
-          <w:lang w:val="en-US"/>
-        </w:rPr>
-        <w:t>Wouter Huijs</w:t>
-      </w:r>
-      <w:r>
-        <w:rPr>
-          <w:b/>
-          <w:lang w:val="en-US"/>
-        </w:rPr>
-        <w:t xml:space="preserve">: </w:t>
-      </w:r>
-      <w:r>
-        <w:rPr>
-          <w:lang w:val="en-US"/>
-        </w:rPr>
-        <w:t xml:space="preserve">Wouter was the driving force behind the website. In the early weeks he struggled to contribute due to a lack of understanding of the client, but in later weeks he made up for this by creating most of the website. Although I am </w:t>
-      </w:r>
-      <w:proofErr w:type="spellStart"/>
-      <w:r>
-        <w:rPr>
-          <w:lang w:val="en-US"/>
-        </w:rPr>
-        <w:t>satis</w:t>
-      </w:r>
-      <w:proofErr w:type="spellEnd"/>
-      <w:r>
-        <w:t>ﬁ</w:t>
-      </w:r>
-      <w:proofErr w:type="spellStart"/>
-      <w:r>
-        <w:rPr>
-          <w:lang w:val="en-US"/>
-        </w:rPr>
-        <w:t>ed</w:t>
-      </w:r>
-      <w:proofErr w:type="spellEnd"/>
-      <w:r>
-        <w:rPr>
-          <w:lang w:val="en-US"/>
-        </w:rPr>
-        <w:t xml:space="preserve"> with his overall contributions I must however note a lack of documentation on his part.</w:t>
-      </w:r>
-    </w:p>
-    <w:p>
-      <w:pPr>
-        <w:rPr>
-          <w:lang w:val="en-US"/>
-        </w:rPr>
-      </w:pPr>
-      <w:proofErr w:type="spellStart"/>
-      <w:r>
-        <w:rPr>
-          <w:b/>
-          <w:lang w:val="en-US"/>
-        </w:rPr>
-        <w:t>Eline</w:t>
-      </w:r>
-      <w:proofErr w:type="spellEnd"/>
-      <w:r>
-        <w:rPr>
-          <w:b/>
-          <w:lang w:val="en-US"/>
-        </w:rPr>
-        <w:t xml:space="preserve"> </w:t>
-      </w:r>
-      <w:proofErr w:type="spellStart"/>
-      <w:r>
-        <w:rPr>
-          <w:b/>
-          <w:lang w:val="en-US"/>
-        </w:rPr>
-        <w:t>Schuurmans</w:t>
-      </w:r>
-      <w:proofErr w:type="spellEnd"/>
-      <w:r>
-        <w:rPr>
-          <w:b/>
-          <w:lang w:val="en-US"/>
-        </w:rPr>
-        <w:t xml:space="preserve">: </w:t>
-      </w:r>
-      <w:r>
-        <w:rPr>
-          <w:lang w:val="en-US"/>
-        </w:rPr>
-        <w:t>Having created the manual and the database diagram she provided a good amount of documentation. There was however a lack of contribution in the programming department. When it comes down to it her main contributions in this department have been the design of the headers, footers and icon. I would have liked to have seen more of a week in week out contribution.</w:t>
-      </w:r>
-    </w:p>
-    <w:p>
-      <w:pPr>
-        <w:rPr>
-          <w:lang w:val="en-US"/>
-        </w:rPr>
-      </w:pPr>
-      <w:r>
-        <w:rPr>
-          <w:b/>
-          <w:lang w:val="en-US"/>
-        </w:rPr>
-        <w:t xml:space="preserve">Axel </w:t>
-      </w:r>
-      <w:proofErr w:type="spellStart"/>
-      <w:r>
-        <w:rPr>
-          <w:b/>
-          <w:lang w:val="en-US"/>
-        </w:rPr>
-        <w:t>Bijlsma</w:t>
-      </w:r>
-      <w:proofErr w:type="spellEnd"/>
-      <w:r>
-        <w:rPr>
-          <w:b/>
-          <w:lang w:val="en-US"/>
-        </w:rPr>
-        <w:t>:</w:t>
-      </w:r>
-      <w:r>
-        <w:rPr>
-          <w:lang w:val="en-US"/>
-        </w:rPr>
-        <w:t xml:space="preserve"> </w:t>
-      </w:r>
-      <w:r>
-        <w:rPr>
-          <w:lang w:val="en-US"/>
-        </w:rPr>
-        <w:t xml:space="preserve">Axel seemed to have the misfortune of not understanding the client, database or website. Although several attempts by us and </w:t>
-      </w:r>
-      <w:proofErr w:type="spellStart"/>
-      <w:proofErr w:type="gramStart"/>
-      <w:r>
-        <w:rPr>
-          <w:lang w:val="en-US"/>
-        </w:rPr>
-        <w:t>christian</w:t>
-      </w:r>
-      <w:proofErr w:type="spellEnd"/>
-      <w:proofErr w:type="gramEnd"/>
-      <w:r>
-        <w:rPr>
-          <w:lang w:val="en-US"/>
-        </w:rPr>
-        <w:t xml:space="preserve"> were made to get him up to speed he was not able to contribute in those areas at all. In the end his only real contributions were in some testing and </w:t>
+      <w:r>
+        <w:rPr>
+          <w:lang w:val="en-US"/>
+        </w:rPr>
+        <w:t xml:space="preserve">Axel seemed to have the misfortune of not understanding the client, database or website. Although several attempts by us and christian were made to get him up to speed he was not able to contribute in those areas at all. In the end his only real contributions were in some testing and </w:t>
       </w:r>
       <w:r>
         <w:rPr>
@@ -1908,12 +2447,10 @@
           <w:lang w:val="en-US"/>
         </w:rPr>
       </w:pPr>
-      <w:bookmarkStart w:id="0" w:name="_GoBack"/>
-      <w:bookmarkEnd w:id="0"/>
     </w:p>
     <w:sectPr>
-      <w:headerReference w:type="default" r:id="rId8"/>
-      <w:footerReference w:type="default" r:id="rId9"/>
+      <w:headerReference w:type="default" r:id="rId9"/>
+      <w:footerReference w:type="default" r:id="rId10"/>
       <w:pgSz w:w="11906" w:h="16838"/>
       <w:pgMar w:top="1417" w:right="1417" w:bottom="1417" w:left="1417" w:header="708" w:footer="708" w:gutter="0"/>
       <w:cols w:space="708"/>
@@ -2282,7 +2819,7 @@
                               <w:sz w:val="28"/>
                               <w:szCs w:val="28"/>
                             </w:rPr>
-                            <w:t>2</w:t>
+                            <w:t>3</w:t>
                           </w:r>
                           <w:r>
                             <w:rPr>
@@ -2359,7 +2896,7 @@
                         <w:sz w:val="28"/>
                         <w:szCs w:val="28"/>
                       </w:rPr>
-                      <w:t>2</w:t>
+                      <w:t>3</w:t>
                     </w:r>
                     <w:r>
                       <w:rPr>
@@ -3511,6 +4048,57 @@
       <w:contextualSpacing/>
     </w:pPr>
   </w:style>
+  <w:style w:type="paragraph" w:styleId="TOCHeading">
+    <w:name w:val="TOC Heading"/>
+    <w:basedOn w:val="Heading1"/>
+    <w:next w:val="Normal"/>
+    <w:uiPriority w:val="39"/>
+    <w:unhideWhenUsed/>
+    <w:qFormat/>
+    <w:rsid w:val="00183016"/>
+    <w:pPr>
+      <w:outlineLvl w:val="9"/>
+    </w:pPr>
+    <w:rPr>
+      <w:lang w:val="en-US"/>
+    </w:rPr>
+  </w:style>
+  <w:style w:type="paragraph" w:styleId="TOC1">
+    <w:name w:val="toc 1"/>
+    <w:basedOn w:val="Normal"/>
+    <w:next w:val="Normal"/>
+    <w:autoRedefine/>
+    <w:uiPriority w:val="39"/>
+    <w:unhideWhenUsed/>
+    <w:rsid w:val="00183016"/>
+    <w:pPr>
+      <w:spacing w:after="100"/>
+    </w:pPr>
+  </w:style>
+  <w:style w:type="paragraph" w:styleId="TOC2">
+    <w:name w:val="toc 2"/>
+    <w:basedOn w:val="Normal"/>
+    <w:next w:val="Normal"/>
+    <w:autoRedefine/>
+    <w:uiPriority w:val="39"/>
+    <w:unhideWhenUsed/>
+    <w:rsid w:val="00183016"/>
+    <w:pPr>
+      <w:spacing w:after="100"/>
+      <w:ind w:left="220"/>
+    </w:pPr>
+  </w:style>
+  <w:style w:type="character" w:styleId="Hyperlink">
+    <w:name w:val="Hyperlink"/>
+    <w:basedOn w:val="DefaultParagraphFont"/>
+    <w:uiPriority w:val="99"/>
+    <w:unhideWhenUsed/>
+    <w:rsid w:val="00183016"/>
+    <w:rPr>
+      <w:color w:val="FD5532" w:themeColor="hyperlink"/>
+      <w:u w:val="single"/>
+    </w:rPr>
+  </w:style>
 </w:styles>
 </file>
 
@@ -3773,4 +4361,16 @@
     </a:ext>
   </a:extLst>
 </a:theme>
+</file>
+
+<file path=customXml/item1.xml><?xml version="1.0" encoding="utf-8"?>
+<b:Sources xmlns:b="http://schemas.openxmlformats.org/officeDocument/2006/bibliography" xmlns="http://schemas.openxmlformats.org/officeDocument/2006/bibliography" SelectedStyle="\APASixthEditionOfficeOnline.xsl" StyleName="APA" Version="6"/>
+</file>
+
+<file path=customXml/itemProps1.xml><?xml version="1.0" encoding="utf-8"?>
+<ds:datastoreItem xmlns:ds="http://schemas.openxmlformats.org/officeDocument/2006/customXml" ds:itemID="{1969D57D-3F4F-4405-8BCB-F3AE52859235}">
+  <ds:schemaRefs>
+    <ds:schemaRef ds:uri="http://schemas.openxmlformats.org/officeDocument/2006/bibliography"/>
+  </ds:schemaRefs>
+</ds:datastoreItem>
 </file>
</xml_diff>

<commit_message>
file directory inleveren (except ass Axel)
</commit_message>
<xml_diff>
--- a/docs/assesment papers/Assessment Paper Curriculum Builder.docx
+++ b/docs/assesment papers/Assessment Paper Curriculum Builder.docx
@@ -13,6 +13,7 @@
       </w:pPr>
       <w:r>
         <w:rPr>
+          <w:rFonts w:ascii="Segoe UI" w:hAnsi="Segoe UI" w:cs="Segoe UI"/>
           <w:noProof/>
           <w:sz w:val="36"/>
           <w:lang w:eastAsia="nl-NL"/>
@@ -93,6 +94,7 @@
       <w:pPr>
         <w:jc w:val="center"/>
         <w:rPr>
+          <w:rFonts w:ascii="Segoe UI" w:hAnsi="Segoe UI" w:cs="Segoe UI"/>
           <w:sz w:val="96"/>
           <w:lang w:val="en-GB"/>
         </w:rPr>
@@ -110,6 +112,7 @@
     <w:p>
       <w:pPr>
         <w:rPr>
+          <w:rFonts w:ascii="Segoe UI" w:hAnsi="Segoe UI" w:cs="Segoe UI"/>
           <w:b/>
           <w:lang w:val="en-GB"/>
         </w:rPr>
@@ -118,6 +121,7 @@
     <w:p>
       <w:pPr>
         <w:rPr>
+          <w:rFonts w:ascii="Segoe UI" w:hAnsi="Segoe UI" w:cs="Segoe UI"/>
           <w:b/>
           <w:lang w:val="en-GB"/>
         </w:rPr>
@@ -126,6 +130,7 @@
     <w:p>
       <w:pPr>
         <w:rPr>
+          <w:rFonts w:ascii="Segoe UI" w:hAnsi="Segoe UI" w:cs="Segoe UI"/>
           <w:b/>
           <w:lang w:val="en-GB"/>
         </w:rPr>
@@ -134,7 +139,7 @@
     <w:sdt>
       <w:sdtPr>
         <w:rPr>
-          <w:rFonts w:asciiTheme="minorHAnsi" w:eastAsiaTheme="minorHAnsi" w:hAnsiTheme="minorHAnsi" w:cstheme="minorBidi"/>
+          <w:rFonts w:ascii="Segoe UI" w:eastAsiaTheme="minorHAnsi" w:hAnsi="Segoe UI" w:cs="Segoe UI"/>
           <w:color w:val="auto"/>
           <w:sz w:val="22"/>
           <w:szCs w:val="22"/>
@@ -157,8 +162,14 @@
         <w:p>
           <w:pPr>
             <w:pStyle w:val="TOCHeading"/>
+            <w:rPr>
+              <w:rFonts w:ascii="Segoe UI" w:hAnsi="Segoe UI" w:cs="Segoe UI"/>
+            </w:rPr>
           </w:pPr>
           <w:r>
+            <w:rPr>
+              <w:rFonts w:ascii="Segoe UI" w:hAnsi="Segoe UI" w:cs="Segoe UI"/>
+            </w:rPr>
             <w:t>Contents</w:t>
           </w:r>
         </w:p>
@@ -169,22 +180,34 @@
               <w:tab w:val="right" w:leader="dot" w:pos="9062"/>
             </w:tabs>
             <w:rPr>
+              <w:rFonts w:eastAsiaTheme="minorEastAsia"/>
               <w:noProof/>
+              <w:lang w:eastAsia="nl-NL"/>
             </w:rPr>
           </w:pPr>
           <w:r>
+            <w:rPr>
+              <w:rFonts w:ascii="Segoe UI" w:hAnsi="Segoe UI" w:cs="Segoe UI"/>
+            </w:rPr>
             <w:fldChar w:fldCharType="begin"/>
           </w:r>
           <w:r>
+            <w:rPr>
+              <w:rFonts w:ascii="Segoe UI" w:hAnsi="Segoe UI" w:cs="Segoe UI"/>
+            </w:rPr>
             <w:instrText xml:space="preserve"> TOC \o "1-3" \h \z \u </w:instrText>
           </w:r>
           <w:r>
+            <w:rPr>
+              <w:rFonts w:ascii="Segoe UI" w:hAnsi="Segoe UI" w:cs="Segoe UI"/>
+            </w:rPr>
             <w:fldChar w:fldCharType="separate"/>
           </w:r>
-          <w:hyperlink w:anchor="_Toc405885699" w:history="1">
+          <w:hyperlink w:anchor="_Toc405889058" w:history="1">
             <w:r>
               <w:rPr>
                 <w:rStyle w:val="Hyperlink"/>
+                <w:rFonts w:ascii="Segoe UI" w:hAnsi="Segoe UI" w:cs="Segoe UI"/>
                 <w:noProof/>
               </w:rPr>
               <w:t>Wouter Huijs</w:t>
@@ -208,7 +231,7 @@
                 <w:noProof/>
                 <w:webHidden/>
               </w:rPr>
-              <w:instrText xml:space="preserve"> PAGEREF _Toc405885699 \h </w:instrText>
+              <w:instrText xml:space="preserve"> PAGEREF _Toc405889058 \h </w:instrText>
             </w:r>
             <w:r>
               <w:rPr>
@@ -246,13 +269,16 @@
               <w:tab w:val="right" w:leader="dot" w:pos="9062"/>
             </w:tabs>
             <w:rPr>
+              <w:rFonts w:eastAsiaTheme="minorEastAsia"/>
               <w:noProof/>
+              <w:lang w:eastAsia="nl-NL"/>
             </w:rPr>
           </w:pPr>
-          <w:hyperlink w:anchor="_Toc405885700" w:history="1">
+          <w:hyperlink w:anchor="_Toc405889059" w:history="1">
             <w:r>
               <w:rPr>
                 <w:rStyle w:val="Hyperlink"/>
+                <w:rFonts w:ascii="Segoe UI" w:hAnsi="Segoe UI" w:cs="Segoe UI"/>
                 <w:noProof/>
               </w:rPr>
               <w:t>Zelfreflectie</w:t>
@@ -276,7 +302,7 @@
                 <w:noProof/>
                 <w:webHidden/>
               </w:rPr>
-              <w:instrText xml:space="preserve"> PAGEREF _Toc405885700 \h </w:instrText>
+              <w:instrText xml:space="preserve"> PAGEREF _Toc405889059 \h </w:instrText>
             </w:r>
             <w:r>
               <w:rPr>
@@ -314,13 +340,16 @@
               <w:tab w:val="right" w:leader="dot" w:pos="9062"/>
             </w:tabs>
             <w:rPr>
+              <w:rFonts w:eastAsiaTheme="minorEastAsia"/>
               <w:noProof/>
+              <w:lang w:eastAsia="nl-NL"/>
             </w:rPr>
           </w:pPr>
-          <w:hyperlink w:anchor="_Toc405885701" w:history="1">
+          <w:hyperlink w:anchor="_Toc405889060" w:history="1">
             <w:r>
               <w:rPr>
                 <w:rStyle w:val="Hyperlink"/>
+                <w:rFonts w:ascii="Segoe UI" w:hAnsi="Segoe UI" w:cs="Segoe UI"/>
                 <w:noProof/>
               </w:rPr>
               <w:t>Peer review</w:t>
@@ -344,7 +373,7 @@
                 <w:noProof/>
                 <w:webHidden/>
               </w:rPr>
-              <w:instrText xml:space="preserve"> PAGEREF _Toc405885701 \h </w:instrText>
+              <w:instrText xml:space="preserve"> PAGEREF _Toc405889060 \h </w:instrText>
             </w:r>
             <w:r>
               <w:rPr>
@@ -382,13 +411,16 @@
               <w:tab w:val="right" w:leader="dot" w:pos="9062"/>
             </w:tabs>
             <w:rPr>
+              <w:rFonts w:eastAsiaTheme="minorEastAsia"/>
               <w:noProof/>
+              <w:lang w:eastAsia="nl-NL"/>
             </w:rPr>
           </w:pPr>
-          <w:hyperlink w:anchor="_Toc405885702" w:history="1">
+          <w:hyperlink w:anchor="_Toc405889061" w:history="1">
             <w:r>
               <w:rPr>
                 <w:rStyle w:val="Hyperlink"/>
+                <w:rFonts w:ascii="Segoe UI" w:hAnsi="Segoe UI" w:cs="Segoe UI"/>
                 <w:noProof/>
                 <w:lang w:val="en-US"/>
               </w:rPr>
@@ -413,7 +445,7 @@
                 <w:noProof/>
                 <w:webHidden/>
               </w:rPr>
-              <w:instrText xml:space="preserve"> PAGEREF _Toc405885702 \h </w:instrText>
+              <w:instrText xml:space="preserve"> PAGEREF _Toc405889061 \h </w:instrText>
             </w:r>
             <w:r>
               <w:rPr>
@@ -451,13 +483,16 @@
               <w:tab w:val="right" w:leader="dot" w:pos="9062"/>
             </w:tabs>
             <w:rPr>
+              <w:rFonts w:eastAsiaTheme="minorEastAsia"/>
               <w:noProof/>
+              <w:lang w:eastAsia="nl-NL"/>
             </w:rPr>
           </w:pPr>
-          <w:hyperlink w:anchor="_Toc405885703" w:history="1">
+          <w:hyperlink w:anchor="_Toc405889062" w:history="1">
             <w:r>
               <w:rPr>
                 <w:rStyle w:val="Hyperlink"/>
+                <w:rFonts w:ascii="Segoe UI" w:hAnsi="Segoe UI" w:cs="Segoe UI"/>
                 <w:noProof/>
                 <w:lang w:val="en-US"/>
               </w:rPr>
@@ -482,7 +517,7 @@
                 <w:noProof/>
                 <w:webHidden/>
               </w:rPr>
-              <w:instrText xml:space="preserve"> PAGEREF _Toc405885703 \h </w:instrText>
+              <w:instrText xml:space="preserve"> PAGEREF _Toc405889062 \h </w:instrText>
             </w:r>
             <w:r>
               <w:rPr>
@@ -520,13 +555,16 @@
               <w:tab w:val="right" w:leader="dot" w:pos="9062"/>
             </w:tabs>
             <w:rPr>
+              <w:rFonts w:eastAsiaTheme="minorEastAsia"/>
               <w:noProof/>
+              <w:lang w:eastAsia="nl-NL"/>
             </w:rPr>
           </w:pPr>
-          <w:hyperlink w:anchor="_Toc405885704" w:history="1">
+          <w:hyperlink w:anchor="_Toc405889063" w:history="1">
             <w:r>
               <w:rPr>
                 <w:rStyle w:val="Hyperlink"/>
+                <w:rFonts w:ascii="Segoe UI" w:hAnsi="Segoe UI" w:cs="Segoe UI"/>
                 <w:noProof/>
                 <w:lang w:val="en-US"/>
               </w:rPr>
@@ -551,7 +589,7 @@
                 <w:noProof/>
                 <w:webHidden/>
               </w:rPr>
-              <w:instrText xml:space="preserve"> PAGEREF _Toc405885704 \h </w:instrText>
+              <w:instrText xml:space="preserve"> PAGEREF _Toc405889063 \h </w:instrText>
             </w:r>
             <w:r>
               <w:rPr>
@@ -589,15 +627,17 @@
               <w:tab w:val="right" w:leader="dot" w:pos="9062"/>
             </w:tabs>
             <w:rPr>
+              <w:rFonts w:eastAsiaTheme="minorEastAsia"/>
               <w:noProof/>
+              <w:lang w:eastAsia="nl-NL"/>
             </w:rPr>
           </w:pPr>
-          <w:hyperlink w:anchor="_Toc405885705" w:history="1">
+          <w:hyperlink w:anchor="_Toc405889064" w:history="1">
             <w:r>
               <w:rPr>
                 <w:rStyle w:val="Hyperlink"/>
-                <w:noProof/>
-                <w:lang w:val="en-US"/>
+                <w:rFonts w:ascii="Segoe UI" w:hAnsi="Segoe UI" w:cs="Segoe UI"/>
+                <w:noProof/>
               </w:rPr>
               <w:t>Jacob Jonkman</w:t>
             </w:r>
@@ -620,7 +660,7 @@
                 <w:noProof/>
                 <w:webHidden/>
               </w:rPr>
-              <w:instrText xml:space="preserve"> PAGEREF _Toc405885705 \h </w:instrText>
+              <w:instrText xml:space="preserve"> PAGEREF _Toc405889064 \h </w:instrText>
             </w:r>
             <w:r>
               <w:rPr>
@@ -658,13 +698,16 @@
               <w:tab w:val="right" w:leader="dot" w:pos="9062"/>
             </w:tabs>
             <w:rPr>
+              <w:rFonts w:eastAsiaTheme="minorEastAsia"/>
               <w:noProof/>
+              <w:lang w:eastAsia="nl-NL"/>
             </w:rPr>
           </w:pPr>
-          <w:hyperlink w:anchor="_Toc405885706" w:history="1">
+          <w:hyperlink w:anchor="_Toc405889065" w:history="1">
             <w:r>
               <w:rPr>
                 <w:rStyle w:val="Hyperlink"/>
+                <w:rFonts w:ascii="Segoe UI" w:hAnsi="Segoe UI" w:cs="Segoe UI"/>
                 <w:noProof/>
               </w:rPr>
               <w:t>Zelfreflectie</w:t>
@@ -688,7 +731,7 @@
                 <w:noProof/>
                 <w:webHidden/>
               </w:rPr>
-              <w:instrText xml:space="preserve"> PAGEREF _Toc405885706 \h </w:instrText>
+              <w:instrText xml:space="preserve"> PAGEREF _Toc405889065 \h </w:instrText>
             </w:r>
             <w:r>
               <w:rPr>
@@ -726,13 +769,16 @@
               <w:tab w:val="right" w:leader="dot" w:pos="9062"/>
             </w:tabs>
             <w:rPr>
+              <w:rFonts w:eastAsiaTheme="minorEastAsia"/>
               <w:noProof/>
+              <w:lang w:eastAsia="nl-NL"/>
             </w:rPr>
           </w:pPr>
-          <w:hyperlink w:anchor="_Toc405885707" w:history="1">
+          <w:hyperlink w:anchor="_Toc405889066" w:history="1">
             <w:r>
               <w:rPr>
                 <w:rStyle w:val="Hyperlink"/>
+                <w:rFonts w:ascii="Segoe UI" w:hAnsi="Segoe UI" w:cs="Segoe UI"/>
                 <w:noProof/>
               </w:rPr>
               <w:t>Peer review</w:t>
@@ -756,7 +802,7 @@
                 <w:noProof/>
                 <w:webHidden/>
               </w:rPr>
-              <w:instrText xml:space="preserve"> PAGEREF _Toc405885707 \h </w:instrText>
+              <w:instrText xml:space="preserve"> PAGEREF _Toc405889066 \h </w:instrText>
             </w:r>
             <w:r>
               <w:rPr>
@@ -794,13 +840,16 @@
               <w:tab w:val="right" w:leader="dot" w:pos="9062"/>
             </w:tabs>
             <w:rPr>
+              <w:rFonts w:eastAsiaTheme="minorEastAsia"/>
               <w:noProof/>
+              <w:lang w:eastAsia="nl-NL"/>
             </w:rPr>
           </w:pPr>
-          <w:hyperlink w:anchor="_Toc405885708" w:history="1">
+          <w:hyperlink w:anchor="_Toc405889067" w:history="1">
             <w:r>
               <w:rPr>
                 <w:rStyle w:val="Hyperlink"/>
+                <w:rFonts w:ascii="Segoe UI" w:hAnsi="Segoe UI" w:cs="Segoe UI"/>
                 <w:noProof/>
                 <w:lang w:val="en-US"/>
               </w:rPr>
@@ -825,7 +874,7 @@
                 <w:noProof/>
                 <w:webHidden/>
               </w:rPr>
-              <w:instrText xml:space="preserve"> PAGEREF _Toc405885708 \h </w:instrText>
+              <w:instrText xml:space="preserve"> PAGEREF _Toc405889067 \h </w:instrText>
             </w:r>
             <w:r>
               <w:rPr>
@@ -845,7 +894,7 @@
                 <w:noProof/>
                 <w:webHidden/>
               </w:rPr>
-              <w:t>8</w:t>
+              <w:t>9</w:t>
             </w:r>
             <w:r>
               <w:rPr>
@@ -863,13 +912,16 @@
               <w:tab w:val="right" w:leader="dot" w:pos="9062"/>
             </w:tabs>
             <w:rPr>
+              <w:rFonts w:eastAsiaTheme="minorEastAsia"/>
               <w:noProof/>
+              <w:lang w:eastAsia="nl-NL"/>
             </w:rPr>
           </w:pPr>
-          <w:hyperlink w:anchor="_Toc405885709" w:history="1">
+          <w:hyperlink w:anchor="_Toc405889068" w:history="1">
             <w:r>
               <w:rPr>
                 <w:rStyle w:val="Hyperlink"/>
+                <w:rFonts w:ascii="Segoe UI" w:hAnsi="Segoe UI" w:cs="Segoe UI"/>
                 <w:noProof/>
                 <w:lang w:val="en-US"/>
               </w:rPr>
@@ -894,7 +946,7 @@
                 <w:noProof/>
                 <w:webHidden/>
               </w:rPr>
-              <w:instrText xml:space="preserve"> PAGEREF _Toc405885709 \h </w:instrText>
+              <w:instrText xml:space="preserve"> PAGEREF _Toc405889068 \h </w:instrText>
             </w:r>
             <w:r>
               <w:rPr>
@@ -914,7 +966,7 @@
                 <w:noProof/>
                 <w:webHidden/>
               </w:rPr>
-              <w:t>8</w:t>
+              <w:t>9</w:t>
             </w:r>
             <w:r>
               <w:rPr>
@@ -932,13 +984,16 @@
               <w:tab w:val="right" w:leader="dot" w:pos="9062"/>
             </w:tabs>
             <w:rPr>
+              <w:rFonts w:eastAsiaTheme="minorEastAsia"/>
               <w:noProof/>
+              <w:lang w:eastAsia="nl-NL"/>
             </w:rPr>
           </w:pPr>
-          <w:hyperlink w:anchor="_Toc405885710" w:history="1">
+          <w:hyperlink w:anchor="_Toc405889069" w:history="1">
             <w:r>
               <w:rPr>
                 <w:rStyle w:val="Hyperlink"/>
+                <w:rFonts w:ascii="Segoe UI" w:hAnsi="Segoe UI" w:cs="Segoe UI"/>
                 <w:noProof/>
                 <w:lang w:val="en-US"/>
               </w:rPr>
@@ -963,7 +1018,7 @@
                 <w:noProof/>
                 <w:webHidden/>
               </w:rPr>
-              <w:instrText xml:space="preserve"> PAGEREF _Toc405885710 \h </w:instrText>
+              <w:instrText xml:space="preserve"> PAGEREF _Toc405889069 \h </w:instrText>
             </w:r>
             <w:r>
               <w:rPr>
@@ -983,7 +1038,7 @@
                 <w:noProof/>
                 <w:webHidden/>
               </w:rPr>
-              <w:t>8</w:t>
+              <w:t>9</w:t>
             </w:r>
             <w:r>
               <w:rPr>
@@ -995,8 +1050,437 @@
           </w:hyperlink>
         </w:p>
         <w:p>
+          <w:pPr>
+            <w:pStyle w:val="TOC1"/>
+            <w:tabs>
+              <w:tab w:val="right" w:leader="dot" w:pos="9062"/>
+            </w:tabs>
+            <w:rPr>
+              <w:rFonts w:eastAsiaTheme="minorEastAsia"/>
+              <w:noProof/>
+              <w:lang w:eastAsia="nl-NL"/>
+            </w:rPr>
+          </w:pPr>
+          <w:hyperlink w:anchor="_Toc405889070" w:history="1">
+            <w:r>
+              <w:rPr>
+                <w:rStyle w:val="Hyperlink"/>
+                <w:rFonts w:ascii="Segoe UI" w:hAnsi="Segoe UI" w:cs="Segoe UI"/>
+                <w:noProof/>
+              </w:rPr>
+              <w:t>Eline Schuurmans</w:t>
+            </w:r>
+            <w:r>
+              <w:rPr>
+                <w:noProof/>
+                <w:webHidden/>
+              </w:rPr>
+              <w:tab/>
+            </w:r>
+            <w:r>
+              <w:rPr>
+                <w:noProof/>
+                <w:webHidden/>
+              </w:rPr>
+              <w:fldChar w:fldCharType="begin"/>
+            </w:r>
+            <w:r>
+              <w:rPr>
+                <w:noProof/>
+                <w:webHidden/>
+              </w:rPr>
+              <w:instrText xml:space="preserve"> PAGEREF _Toc405889070 \h </w:instrText>
+            </w:r>
+            <w:r>
+              <w:rPr>
+                <w:noProof/>
+                <w:webHidden/>
+              </w:rPr>
+            </w:r>
+            <w:r>
+              <w:rPr>
+                <w:noProof/>
+                <w:webHidden/>
+              </w:rPr>
+              <w:fldChar w:fldCharType="separate"/>
+            </w:r>
+            <w:r>
+              <w:rPr>
+                <w:noProof/>
+                <w:webHidden/>
+              </w:rPr>
+              <w:t>10</w:t>
+            </w:r>
+            <w:r>
+              <w:rPr>
+                <w:noProof/>
+                <w:webHidden/>
+              </w:rPr>
+              <w:fldChar w:fldCharType="end"/>
+            </w:r>
+          </w:hyperlink>
+        </w:p>
+        <w:p>
+          <w:pPr>
+            <w:pStyle w:val="TOC2"/>
+            <w:tabs>
+              <w:tab w:val="right" w:leader="dot" w:pos="9062"/>
+            </w:tabs>
+            <w:rPr>
+              <w:rFonts w:eastAsiaTheme="minorEastAsia"/>
+              <w:noProof/>
+              <w:lang w:eastAsia="nl-NL"/>
+            </w:rPr>
+          </w:pPr>
+          <w:hyperlink w:anchor="_Toc405889071" w:history="1">
+            <w:r>
+              <w:rPr>
+                <w:rStyle w:val="Hyperlink"/>
+                <w:rFonts w:ascii="Segoe UI" w:hAnsi="Segoe UI" w:cs="Segoe UI"/>
+                <w:noProof/>
+              </w:rPr>
+              <w:t>Zelfreflectie</w:t>
+            </w:r>
+            <w:r>
+              <w:rPr>
+                <w:noProof/>
+                <w:webHidden/>
+              </w:rPr>
+              <w:tab/>
+            </w:r>
+            <w:r>
+              <w:rPr>
+                <w:noProof/>
+                <w:webHidden/>
+              </w:rPr>
+              <w:fldChar w:fldCharType="begin"/>
+            </w:r>
+            <w:r>
+              <w:rPr>
+                <w:noProof/>
+                <w:webHidden/>
+              </w:rPr>
+              <w:instrText xml:space="preserve"> PAGEREF _Toc405889071 \h </w:instrText>
+            </w:r>
+            <w:r>
+              <w:rPr>
+                <w:noProof/>
+                <w:webHidden/>
+              </w:rPr>
+            </w:r>
+            <w:r>
+              <w:rPr>
+                <w:noProof/>
+                <w:webHidden/>
+              </w:rPr>
+              <w:fldChar w:fldCharType="separate"/>
+            </w:r>
+            <w:r>
+              <w:rPr>
+                <w:noProof/>
+                <w:webHidden/>
+              </w:rPr>
+              <w:t>10</w:t>
+            </w:r>
+            <w:r>
+              <w:rPr>
+                <w:noProof/>
+                <w:webHidden/>
+              </w:rPr>
+              <w:fldChar w:fldCharType="end"/>
+            </w:r>
+          </w:hyperlink>
+        </w:p>
+        <w:p>
+          <w:pPr>
+            <w:pStyle w:val="TOC2"/>
+            <w:tabs>
+              <w:tab w:val="right" w:leader="dot" w:pos="9062"/>
+            </w:tabs>
+            <w:rPr>
+              <w:rFonts w:eastAsiaTheme="minorEastAsia"/>
+              <w:noProof/>
+              <w:lang w:eastAsia="nl-NL"/>
+            </w:rPr>
+          </w:pPr>
+          <w:hyperlink w:anchor="_Toc405889072" w:history="1">
+            <w:r>
+              <w:rPr>
+                <w:rStyle w:val="Hyperlink"/>
+                <w:rFonts w:ascii="Segoe UI" w:hAnsi="Segoe UI" w:cs="Segoe UI"/>
+                <w:noProof/>
+              </w:rPr>
+              <w:t>Peer review</w:t>
+            </w:r>
+            <w:r>
+              <w:rPr>
+                <w:noProof/>
+                <w:webHidden/>
+              </w:rPr>
+              <w:tab/>
+            </w:r>
+            <w:r>
+              <w:rPr>
+                <w:noProof/>
+                <w:webHidden/>
+              </w:rPr>
+              <w:fldChar w:fldCharType="begin"/>
+            </w:r>
+            <w:r>
+              <w:rPr>
+                <w:noProof/>
+                <w:webHidden/>
+              </w:rPr>
+              <w:instrText xml:space="preserve"> PAGEREF _Toc405889072 \h </w:instrText>
+            </w:r>
+            <w:r>
+              <w:rPr>
+                <w:noProof/>
+                <w:webHidden/>
+              </w:rPr>
+            </w:r>
+            <w:r>
+              <w:rPr>
+                <w:noProof/>
+                <w:webHidden/>
+              </w:rPr>
+              <w:fldChar w:fldCharType="separate"/>
+            </w:r>
+            <w:r>
+              <w:rPr>
+                <w:noProof/>
+                <w:webHidden/>
+              </w:rPr>
+              <w:t>10</w:t>
+            </w:r>
+            <w:r>
+              <w:rPr>
+                <w:noProof/>
+                <w:webHidden/>
+              </w:rPr>
+              <w:fldChar w:fldCharType="end"/>
+            </w:r>
+          </w:hyperlink>
+        </w:p>
+        <w:p>
+          <w:pPr>
+            <w:pStyle w:val="TOC1"/>
+            <w:tabs>
+              <w:tab w:val="right" w:leader="dot" w:pos="9062"/>
+            </w:tabs>
+            <w:rPr>
+              <w:rFonts w:eastAsiaTheme="minorEastAsia"/>
+              <w:noProof/>
+              <w:lang w:eastAsia="nl-NL"/>
+            </w:rPr>
+          </w:pPr>
+          <w:hyperlink w:anchor="_Toc405889073" w:history="1">
+            <w:r>
+              <w:rPr>
+                <w:rStyle w:val="Hyperlink"/>
+                <w:noProof/>
+              </w:rPr>
+              <w:t>Axel Bijlsma</w:t>
+            </w:r>
+            <w:r>
+              <w:rPr>
+                <w:noProof/>
+                <w:webHidden/>
+              </w:rPr>
+              <w:tab/>
+            </w:r>
+            <w:r>
+              <w:rPr>
+                <w:noProof/>
+                <w:webHidden/>
+              </w:rPr>
+              <w:fldChar w:fldCharType="begin"/>
+            </w:r>
+            <w:r>
+              <w:rPr>
+                <w:noProof/>
+                <w:webHidden/>
+              </w:rPr>
+              <w:instrText xml:space="preserve"> PAGEREF _Toc405889073 \h </w:instrText>
+            </w:r>
+            <w:r>
+              <w:rPr>
+                <w:noProof/>
+                <w:webHidden/>
+              </w:rPr>
+            </w:r>
+            <w:r>
+              <w:rPr>
+                <w:noProof/>
+                <w:webHidden/>
+              </w:rPr>
+              <w:fldChar w:fldCharType="separate"/>
+            </w:r>
+            <w:r>
+              <w:rPr>
+                <w:noProof/>
+                <w:webHidden/>
+              </w:rPr>
+              <w:t>12</w:t>
+            </w:r>
+            <w:r>
+              <w:rPr>
+                <w:noProof/>
+                <w:webHidden/>
+              </w:rPr>
+              <w:fldChar w:fldCharType="end"/>
+            </w:r>
+          </w:hyperlink>
+        </w:p>
+        <w:p>
+          <w:pPr>
+            <w:pStyle w:val="TOC2"/>
+            <w:tabs>
+              <w:tab w:val="right" w:leader="dot" w:pos="9062"/>
+            </w:tabs>
+            <w:rPr>
+              <w:rFonts w:eastAsiaTheme="minorEastAsia"/>
+              <w:noProof/>
+              <w:lang w:eastAsia="nl-NL"/>
+            </w:rPr>
+          </w:pPr>
+          <w:hyperlink w:anchor="_Toc405889074" w:history="1">
+            <w:r>
+              <w:rPr>
+                <w:rStyle w:val="Hyperlink"/>
+                <w:noProof/>
+              </w:rPr>
+              <w:t>Zelfreflectie</w:t>
+            </w:r>
+            <w:r>
+              <w:rPr>
+                <w:noProof/>
+                <w:webHidden/>
+              </w:rPr>
+              <w:tab/>
+            </w:r>
+            <w:r>
+              <w:rPr>
+                <w:noProof/>
+                <w:webHidden/>
+              </w:rPr>
+              <w:fldChar w:fldCharType="begin"/>
+            </w:r>
+            <w:r>
+              <w:rPr>
+                <w:noProof/>
+                <w:webHidden/>
+              </w:rPr>
+              <w:instrText xml:space="preserve"> PAGEREF _Toc405889074 \h </w:instrText>
+            </w:r>
+            <w:r>
+              <w:rPr>
+                <w:noProof/>
+                <w:webHidden/>
+              </w:rPr>
+            </w:r>
+            <w:r>
+              <w:rPr>
+                <w:noProof/>
+                <w:webHidden/>
+              </w:rPr>
+              <w:fldChar w:fldCharType="separate"/>
+            </w:r>
+            <w:r>
+              <w:rPr>
+                <w:noProof/>
+                <w:webHidden/>
+              </w:rPr>
+              <w:t>12</w:t>
+            </w:r>
+            <w:r>
+              <w:rPr>
+                <w:noProof/>
+                <w:webHidden/>
+              </w:rPr>
+              <w:fldChar w:fldCharType="end"/>
+            </w:r>
+          </w:hyperlink>
+        </w:p>
+        <w:p>
+          <w:pPr>
+            <w:pStyle w:val="TOC2"/>
+            <w:tabs>
+              <w:tab w:val="right" w:leader="dot" w:pos="9062"/>
+            </w:tabs>
+            <w:rPr>
+              <w:rFonts w:eastAsiaTheme="minorEastAsia"/>
+              <w:noProof/>
+              <w:lang w:eastAsia="nl-NL"/>
+            </w:rPr>
+          </w:pPr>
+          <w:hyperlink w:anchor="_Toc405889075" w:history="1">
+            <w:r>
+              <w:rPr>
+                <w:rStyle w:val="Hyperlink"/>
+                <w:noProof/>
+              </w:rPr>
+              <w:t>Peer review</w:t>
+            </w:r>
+            <w:r>
+              <w:rPr>
+                <w:noProof/>
+                <w:webHidden/>
+              </w:rPr>
+              <w:tab/>
+            </w:r>
+            <w:r>
+              <w:rPr>
+                <w:noProof/>
+                <w:webHidden/>
+              </w:rPr>
+              <w:fldChar w:fldCharType="begin"/>
+            </w:r>
+            <w:r>
+              <w:rPr>
+                <w:noProof/>
+                <w:webHidden/>
+              </w:rPr>
+              <w:instrText xml:space="preserve"> PAGEREF _Toc405889075 \h </w:instrText>
+            </w:r>
+            <w:r>
+              <w:rPr>
+                <w:noProof/>
+                <w:webHidden/>
+              </w:rPr>
+            </w:r>
+            <w:r>
+              <w:rPr>
+                <w:noProof/>
+                <w:webHidden/>
+              </w:rPr>
+              <w:fldChar w:fldCharType="separate"/>
+            </w:r>
+            <w:r>
+              <w:rPr>
+                <w:noProof/>
+                <w:webHidden/>
+              </w:rPr>
+              <w:t>12</w:t>
+            </w:r>
+            <w:r>
+              <w:rPr>
+                <w:noProof/>
+                <w:webHidden/>
+              </w:rPr>
+              <w:fldChar w:fldCharType="end"/>
+            </w:r>
+          </w:hyperlink>
+        </w:p>
+        <w:p>
+          <w:pPr>
+            <w:rPr>
+              <w:rFonts w:ascii="Segoe UI" w:hAnsi="Segoe UI" w:cs="Segoe UI"/>
+            </w:rPr>
+          </w:pPr>
           <w:r>
             <w:rPr>
+              <w:rFonts w:ascii="Segoe UI" w:hAnsi="Segoe UI" w:cs="Segoe UI"/>
               <w:b/>
               <w:bCs/>
               <w:noProof/>
@@ -1009,57 +1493,83 @@
     <w:p>
       <w:pPr>
         <w:rPr>
-          <w:rFonts w:asciiTheme="majorHAnsi" w:eastAsiaTheme="majorEastAsia" w:hAnsiTheme="majorHAnsi" w:cstheme="majorBidi"/>
+          <w:rFonts w:ascii="Segoe UI" w:eastAsiaTheme="majorEastAsia" w:hAnsi="Segoe UI" w:cs="Segoe UI"/>
           <w:color w:val="E02702" w:themeColor="accent1" w:themeShade="BF"/>
           <w:sz w:val="32"/>
           <w:szCs w:val="32"/>
         </w:rPr>
       </w:pPr>
       <w:r>
+        <w:rPr>
+          <w:rFonts w:ascii="Segoe UI" w:hAnsi="Segoe UI" w:cs="Segoe UI"/>
+        </w:rPr>
         <w:br w:type="page"/>
       </w:r>
     </w:p>
     <w:p>
       <w:pPr>
         <w:pStyle w:val="Heading1"/>
-      </w:pPr>
-      <w:bookmarkStart w:id="0" w:name="_Toc405885699"/>
-      <w:r>
+        <w:rPr>
+          <w:rFonts w:ascii="Segoe UI" w:hAnsi="Segoe UI" w:cs="Segoe UI"/>
+        </w:rPr>
+      </w:pPr>
+      <w:bookmarkStart w:id="0" w:name="_Toc405889058"/>
+      <w:r>
+        <w:rPr>
+          <w:rFonts w:ascii="Segoe UI" w:hAnsi="Segoe UI" w:cs="Segoe UI"/>
+        </w:rPr>
         <w:lastRenderedPageBreak/>
         <w:t>Wouter Huijs</w:t>
       </w:r>
+      <w:bookmarkStart w:id="1" w:name="_GoBack"/>
       <w:bookmarkEnd w:id="0"/>
+      <w:bookmarkEnd w:id="1"/>
     </w:p>
     <w:p>
       <w:pPr>
         <w:pStyle w:val="Heading2"/>
-      </w:pPr>
-      <w:bookmarkStart w:id="1" w:name="_Toc405885700"/>
-      <w:r>
+        <w:rPr>
+          <w:rFonts w:ascii="Segoe UI" w:hAnsi="Segoe UI" w:cs="Segoe UI"/>
+        </w:rPr>
+      </w:pPr>
+      <w:bookmarkStart w:id="2" w:name="_Toc405889059"/>
+      <w:r>
+        <w:rPr>
+          <w:rFonts w:ascii="Segoe UI" w:hAnsi="Segoe UI" w:cs="Segoe UI"/>
+        </w:rPr>
         <w:t>Zelfreflectie</w:t>
       </w:r>
-      <w:bookmarkEnd w:id="1"/>
-    </w:p>
-    <w:p>
-      <w:pPr>
-        <w:rPr>
-          <w:rFonts w:asciiTheme="majorHAnsi" w:hAnsiTheme="majorHAnsi" w:cstheme="majorBidi"/>
+      <w:bookmarkEnd w:id="2"/>
+    </w:p>
+    <w:p>
+      <w:pPr>
+        <w:rPr>
+          <w:rFonts w:ascii="Segoe UI" w:hAnsi="Segoe UI" w:cs="Segoe UI"/>
           <w:sz w:val="26"/>
         </w:rPr>
       </w:pPr>
       <w:r>
+        <w:rPr>
+          <w:rFonts w:ascii="Segoe UI" w:hAnsi="Segoe UI" w:cs="Segoe UI"/>
+        </w:rPr>
         <w:t>Ik ben met veel zin en energie het project ingegaan. Ik nam in veel gevallen de leiding op mij, waaronder in de gesprekken met Henk. Helaas kwam ik er na 2 weken achter, dat mijn kennis van het programmeren in c++ (en de grafische code) te klein was, om Koen en Hanjo bij te houden. We hebben toen besloten dat Koen en Hanjo zich vooral op de applicatie gingen richten, en de rest meer op de website, het testen en het documenteren. Voor mijzelf is dit een goede beslissing geweest, omdat ik mijn skills nu op een nuttigere plaats in kon zetten. Gesprekken voeren met de klant ligt mij goed, dat vulde ons team goed aan. Verder heb ik mij vooral toegericht op de website. Ik was eigenlijk de enige die enig idee had waar hij mee bezig was. Kortom, het team heeft veel aan mij gehad op het gebied van de website, en op het gebied van praten met de klant.</w:t>
       </w:r>
     </w:p>
     <w:p>
       <w:pPr>
         <w:pStyle w:val="Heading2"/>
-      </w:pPr>
-      <w:bookmarkStart w:id="2" w:name="_Toc405885701"/>
-      <w:r>
+        <w:rPr>
+          <w:rFonts w:ascii="Segoe UI" w:hAnsi="Segoe UI" w:cs="Segoe UI"/>
+        </w:rPr>
+      </w:pPr>
+      <w:bookmarkStart w:id="3" w:name="_Toc405889060"/>
+      <w:r>
+        <w:rPr>
+          <w:rFonts w:ascii="Segoe UI" w:hAnsi="Segoe UI" w:cs="Segoe UI"/>
+        </w:rPr>
         <w:t>Peer review</w:t>
       </w:r>
-      <w:bookmarkEnd w:id="2"/>
+      <w:bookmarkEnd w:id="3"/>
     </w:p>
     <w:p>
       <w:pPr>
@@ -1074,22 +1584,37 @@
           <w:b/>
           <w:sz w:val="24"/>
         </w:rPr>
-        <w:t>Hanjo:</w:t>
-      </w:r>
+        <w:t xml:space="preserve">Hanjo: </w:t>
+      </w:r>
+      <w:r>
+        <w:rPr>
+          <w:rFonts w:ascii="Segoe UI" w:hAnsi="Segoe UI" w:cs="Segoe UI"/>
+          <w:sz w:val="24"/>
+        </w:rPr>
+        <w:t>Erg slimme jongen. Hij heeft veel gedaan voor de desktop applicatie. Hij heeft er mede voor gezorgd dat de applicatie zo ver af is, en op zo’n mooie manier is opgebouwd.</w:t>
+      </w:r>
+    </w:p>
+    <w:p>
+      <w:pPr>
+        <w:rPr>
+          <w:rFonts w:ascii="Segoe UI" w:hAnsi="Segoe UI" w:cs="Segoe UI"/>
+          <w:sz w:val="24"/>
+        </w:rPr>
+      </w:pPr>
       <w:r>
         <w:rPr>
           <w:rFonts w:ascii="Segoe UI" w:hAnsi="Segoe UI" w:cs="Segoe UI"/>
           <w:b/>
           <w:sz w:val="24"/>
         </w:rPr>
-        <w:t xml:space="preserve"> </w:t>
-      </w:r>
-      <w:r>
-        <w:rPr>
-          <w:rFonts w:ascii="Segoe UI" w:hAnsi="Segoe UI" w:cs="Segoe UI"/>
-          <w:sz w:val="24"/>
-        </w:rPr>
-        <w:t>Erg slimme jongen. Hij heeft veel gedaan voor de desktop applicatie. Hij heeft er mede voor gezorgd dat de applicatie zo ver af is, en op zo’n mooie manier is opgebouwd.</w:t>
+        <w:t xml:space="preserve">Koen: </w:t>
+      </w:r>
+      <w:r>
+        <w:rPr>
+          <w:rFonts w:ascii="Segoe UI" w:hAnsi="Segoe UI" w:cs="Segoe UI"/>
+          <w:sz w:val="24"/>
+        </w:rPr>
+        <w:t>Bij Koen bijna hetzelfde verhaal. Hij heeft mega veel gedaan voor de applicatie. Samen met Hanjo heeft hij 90% van de app opgebouwd. Koen heeft een pluim verdient voor het werk dat hij heeft verzet. Helaas was zijn uitleg bij sommige punten minder sterk, maar dat is helemaal goed gekomen.</w:t>
       </w:r>
     </w:p>
     <w:p>
@@ -1105,22 +1630,37 @@
           <w:b/>
           <w:sz w:val="24"/>
         </w:rPr>
-        <w:t>Koen:</w:t>
-      </w:r>
+        <w:t xml:space="preserve">Jacob: </w:t>
+      </w:r>
+      <w:r>
+        <w:rPr>
+          <w:rFonts w:ascii="Segoe UI" w:hAnsi="Segoe UI" w:cs="Segoe UI"/>
+          <w:sz w:val="24"/>
+        </w:rPr>
+        <w:t>Jacob is ook bezig geweest met de applicatie, maar heeft zich vooral toegerust op het testen. Samen met Axel heeft hij zich verdiept in het testen, en veel bugs opgespoord. Eigenlijk zijn er geen negatieve punten over Jacob.</w:t>
+      </w:r>
+    </w:p>
+    <w:p>
+      <w:pPr>
+        <w:rPr>
+          <w:rFonts w:ascii="Segoe UI" w:hAnsi="Segoe UI" w:cs="Segoe UI"/>
+          <w:sz w:val="24"/>
+        </w:rPr>
+      </w:pPr>
       <w:r>
         <w:rPr>
           <w:rFonts w:ascii="Segoe UI" w:hAnsi="Segoe UI" w:cs="Segoe UI"/>
           <w:b/>
           <w:sz w:val="24"/>
         </w:rPr>
-        <w:t xml:space="preserve"> </w:t>
-      </w:r>
-      <w:r>
-        <w:rPr>
-          <w:rFonts w:ascii="Segoe UI" w:hAnsi="Segoe UI" w:cs="Segoe UI"/>
-          <w:sz w:val="24"/>
-        </w:rPr>
-        <w:t>Bij Koen bijna hetzelfde verhaal. Hij heeft mega veel gedaan voor de applicatie. Samen met Hanjo heeft hij 90% van de app opgebouwd. Koen heeft een pluim verdient voor het werk dat hij heeft verzet. Helaas was zijn uitleg bij sommige punten minder sterk, maar dat is helemaal goed gekomen.</w:t>
+        <w:t xml:space="preserve">Axel: </w:t>
+      </w:r>
+      <w:r>
+        <w:rPr>
+          <w:rFonts w:ascii="Segoe UI" w:hAnsi="Segoe UI" w:cs="Segoe UI"/>
+          <w:sz w:val="24"/>
+        </w:rPr>
+        <w:t>Axel had in het begin erg veel moeite met de opdracht, tenminste zo leek het. Hij was erg afwezig, en snapte niks (ookal was het al twee keer uitgelegd). Hij heeft geprobeert om mee te helpen aan de website, maar had helaas niet genoeg kennis in huis. In de laatste 1.5 week pakte hij uit, en heeft hij zich van een hele andere kant laten zien. Hij ging samen met Jacob erg hard aan het werk, en dat verbaasde mij.</w:t>
       </w:r>
     </w:p>
     <w:p>
@@ -1136,77 +1676,7 @@
           <w:b/>
           <w:sz w:val="24"/>
         </w:rPr>
-        <w:t>Jacob:</w:t>
-      </w:r>
-      <w:r>
-        <w:rPr>
-          <w:rFonts w:ascii="Segoe UI" w:hAnsi="Segoe UI" w:cs="Segoe UI"/>
-          <w:b/>
-          <w:sz w:val="24"/>
-        </w:rPr>
-        <w:t xml:space="preserve"> </w:t>
-      </w:r>
-      <w:r>
-        <w:rPr>
-          <w:rFonts w:ascii="Segoe UI" w:hAnsi="Segoe UI" w:cs="Segoe UI"/>
-          <w:sz w:val="24"/>
-        </w:rPr>
-        <w:t>Jacob is ook bezig geweest met de applicatie, maar heeft zich vooral toegerust op het testen. Samen met Axel heeft hij zich verdiept in het testen, en veel bugs opgespoord. Eigenlijk zijn er geen negatieve punten over Jacob.</w:t>
-      </w:r>
-    </w:p>
-    <w:p>
-      <w:pPr>
-        <w:rPr>
-          <w:rFonts w:ascii="Segoe UI" w:hAnsi="Segoe UI" w:cs="Segoe UI"/>
-          <w:sz w:val="24"/>
-        </w:rPr>
-      </w:pPr>
-      <w:r>
-        <w:rPr>
-          <w:rFonts w:ascii="Segoe UI" w:hAnsi="Segoe UI" w:cs="Segoe UI"/>
-          <w:b/>
-          <w:sz w:val="24"/>
-        </w:rPr>
-        <w:t>Axel:</w:t>
-      </w:r>
-      <w:r>
-        <w:rPr>
-          <w:rFonts w:ascii="Segoe UI" w:hAnsi="Segoe UI" w:cs="Segoe UI"/>
-          <w:b/>
-          <w:sz w:val="24"/>
-        </w:rPr>
-        <w:t xml:space="preserve"> </w:t>
-      </w:r>
-      <w:r>
-        <w:rPr>
-          <w:rFonts w:ascii="Segoe UI" w:hAnsi="Segoe UI" w:cs="Segoe UI"/>
-          <w:sz w:val="24"/>
-        </w:rPr>
-        <w:t>Axel had in het begin erg veel moeite met de opdracht, tenminste zo leek het. Hij was erg afwezig, en snapte niks (ookal was het al twee keer uitgelegd). Hij heeft geprobeert om mee te helpen aan de website, maar had helaas niet genoeg kennis in huis. In de laatste 1.5 week pakte hij uit, en heeft hij zich van een hele andere kant laten zien. Hij ging samen met Jacob erg hard aan het werk, en dat verbaasde mij.</w:t>
-      </w:r>
-    </w:p>
-    <w:p>
-      <w:pPr>
-        <w:rPr>
-          <w:rFonts w:ascii="Segoe UI" w:hAnsi="Segoe UI" w:cs="Segoe UI"/>
-          <w:sz w:val="24"/>
-        </w:rPr>
-      </w:pPr>
-      <w:r>
-        <w:rPr>
-          <w:rFonts w:ascii="Segoe UI" w:hAnsi="Segoe UI" w:cs="Segoe UI"/>
-          <w:b/>
-          <w:sz w:val="24"/>
-        </w:rPr>
-        <w:t>Eline:</w:t>
-      </w:r>
-      <w:r>
-        <w:rPr>
-          <w:rFonts w:ascii="Segoe UI" w:hAnsi="Segoe UI" w:cs="Segoe UI"/>
-          <w:b/>
-          <w:sz w:val="24"/>
-        </w:rPr>
-        <w:t xml:space="preserve"> </w:t>
+        <w:t xml:space="preserve">Eline: </w:t>
       </w:r>
       <w:r>
         <w:rPr>
@@ -1251,203 +1721,73 @@
       <w:pPr>
         <w:pStyle w:val="Heading1"/>
         <w:rPr>
-          <w:lang w:val="en-US"/>
-        </w:rPr>
-      </w:pPr>
-      <w:bookmarkStart w:id="3" w:name="_Toc405885702"/>
-      <w:r>
-        <w:rPr>
+          <w:rFonts w:ascii="Segoe UI" w:hAnsi="Segoe UI" w:cs="Segoe UI"/>
+          <w:lang w:val="en-US"/>
+        </w:rPr>
+      </w:pPr>
+      <w:bookmarkStart w:id="4" w:name="_Toc405889061"/>
+      <w:r>
+        <w:rPr>
+          <w:rFonts w:ascii="Segoe UI" w:hAnsi="Segoe UI" w:cs="Segoe UI"/>
           <w:lang w:val="en-US"/>
         </w:rPr>
         <w:lastRenderedPageBreak/>
         <w:t>Koen Putman</w:t>
       </w:r>
-      <w:bookmarkEnd w:id="3"/>
+      <w:bookmarkEnd w:id="4"/>
     </w:p>
     <w:p>
       <w:pPr>
         <w:pStyle w:val="Heading2"/>
         <w:rPr>
-          <w:lang w:val="en-US"/>
-        </w:rPr>
-      </w:pPr>
-      <w:bookmarkStart w:id="4" w:name="_Toc405885703"/>
-      <w:r>
-        <w:rPr>
+          <w:rFonts w:ascii="Segoe UI" w:hAnsi="Segoe UI" w:cs="Segoe UI"/>
+          <w:lang w:val="en-US"/>
+        </w:rPr>
+      </w:pPr>
+      <w:bookmarkStart w:id="5" w:name="_Toc405889062"/>
+      <w:r>
+        <w:rPr>
+          <w:rFonts w:ascii="Segoe UI" w:hAnsi="Segoe UI" w:cs="Segoe UI"/>
           <w:lang w:val="en-US"/>
         </w:rPr>
         <w:t>Self-Reflection</w:t>
       </w:r>
-      <w:bookmarkEnd w:id="4"/>
-    </w:p>
-    <w:p>
-      <w:pPr>
-        <w:rPr>
-          <w:rFonts w:ascii="Segoe UI" w:hAnsi="Segoe UI" w:cs="Segoe UI"/>
-          <w:sz w:val="24"/>
-          <w:lang w:val="en-US"/>
-        </w:rPr>
-      </w:pPr>
-      <w:r>
-        <w:rPr>
-          <w:rFonts w:ascii="Segoe UI" w:hAnsi="Segoe UI" w:cs="Segoe UI"/>
-          <w:sz w:val="24"/>
-          <w:lang w:val="en-US"/>
-        </w:rPr>
-        <w:t xml:space="preserve">I believe that I contributed a quite significant portion to the final product and functionality and set up many of the environments </w:t>
-      </w:r>
-      <w:r>
-        <w:rPr>
-          <w:rFonts w:ascii="Segoe UI" w:hAnsi="Segoe UI" w:cs="Segoe UI"/>
-          <w:sz w:val="24"/>
-          <w:lang w:val="en-US"/>
-        </w:rPr>
-        <w:t xml:space="preserve">we used to program and test in. </w:t>
-      </w:r>
-      <w:r>
-        <w:rPr>
-          <w:rFonts w:ascii="Segoe UI" w:hAnsi="Segoe UI" w:cs="Segoe UI"/>
-          <w:sz w:val="24"/>
-          <w:lang w:val="en-US"/>
-        </w:rPr>
-        <w:t xml:space="preserve">I might not be the best at using scrum, but I did keep track of many of the hours I spent on this as long as there was an appropriate task </w:t>
-      </w:r>
-      <w:r>
-        <w:rPr>
-          <w:rFonts w:ascii="Segoe UI" w:hAnsi="Segoe UI" w:cs="Segoe UI"/>
-          <w:sz w:val="24"/>
-          <w:lang w:val="en-US"/>
-        </w:rPr>
-        <w:t xml:space="preserve">or backlog item to add time to. </w:t>
-      </w:r>
-      <w:r>
-        <w:rPr>
-          <w:rFonts w:ascii="Segoe UI" w:hAnsi="Segoe UI" w:cs="Segoe UI"/>
-          <w:sz w:val="24"/>
-          <w:lang w:val="en-US"/>
-        </w:rPr>
-        <w:t xml:space="preserve">I set up a server, made accounts for people and </w:t>
-      </w:r>
-      <w:r>
-        <w:rPr>
-          <w:rFonts w:ascii="Segoe UI" w:hAnsi="Segoe UI" w:cs="Segoe UI"/>
-          <w:sz w:val="24"/>
-          <w:lang w:val="en-US"/>
-        </w:rPr>
-        <w:t xml:space="preserve">created a base for the website. </w:t>
-      </w:r>
-      <w:r>
-        <w:rPr>
-          <w:rFonts w:ascii="Segoe UI" w:hAnsi="Segoe UI" w:cs="Segoe UI"/>
-          <w:sz w:val="24"/>
-          <w:lang w:val="en-US"/>
-        </w:rPr>
-        <w:t>I implemented the communication between the client and server and handling that on both sides, picked appropriate libraries and technology to use, wrote guides on build environments</w:t>
-      </w:r>
-      <w:r>
-        <w:rPr>
-          <w:rFonts w:ascii="Segoe UI" w:hAnsi="Segoe UI" w:cs="Segoe UI"/>
-          <w:sz w:val="24"/>
-          <w:lang w:val="en-US"/>
-        </w:rPr>
-        <w:t xml:space="preserve"> and helped people set them up. </w:t>
-      </w:r>
-      <w:r>
-        <w:rPr>
-          <w:rFonts w:ascii="Segoe UI" w:hAnsi="Segoe UI" w:cs="Segoe UI"/>
-          <w:sz w:val="24"/>
-          <w:lang w:val="en-US"/>
-        </w:rPr>
-        <w:t>I installed several VMs to test cross platform compatibility, worked around and adjusted for platform limitations and spent time on creating distribu</w:t>
-      </w:r>
-      <w:r>
-        <w:rPr>
-          <w:rFonts w:ascii="Segoe UI" w:hAnsi="Segoe UI" w:cs="Segoe UI"/>
-          <w:sz w:val="24"/>
-          <w:lang w:val="en-US"/>
-        </w:rPr>
-        <w:t xml:space="preserve">table binaries for our product. </w:t>
-      </w:r>
-      <w:r>
-        <w:rPr>
-          <w:rFonts w:ascii="Segoe UI" w:hAnsi="Segoe UI" w:cs="Segoe UI"/>
-          <w:sz w:val="24"/>
-          <w:lang w:val="en-US"/>
-        </w:rPr>
-        <w:t>I also created the database structure for client and server side, filled that structure with data from the concept, wrote basic database wrappers and wrote code to ge</w:t>
-      </w:r>
-      <w:r>
-        <w:rPr>
-          <w:rFonts w:ascii="Segoe UI" w:hAnsi="Segoe UI" w:cs="Segoe UI"/>
-          <w:sz w:val="24"/>
-          <w:lang w:val="en-US"/>
-        </w:rPr>
-        <w:t xml:space="preserve">nerate and execute SQL queries. </w:t>
-      </w:r>
-      <w:r>
-        <w:rPr>
-          <w:rFonts w:ascii="Segoe UI" w:hAnsi="Segoe UI" w:cs="Segoe UI"/>
-          <w:sz w:val="24"/>
-          <w:lang w:val="en-US"/>
-        </w:rPr>
-        <w:t>The nice visual representation of courses on the client side is also my work, I wrote displaying the course catalogue and I wrote a large part of dragging and dropping including researching, identifying, theorizing solutions for and working around most of the major issues involved with dragging and dropp</w:t>
-      </w:r>
-      <w:r>
-        <w:rPr>
-          <w:rFonts w:ascii="Segoe UI" w:hAnsi="Segoe UI" w:cs="Segoe UI"/>
-          <w:sz w:val="24"/>
-          <w:lang w:val="en-US"/>
-        </w:rPr>
-        <w:t xml:space="preserve">ing across several UI elements. </w:t>
-      </w:r>
-      <w:r>
-        <w:rPr>
-          <w:rFonts w:ascii="Segoe UI" w:hAnsi="Segoe UI" w:cs="Segoe UI"/>
-          <w:sz w:val="24"/>
-          <w:lang w:val="en-US"/>
-        </w:rPr>
-        <w:t xml:space="preserve">All in all, I picked libraries, checked cross-platform compatibility including setting everything up in several VMs and debugging compatibility, set up the base for the server-side, handled a lot of technical problems and workarounds for several difficult problems, created the databases and interaction with them, restructured and improved the building process and wrote guides for </w:t>
-      </w:r>
-      <w:r>
-        <w:rPr>
-          <w:rFonts w:ascii="Segoe UI" w:hAnsi="Segoe UI" w:cs="Segoe UI"/>
-          <w:sz w:val="24"/>
-          <w:lang w:val="en-US"/>
-        </w:rPr>
-        <w:t xml:space="preserve">setting up a build environment. </w:t>
-      </w:r>
-      <w:r>
-        <w:rPr>
-          <w:rFonts w:ascii="Segoe UI" w:hAnsi="Segoe UI" w:cs="Segoe UI"/>
-          <w:sz w:val="24"/>
-          <w:lang w:val="en-US"/>
-        </w:rPr>
-        <w:t xml:space="preserve">I might have forgotten about some parts, but I think I contributed enough to this project to warrant a </w:t>
-      </w:r>
-      <w:r>
-        <w:rPr>
-          <w:rFonts w:ascii="Segoe UI" w:hAnsi="Segoe UI" w:cs="Segoe UI"/>
-          <w:sz w:val="24"/>
-          <w:lang w:val="en-US"/>
-        </w:rPr>
-        <w:t>passing grade albeit a low one.</w:t>
+      <w:bookmarkEnd w:id="5"/>
+    </w:p>
+    <w:p>
+      <w:pPr>
+        <w:rPr>
+          <w:rFonts w:ascii="Segoe UI" w:hAnsi="Segoe UI" w:cs="Segoe UI"/>
+          <w:sz w:val="24"/>
+          <w:lang w:val="en-US"/>
+        </w:rPr>
+      </w:pPr>
+      <w:r>
+        <w:rPr>
+          <w:rFonts w:ascii="Segoe UI" w:hAnsi="Segoe UI" w:cs="Segoe UI"/>
+          <w:sz w:val="24"/>
+          <w:lang w:val="en-US"/>
+        </w:rPr>
+        <w:t>I believe that I contributed a quite significant portion to the final product and functionality and set up many of the environments we used to program and test in. I might not be the best at using scrum, but I did keep track of many of the hours I spent on this as long as there was an appropriate task or backlog item to add time to. I set up a server, made accounts for people and created a base for the website. I implemented the communication between the client and server and handling that on both sides, picked appropriate libraries and technology to use, wrote guides on build environments and helped people set them up. I installed several VMs to test cross platform compatibility, worked around and adjusted for platform limitations and spent time on creating distributable binaries for our product. I also created the database structure for client and server side, filled that structure with data from the concept, wrote basic database wrappers and wrote code to generate and execute SQL queries. The nice visual representation of courses on the client side is also my work, I wrote displaying the course catalogue and I wrote a large part of dragging and dropping including researching, identifying, theorizing solutions for and working around most of the major issues involved with dragging and dropping across several UI elements. All in all, I picked libraries, checked cross-platform compatibility including setting everything up in several VMs and debugging compatibility, set up the base for the server-side, handled a lot of technical problems and workarounds for several difficult problems, created the databases and interaction with them, restructured and improved the building process and wrote guides for setting up a build environment. I might have forgotten about some parts, but I think I contributed enough to this project to warrant a passing grade albeit a low one.</w:t>
       </w:r>
     </w:p>
     <w:p>
       <w:pPr>
         <w:pStyle w:val="Heading2"/>
         <w:rPr>
-          <w:lang w:val="en-US"/>
-        </w:rPr>
-      </w:pPr>
-      <w:bookmarkStart w:id="5" w:name="_Toc405885704"/>
-      <w:r>
-        <w:rPr>
+          <w:rFonts w:ascii="Segoe UI" w:hAnsi="Segoe UI" w:cs="Segoe UI"/>
+          <w:lang w:val="en-US"/>
+        </w:rPr>
+      </w:pPr>
+      <w:bookmarkStart w:id="6" w:name="_Toc405889063"/>
+      <w:r>
+        <w:rPr>
+          <w:rFonts w:ascii="Segoe UI" w:hAnsi="Segoe UI" w:cs="Segoe UI"/>
           <w:lang w:val="en-US"/>
         </w:rPr>
         <w:t>Peer reviews</w:t>
       </w:r>
-      <w:bookmarkEnd w:id="5"/>
+      <w:bookmarkEnd w:id="6"/>
     </w:p>
     <w:p>
       <w:pPr>
@@ -1464,8 +1804,25 @@
           <w:sz w:val="24"/>
           <w:lang w:val="en-US"/>
         </w:rPr>
-        <w:t>Hanjo Boekhout</w:t>
-      </w:r>
+        <w:t xml:space="preserve">Hanjo Boekhout: </w:t>
+      </w:r>
+      <w:r>
+        <w:rPr>
+          <w:rFonts w:ascii="Segoe UI" w:hAnsi="Segoe UI" w:cs="Segoe UI"/>
+          <w:sz w:val="24"/>
+          <w:lang w:val="en-US"/>
+        </w:rPr>
+        <w:t>A lifesaver, handling so much of the client and UI design/creation so that I could work on some smaller issues that I enjoy dealing with, have more experience with and knowledge of. Also created the class diagram and handled most of the code commentary for the client. Also helped other group members when they needed it, which is always a plus. If anyone in group 8 were to pass this course it'd be Hanjo.</w:t>
+      </w:r>
+    </w:p>
+    <w:p>
+      <w:pPr>
+        <w:rPr>
+          <w:rFonts w:ascii="Segoe UI" w:hAnsi="Segoe UI" w:cs="Segoe UI"/>
+          <w:sz w:val="24"/>
+          <w:lang w:val="en-US"/>
+        </w:rPr>
+      </w:pPr>
       <w:r>
         <w:rPr>
           <w:rFonts w:ascii="Segoe UI" w:hAnsi="Segoe UI" w:cs="Segoe UI"/>
@@ -1473,6 +1830,49 @@
           <w:sz w:val="24"/>
           <w:lang w:val="en-US"/>
         </w:rPr>
+        <w:t xml:space="preserve">Jacob Jonkman: </w:t>
+      </w:r>
+      <w:r>
+        <w:rPr>
+          <w:rFonts w:ascii="Segoe UI" w:hAnsi="Segoe UI" w:cs="Segoe UI"/>
+          <w:sz w:val="24"/>
+          <w:lang w:val="en-US"/>
+        </w:rPr>
+        <w:t>The only group member, apart from Hanjo and myself, to have an idea of the structure and contributed code to the client. Consistently delivered some work every sprint and handled a lot of the testing near the end of the project. Overall I'd</w:t>
+      </w:r>
+      <w:r>
+        <w:rPr>
+          <w:rFonts w:ascii="Segoe UI" w:hAnsi="Segoe UI" w:cs="Segoe UI"/>
+          <w:sz w:val="24"/>
+          <w:lang w:val="en-US"/>
+        </w:rPr>
+        <w:t xml:space="preserve"> call it a worthy contribution.</w:t>
+      </w:r>
+    </w:p>
+    <w:p>
+      <w:pPr>
+        <w:rPr>
+          <w:rFonts w:ascii="Segoe UI" w:hAnsi="Segoe UI" w:cs="Segoe UI"/>
+          <w:sz w:val="24"/>
+          <w:lang w:val="en-US"/>
+        </w:rPr>
+      </w:pPr>
+      <w:r>
+        <w:rPr>
+          <w:rFonts w:ascii="Segoe UI" w:hAnsi="Segoe UI" w:cs="Segoe UI"/>
+          <w:b/>
+          <w:sz w:val="24"/>
+          <w:lang w:val="en-US"/>
+        </w:rPr>
+        <w:t>Wouter Huijs</w:t>
+      </w:r>
+      <w:r>
+        <w:rPr>
+          <w:rFonts w:ascii="Segoe UI" w:hAnsi="Segoe UI" w:cs="Segoe UI"/>
+          <w:b/>
+          <w:sz w:val="24"/>
+          <w:lang w:val="en-US"/>
+        </w:rPr>
         <w:t xml:space="preserve">: </w:t>
       </w:r>
       <w:r>
@@ -1481,47 +1881,24 @@
           <w:sz w:val="24"/>
           <w:lang w:val="en-US"/>
         </w:rPr>
-        <w:t>A lifesaver, handling so much of the client and UI design/creation so that I could work on some smaller issues that I enjoy dealing with, have more ex</w:t>
-      </w:r>
-      <w:r>
-        <w:rPr>
-          <w:rFonts w:ascii="Segoe UI" w:hAnsi="Segoe UI" w:cs="Segoe UI"/>
-          <w:sz w:val="24"/>
-          <w:lang w:val="en-US"/>
-        </w:rPr>
-        <w:t xml:space="preserve">perience with and knowledge of. </w:t>
-      </w:r>
-      <w:r>
-        <w:rPr>
-          <w:rFonts w:ascii="Segoe UI" w:hAnsi="Segoe UI" w:cs="Segoe UI"/>
-          <w:sz w:val="24"/>
-          <w:lang w:val="en-US"/>
-        </w:rPr>
-        <w:t xml:space="preserve">Also created the class diagram and handled most of the </w:t>
-      </w:r>
-      <w:r>
-        <w:rPr>
-          <w:rFonts w:ascii="Segoe UI" w:hAnsi="Segoe UI" w:cs="Segoe UI"/>
-          <w:sz w:val="24"/>
-          <w:lang w:val="en-US"/>
-        </w:rPr>
-        <w:t xml:space="preserve">code commentary for the client. </w:t>
-      </w:r>
-      <w:r>
-        <w:rPr>
-          <w:rFonts w:ascii="Segoe UI" w:hAnsi="Segoe UI" w:cs="Segoe UI"/>
-          <w:sz w:val="24"/>
-          <w:lang w:val="en-US"/>
-        </w:rPr>
-        <w:t xml:space="preserve">Also helped other group members when they needed it, which is always a plus. If anyone in group 8 were to pass </w:t>
-      </w:r>
-      <w:r>
-        <w:rPr>
-          <w:rFonts w:ascii="Segoe UI" w:hAnsi="Segoe UI" w:cs="Segoe UI"/>
-          <w:sz w:val="24"/>
-          <w:lang w:val="en-US"/>
-        </w:rPr>
-        <w:t>this course it'd be Hanjo.</w:t>
+        <w:t xml:space="preserve">Wrote almost all of the website code and certainly did his part for the final product. Having struggled with the client and not much of a contribution near </w:t>
+      </w:r>
+      <w:r>
+        <w:rPr>
+          <w:rFonts w:ascii="Segoe UI" w:hAnsi="Segoe UI" w:cs="Segoe UI"/>
+          <w:sz w:val="24"/>
+          <w:lang w:val="en-US"/>
+        </w:rPr>
+        <w:lastRenderedPageBreak/>
+        <w:t>the start I wasn't sure if he was going to end up contributing much, but he delivered. De</w:t>
+      </w:r>
+      <w:r>
+        <w:rPr>
+          <w:rFonts w:ascii="Segoe UI" w:hAnsi="Segoe UI" w:cs="Segoe UI"/>
+          <w:sz w:val="24"/>
+          <w:lang w:val="en-US"/>
+        </w:rPr>
+        <w:t>finitely a worthy contribution.</w:t>
       </w:r>
     </w:p>
     <w:p>
@@ -1539,7 +1916,7 @@
           <w:sz w:val="24"/>
           <w:lang w:val="en-US"/>
         </w:rPr>
-        <w:t>Jacob Jonkman</w:t>
+        <w:t>Eline Schuurmans</w:t>
       </w:r>
       <w:r>
         <w:rPr>
@@ -1556,47 +1933,15 @@
           <w:sz w:val="24"/>
           <w:lang w:val="en-US"/>
         </w:rPr>
-        <w:t xml:space="preserve">The only group member, apart from Hanjo and myself, to have an idea of the structure and </w:t>
-      </w:r>
-      <w:r>
-        <w:rPr>
-          <w:rFonts w:ascii="Segoe UI" w:hAnsi="Segoe UI" w:cs="Segoe UI"/>
-          <w:sz w:val="24"/>
-          <w:lang w:val="en-US"/>
-        </w:rPr>
-        <w:t xml:space="preserve">contributed code to the client. </w:t>
-      </w:r>
-      <w:r>
-        <w:rPr>
-          <w:rFonts w:ascii="Segoe UI" w:hAnsi="Segoe UI" w:cs="Segoe UI"/>
-          <w:sz w:val="24"/>
-          <w:lang w:val="en-US"/>
-        </w:rPr>
-        <w:t>Consistently delivered some work every sprint and handled a lot of the testing near the end o</w:t>
-      </w:r>
-      <w:r>
-        <w:rPr>
-          <w:rFonts w:ascii="Segoe UI" w:hAnsi="Segoe UI" w:cs="Segoe UI"/>
-          <w:sz w:val="24"/>
-          <w:lang w:val="en-US"/>
-        </w:rPr>
-        <w:t xml:space="preserve">f the project. </w:t>
-      </w:r>
-      <w:r>
-        <w:rPr>
-          <w:rFonts w:ascii="Segoe UI" w:hAnsi="Segoe UI" w:cs="Segoe UI"/>
-          <w:sz w:val="24"/>
-          <w:lang w:val="en-US"/>
-        </w:rPr>
-        <w:t>Overall I'd</w:t>
-      </w:r>
-      <w:r>
-        <w:rPr>
-          <w:rFonts w:ascii="Segoe UI" w:hAnsi="Segoe UI" w:cs="Segoe UI"/>
-          <w:sz w:val="24"/>
-          <w:lang w:val="en-US"/>
-        </w:rPr>
-        <w:t xml:space="preserve"> call it a worthy contribution.</w:t>
+        <w:t>Not much of a programming contribution, but she did create part of the site, a lot of the user manual and handled most of the graphic design for the website, the manual, icons and created the database UML. Suffered from having conflicting courses on her schedule and wasn't always able to do too much, but at the very least she spent time on it and delivered s</w:t>
+      </w:r>
+      <w:r>
+        <w:rPr>
+          <w:rFonts w:ascii="Segoe UI" w:hAnsi="Segoe UI" w:cs="Segoe UI"/>
+          <w:sz w:val="24"/>
+          <w:lang w:val="en-US"/>
+        </w:rPr>
+        <w:t>omething for the final product.</w:t>
       </w:r>
     </w:p>
     <w:p>
@@ -1614,7 +1959,7 @@
           <w:sz w:val="24"/>
           <w:lang w:val="en-US"/>
         </w:rPr>
-        <w:t>Wouter Huijs</w:t>
+        <w:t>Axel Bijlsma</w:t>
       </w:r>
       <w:r>
         <w:rPr>
@@ -1631,262 +1976,99 @@
           <w:sz w:val="24"/>
           <w:lang w:val="en-US"/>
         </w:rPr>
-        <w:t xml:space="preserve">Wrote almost all of the website code and certainly did </w:t>
-      </w:r>
-      <w:r>
-        <w:rPr>
-          <w:rFonts w:ascii="Segoe UI" w:hAnsi="Segoe UI" w:cs="Segoe UI"/>
-          <w:sz w:val="24"/>
-          <w:lang w:val="en-US"/>
-        </w:rPr>
-        <w:t xml:space="preserve">his part for the final product. </w:t>
-      </w:r>
-      <w:r>
-        <w:rPr>
-          <w:rFonts w:ascii="Segoe UI" w:hAnsi="Segoe UI" w:cs="Segoe UI"/>
-          <w:sz w:val="24"/>
-          <w:lang w:val="en-US"/>
-        </w:rPr>
-        <w:t xml:space="preserve">Having struggled with the client and not much of a contribution near </w:t>
-      </w:r>
-      <w:r>
-        <w:rPr>
-          <w:rFonts w:ascii="Segoe UI" w:hAnsi="Segoe UI" w:cs="Segoe UI"/>
-          <w:sz w:val="24"/>
-          <w:lang w:val="en-US"/>
-        </w:rPr>
-        <w:lastRenderedPageBreak/>
-        <w:t>the start I wasn't sure if he was going to end up contr</w:t>
-      </w:r>
-      <w:r>
-        <w:rPr>
-          <w:rFonts w:ascii="Segoe UI" w:hAnsi="Segoe UI" w:cs="Segoe UI"/>
-          <w:sz w:val="24"/>
-          <w:lang w:val="en-US"/>
-        </w:rPr>
-        <w:t xml:space="preserve">ibuting much, but he delivered. </w:t>
-      </w:r>
-      <w:r>
-        <w:rPr>
-          <w:rFonts w:ascii="Segoe UI" w:hAnsi="Segoe UI" w:cs="Segoe UI"/>
-          <w:sz w:val="24"/>
-          <w:lang w:val="en-US"/>
-        </w:rPr>
-        <w:t>De</w:t>
-      </w:r>
-      <w:r>
-        <w:rPr>
-          <w:rFonts w:ascii="Segoe UI" w:hAnsi="Segoe UI" w:cs="Segoe UI"/>
-          <w:sz w:val="24"/>
-          <w:lang w:val="en-US"/>
-        </w:rPr>
-        <w:t>finitely a worthy contribution.</w:t>
-      </w:r>
-    </w:p>
-    <w:p>
-      <w:pPr>
-        <w:rPr>
-          <w:rFonts w:ascii="Segoe UI" w:hAnsi="Segoe UI" w:cs="Segoe UI"/>
-          <w:sz w:val="24"/>
-          <w:lang w:val="en-US"/>
-        </w:rPr>
-      </w:pPr>
-      <w:r>
-        <w:rPr>
-          <w:rFonts w:ascii="Segoe UI" w:hAnsi="Segoe UI" w:cs="Segoe UI"/>
-          <w:b/>
-          <w:sz w:val="24"/>
-          <w:lang w:val="en-US"/>
-        </w:rPr>
-        <w:t>Eline Schuurmans</w:t>
-      </w:r>
-      <w:r>
-        <w:rPr>
-          <w:rFonts w:ascii="Segoe UI" w:hAnsi="Segoe UI" w:cs="Segoe UI"/>
-          <w:b/>
-          <w:sz w:val="24"/>
-          <w:lang w:val="en-US"/>
-        </w:rPr>
-        <w:t xml:space="preserve">: </w:t>
-      </w:r>
-      <w:r>
-        <w:rPr>
-          <w:rFonts w:ascii="Segoe UI" w:hAnsi="Segoe UI" w:cs="Segoe UI"/>
-          <w:sz w:val="24"/>
-          <w:lang w:val="en-US"/>
-        </w:rPr>
-        <w:t>Not much of a programming contribution, but she did create part of the site, a lot of the user manual and handled most of the graphic design for the website, the manual, icon</w:t>
-      </w:r>
-      <w:r>
-        <w:rPr>
-          <w:rFonts w:ascii="Segoe UI" w:hAnsi="Segoe UI" w:cs="Segoe UI"/>
-          <w:sz w:val="24"/>
-          <w:lang w:val="en-US"/>
-        </w:rPr>
-        <w:t xml:space="preserve">s and created the database UML. </w:t>
-      </w:r>
-      <w:r>
-        <w:rPr>
-          <w:rFonts w:ascii="Segoe UI" w:hAnsi="Segoe UI" w:cs="Segoe UI"/>
-          <w:sz w:val="24"/>
-          <w:lang w:val="en-US"/>
-        </w:rPr>
-        <w:t>Suffered from having conflicting courses on her schedule and wasn't always able to do too much, but at the very least she spent time on it and delivered s</w:t>
-      </w:r>
-      <w:r>
-        <w:rPr>
-          <w:rFonts w:ascii="Segoe UI" w:hAnsi="Segoe UI" w:cs="Segoe UI"/>
-          <w:sz w:val="24"/>
-          <w:lang w:val="en-US"/>
-        </w:rPr>
-        <w:t>omething for the final product.</w:t>
-      </w:r>
-    </w:p>
-    <w:p>
-      <w:pPr>
-        <w:rPr>
-          <w:rFonts w:ascii="Segoe UI" w:hAnsi="Segoe UI" w:cs="Segoe UI"/>
-          <w:sz w:val="24"/>
-          <w:lang w:val="en-US"/>
-        </w:rPr>
-      </w:pPr>
-      <w:r>
-        <w:rPr>
-          <w:rFonts w:ascii="Segoe UI" w:hAnsi="Segoe UI" w:cs="Segoe UI"/>
-          <w:b/>
-          <w:sz w:val="24"/>
-          <w:lang w:val="en-US"/>
-        </w:rPr>
-        <w:t>Axel Bijlsma</w:t>
-      </w:r>
-      <w:r>
-        <w:rPr>
-          <w:rFonts w:ascii="Segoe UI" w:hAnsi="Segoe UI" w:cs="Segoe UI"/>
-          <w:b/>
-          <w:sz w:val="24"/>
-          <w:lang w:val="en-US"/>
-        </w:rPr>
-        <w:t xml:space="preserve">: </w:t>
-      </w:r>
-      <w:r>
-        <w:rPr>
-          <w:rFonts w:ascii="Segoe UI" w:hAnsi="Segoe UI" w:cs="Segoe UI"/>
-          <w:sz w:val="24"/>
-          <w:lang w:val="en-US"/>
-        </w:rPr>
-        <w:t>I can say that he tried and put quite a lot of hours into learning things for this project, but he seems to be lacking practical programming experience on</w:t>
-      </w:r>
-      <w:r>
-        <w:rPr>
-          <w:rFonts w:ascii="Segoe UI" w:hAnsi="Segoe UI" w:cs="Segoe UI"/>
-          <w:sz w:val="24"/>
-          <w:lang w:val="en-US"/>
-        </w:rPr>
-        <w:t xml:space="preserve"> projects like this one. </w:t>
-      </w:r>
-      <w:r>
-        <w:rPr>
-          <w:rFonts w:ascii="Segoe UI" w:hAnsi="Segoe UI" w:cs="Segoe UI"/>
-          <w:sz w:val="24"/>
-          <w:lang w:val="en-US"/>
-        </w:rPr>
-        <w:t>Picking something like that up over a short period of time with other courses in the background can be a nightmare if you want to do it properly, so</w:t>
-      </w:r>
-      <w:r>
-        <w:rPr>
-          <w:rFonts w:ascii="Segoe UI" w:hAnsi="Segoe UI" w:cs="Segoe UI"/>
-          <w:sz w:val="24"/>
-          <w:lang w:val="en-US"/>
-        </w:rPr>
-        <w:t xml:space="preserve"> it's an unfortunate situation. </w:t>
-      </w:r>
-      <w:r>
-        <w:rPr>
-          <w:rFonts w:ascii="Segoe UI" w:hAnsi="Segoe UI" w:cs="Segoe UI"/>
-          <w:sz w:val="24"/>
-          <w:lang w:val="en-US"/>
-        </w:rPr>
-        <w:t>He did do testing near the end and created the requirements list, so his contributions are definitely not null.</w:t>
-      </w:r>
-    </w:p>
-    <w:p>
-      <w:pPr>
-        <w:rPr>
-          <w:lang w:val="en-US"/>
-        </w:rPr>
-      </w:pPr>
-    </w:p>
-    <w:p>
-      <w:pPr>
-        <w:rPr>
-          <w:lang w:val="en-US"/>
-        </w:rPr>
-      </w:pPr>
-    </w:p>
-    <w:p>
-      <w:pPr>
-        <w:rPr>
-          <w:lang w:val="en-US"/>
-        </w:rPr>
-      </w:pPr>
-    </w:p>
-    <w:p>
-      <w:pPr>
-        <w:rPr>
-          <w:lang w:val="en-US"/>
-        </w:rPr>
-      </w:pPr>
-    </w:p>
-    <w:p>
-      <w:pPr>
-        <w:rPr>
-          <w:lang w:val="en-US"/>
-        </w:rPr>
-      </w:pPr>
-    </w:p>
-    <w:p>
-      <w:pPr>
-        <w:rPr>
-          <w:lang w:val="en-US"/>
-        </w:rPr>
-      </w:pPr>
-    </w:p>
-    <w:p>
-      <w:pPr>
-        <w:rPr>
-          <w:lang w:val="en-US"/>
-        </w:rPr>
-      </w:pPr>
-    </w:p>
-    <w:p>
-      <w:pPr>
-        <w:rPr>
-          <w:lang w:val="en-US"/>
-        </w:rPr>
-      </w:pPr>
-    </w:p>
-    <w:p>
-      <w:pPr>
-        <w:rPr>
-          <w:lang w:val="en-US"/>
-        </w:rPr>
-      </w:pPr>
-    </w:p>
-    <w:p>
-      <w:pPr>
-        <w:rPr>
-          <w:lang w:val="en-US"/>
-        </w:rPr>
-      </w:pPr>
-    </w:p>
-    <w:p>
-      <w:pPr>
-        <w:rPr>
-          <w:lang w:val="en-US"/>
-        </w:rPr>
-      </w:pPr>
-      <w:r>
-        <w:rPr>
+        <w:t>I can say that he tried and put quite a lot of hours into learning things for this project, but he seems to be lacking practical programming experience on projects like this one. Picking something like that up over a short period of time with other courses in the background can be a nightmare if you want to do it properly, so it's an unfortunate situation. He did do testing near the end and created the requirements list, so his contributions are definitely not null.</w:t>
+      </w:r>
+    </w:p>
+    <w:p>
+      <w:pPr>
+        <w:rPr>
+          <w:rFonts w:ascii="Segoe UI" w:hAnsi="Segoe UI" w:cs="Segoe UI"/>
+          <w:lang w:val="en-US"/>
+        </w:rPr>
+      </w:pPr>
+    </w:p>
+    <w:p>
+      <w:pPr>
+        <w:rPr>
+          <w:rFonts w:ascii="Segoe UI" w:hAnsi="Segoe UI" w:cs="Segoe UI"/>
+          <w:lang w:val="en-US"/>
+        </w:rPr>
+      </w:pPr>
+    </w:p>
+    <w:p>
+      <w:pPr>
+        <w:rPr>
+          <w:rFonts w:ascii="Segoe UI" w:hAnsi="Segoe UI" w:cs="Segoe UI"/>
+          <w:lang w:val="en-US"/>
+        </w:rPr>
+      </w:pPr>
+    </w:p>
+    <w:p>
+      <w:pPr>
+        <w:rPr>
+          <w:rFonts w:ascii="Segoe UI" w:hAnsi="Segoe UI" w:cs="Segoe UI"/>
+          <w:lang w:val="en-US"/>
+        </w:rPr>
+      </w:pPr>
+    </w:p>
+    <w:p>
+      <w:pPr>
+        <w:rPr>
+          <w:rFonts w:ascii="Segoe UI" w:hAnsi="Segoe UI" w:cs="Segoe UI"/>
+          <w:lang w:val="en-US"/>
+        </w:rPr>
+      </w:pPr>
+    </w:p>
+    <w:p>
+      <w:pPr>
+        <w:rPr>
+          <w:rFonts w:ascii="Segoe UI" w:hAnsi="Segoe UI" w:cs="Segoe UI"/>
+          <w:lang w:val="en-US"/>
+        </w:rPr>
+      </w:pPr>
+    </w:p>
+    <w:p>
+      <w:pPr>
+        <w:rPr>
+          <w:rFonts w:ascii="Segoe UI" w:hAnsi="Segoe UI" w:cs="Segoe UI"/>
+          <w:lang w:val="en-US"/>
+        </w:rPr>
+      </w:pPr>
+    </w:p>
+    <w:p>
+      <w:pPr>
+        <w:rPr>
+          <w:rFonts w:ascii="Segoe UI" w:hAnsi="Segoe UI" w:cs="Segoe UI"/>
+          <w:lang w:val="en-US"/>
+        </w:rPr>
+      </w:pPr>
+    </w:p>
+    <w:p>
+      <w:pPr>
+        <w:rPr>
+          <w:rFonts w:ascii="Segoe UI" w:hAnsi="Segoe UI" w:cs="Segoe UI"/>
+          <w:lang w:val="en-US"/>
+        </w:rPr>
+      </w:pPr>
+    </w:p>
+    <w:p>
+      <w:pPr>
+        <w:rPr>
+          <w:rFonts w:ascii="Segoe UI" w:hAnsi="Segoe UI" w:cs="Segoe UI"/>
+          <w:lang w:val="en-US"/>
+        </w:rPr>
+      </w:pPr>
+    </w:p>
+    <w:p>
+      <w:pPr>
+        <w:rPr>
+          <w:rFonts w:ascii="Segoe UI" w:hAnsi="Segoe UI" w:cs="Segoe UI"/>
+          <w:lang w:val="en-US"/>
+        </w:rPr>
+      </w:pPr>
+      <w:r>
+        <w:rPr>
+          <w:rFonts w:ascii="Segoe UI" w:hAnsi="Segoe UI" w:cs="Segoe UI"/>
           <w:lang w:val="en-US"/>
         </w:rPr>
         <w:br w:type="page"/>
@@ -1895,35 +2077,52 @@
     <w:p>
       <w:pPr>
         <w:pStyle w:val="Heading1"/>
-      </w:pPr>
-      <w:bookmarkStart w:id="6" w:name="_Toc405885705"/>
-      <w:r>
+        <w:rPr>
+          <w:rFonts w:ascii="Segoe UI" w:hAnsi="Segoe UI" w:cs="Segoe UI"/>
+        </w:rPr>
+      </w:pPr>
+      <w:bookmarkStart w:id="7" w:name="_Toc405889064"/>
+      <w:r>
+        <w:rPr>
+          <w:rFonts w:ascii="Segoe UI" w:hAnsi="Segoe UI" w:cs="Segoe UI"/>
+        </w:rPr>
         <w:lastRenderedPageBreak/>
         <w:t xml:space="preserve">Jacob </w:t>
       </w:r>
       <w:r>
+        <w:rPr>
+          <w:rFonts w:ascii="Segoe UI" w:hAnsi="Segoe UI" w:cs="Segoe UI"/>
+        </w:rPr>
         <w:t>Jonkman</w:t>
       </w:r>
-      <w:bookmarkEnd w:id="6"/>
+      <w:bookmarkEnd w:id="7"/>
     </w:p>
     <w:p>
       <w:pPr>
         <w:pStyle w:val="Heading2"/>
-      </w:pPr>
-      <w:bookmarkStart w:id="7" w:name="_Toc405885706"/>
-      <w:r>
+        <w:rPr>
+          <w:rFonts w:ascii="Segoe UI" w:hAnsi="Segoe UI" w:cs="Segoe UI"/>
+        </w:rPr>
+      </w:pPr>
+      <w:bookmarkStart w:id="8" w:name="_Toc405889065"/>
+      <w:r>
+        <w:rPr>
+          <w:rFonts w:ascii="Segoe UI" w:hAnsi="Segoe UI" w:cs="Segoe UI"/>
+        </w:rPr>
         <w:t>Zelfreflectie</w:t>
       </w:r>
-      <w:bookmarkEnd w:id="7"/>
-    </w:p>
-    <w:p>
-      <w:pPr>
-        <w:rPr>
-          <w:sz w:val="24"/>
-        </w:rPr>
-      </w:pPr>
-      <w:r>
-        <w:rPr>
+      <w:bookmarkEnd w:id="8"/>
+    </w:p>
+    <w:p>
+      <w:pPr>
+        <w:rPr>
+          <w:rFonts w:ascii="Segoe UI" w:hAnsi="Segoe UI" w:cs="Segoe UI"/>
+          <w:sz w:val="24"/>
+        </w:rPr>
+      </w:pPr>
+      <w:r>
+        <w:rPr>
+          <w:rFonts w:ascii="Segoe UI" w:hAnsi="Segoe UI" w:cs="Segoe UI"/>
           <w:sz w:val="24"/>
         </w:rPr>
         <w:t>Toen we met het project begonnen ging ik vol goede moed aan de slag met scrum en het programma. Mijn eerste taakje was om het programma verbinding te laten maken met de database. Na lang en veel proberen is dit helaas uiteindelijk niet gelukt en heeft iemand anders dit moeten afmaken. Dit is misschien als een goede samenvatting te zien van mijn contributie aan dit project qua programmeren. Waar sommige teamleden heel makkelijk en snel functionaliteit konden schrijven (maar daarover later meer), vond ik het moeilijk om de grafische interface (wxWidgets) te begrijpen en hiermee te werken, en kreeg ik relatief weinig werk gedaan in relatief veel tijd.</w:t>
@@ -1932,11 +2131,13 @@
     <w:p>
       <w:pPr>
         <w:rPr>
-          <w:sz w:val="24"/>
-        </w:rPr>
-      </w:pPr>
-      <w:r>
-        <w:rPr>
+          <w:rFonts w:ascii="Segoe UI" w:hAnsi="Segoe UI" w:cs="Segoe UI"/>
+          <w:sz w:val="24"/>
+        </w:rPr>
+      </w:pPr>
+      <w:r>
+        <w:rPr>
+          <w:rFonts w:ascii="Segoe UI" w:hAnsi="Segoe UI" w:cs="Segoe UI"/>
           <w:sz w:val="24"/>
         </w:rPr>
         <w:t>Echter is het me wel gelukt om stukken functionaliteit toe te voegen, en heb ik iedere week mijn best gedaan om iets bij te dragen aan het programma. Ik heb verder geen bijdrage gehad aan de constructie van de website, maar ik heb me in de laatste anderhalve week wel volledig toegelegd op het testen van de website en het programma. Hier heb ik vooral veel tijd gestoken in het zo secuur mogelijk opstellen van de testtabellen.</w:t>
@@ -1945,11 +2146,13 @@
     <w:p>
       <w:pPr>
         <w:rPr>
-          <w:sz w:val="24"/>
-        </w:rPr>
-      </w:pPr>
-      <w:r>
-        <w:rPr>
+          <w:rFonts w:ascii="Segoe UI" w:hAnsi="Segoe UI" w:cs="Segoe UI"/>
+          <w:sz w:val="24"/>
+        </w:rPr>
+      </w:pPr>
+      <w:r>
+        <w:rPr>
+          <w:rFonts w:ascii="Segoe UI" w:hAnsi="Segoe UI" w:cs="Segoe UI"/>
           <w:sz w:val="24"/>
         </w:rPr>
         <w:t>Al met al kan ik zeggen dat ik veel tijd heb gestoken in het project en dat ik veel geleerd heb over grafische interfaces, git, object-georiënteerd programmeren en hoe een software project in zijn werk gaat, waarmee ik denk dat ik zeker in aanmerking kom om dit vak te halen.</w:t>
@@ -1958,23 +2161,30 @@
     <w:p>
       <w:pPr>
         <w:pStyle w:val="Heading2"/>
-      </w:pPr>
-      <w:bookmarkStart w:id="8" w:name="_Toc405885707"/>
-      <w:r>
+        <w:rPr>
+          <w:rFonts w:ascii="Segoe UI" w:hAnsi="Segoe UI" w:cs="Segoe UI"/>
+        </w:rPr>
+      </w:pPr>
+      <w:bookmarkStart w:id="9" w:name="_Toc405889066"/>
+      <w:r>
+        <w:rPr>
+          <w:rFonts w:ascii="Segoe UI" w:hAnsi="Segoe UI" w:cs="Segoe UI"/>
+        </w:rPr>
         <w:t>Peer review</w:t>
       </w:r>
-      <w:bookmarkEnd w:id="8"/>
-    </w:p>
-    <w:p>
-      <w:pPr>
-        <w:rPr>
-          <w:rFonts w:asciiTheme="majorHAnsi" w:hAnsiTheme="majorHAnsi"/>
+      <w:bookmarkEnd w:id="9"/>
+    </w:p>
+    <w:p>
+      <w:pPr>
+        <w:rPr>
+          <w:rFonts w:ascii="Segoe UI" w:hAnsi="Segoe UI" w:cs="Segoe UI"/>
           <w:sz w:val="24"/>
           <w:szCs w:val="24"/>
         </w:rPr>
       </w:pPr>
       <w:r>
         <w:rPr>
+          <w:rFonts w:ascii="Segoe UI" w:hAnsi="Segoe UI" w:cs="Segoe UI"/>
           <w:b/>
           <w:sz w:val="24"/>
           <w:szCs w:val="24"/>
@@ -1983,6 +2193,7 @@
       </w:r>
       <w:r>
         <w:rPr>
+          <w:rFonts w:ascii="Segoe UI" w:hAnsi="Segoe UI" w:cs="Segoe UI"/>
           <w:sz w:val="24"/>
           <w:szCs w:val="24"/>
         </w:rPr>
@@ -1990,6 +2201,7 @@
       </w:r>
       <w:r>
         <w:rPr>
+          <w:rFonts w:ascii="Segoe UI" w:hAnsi="Segoe UI" w:cs="Segoe UI"/>
           <w:sz w:val="24"/>
           <w:szCs w:val="24"/>
         </w:rPr>
@@ -1997,6 +2209,7 @@
       </w:r>
       <w:r>
         <w:rPr>
+          <w:rFonts w:ascii="Segoe UI" w:hAnsi="Segoe UI" w:cs="Segoe UI"/>
           <w:sz w:val="24"/>
           <w:szCs w:val="24"/>
         </w:rPr>
@@ -2004,6 +2217,7 @@
       </w:r>
       <w:r>
         <w:rPr>
+          <w:rFonts w:ascii="Segoe UI" w:hAnsi="Segoe UI" w:cs="Segoe UI"/>
           <w:sz w:val="24"/>
           <w:szCs w:val="24"/>
         </w:rPr>
@@ -2013,12 +2227,14 @@
     <w:p>
       <w:pPr>
         <w:rPr>
+          <w:rFonts w:ascii="Segoe UI" w:hAnsi="Segoe UI" w:cs="Segoe UI"/>
           <w:sz w:val="24"/>
           <w:szCs w:val="24"/>
         </w:rPr>
       </w:pPr>
       <w:r>
         <w:rPr>
+          <w:rFonts w:ascii="Segoe UI" w:hAnsi="Segoe UI" w:cs="Segoe UI"/>
           <w:b/>
           <w:sz w:val="24"/>
           <w:szCs w:val="24"/>
@@ -2027,6 +2243,7 @@
       </w:r>
       <w:r>
         <w:rPr>
+          <w:rFonts w:ascii="Segoe UI" w:hAnsi="Segoe UI" w:cs="Segoe UI"/>
           <w:sz w:val="24"/>
           <w:szCs w:val="24"/>
         </w:rPr>
@@ -2034,6 +2251,7 @@
       </w:r>
       <w:r>
         <w:rPr>
+          <w:rFonts w:ascii="Segoe UI" w:hAnsi="Segoe UI" w:cs="Segoe UI"/>
           <w:sz w:val="24"/>
           <w:szCs w:val="24"/>
         </w:rPr>
@@ -2041,6 +2259,7 @@
       </w:r>
       <w:r>
         <w:rPr>
+          <w:rFonts w:ascii="Segoe UI" w:hAnsi="Segoe UI" w:cs="Segoe UI"/>
           <w:sz w:val="24"/>
           <w:szCs w:val="24"/>
         </w:rPr>
@@ -2048,6 +2267,7 @@
       </w:r>
       <w:r>
         <w:rPr>
+          <w:rFonts w:ascii="Segoe UI" w:hAnsi="Segoe UI" w:cs="Segoe UI"/>
           <w:sz w:val="24"/>
           <w:szCs w:val="24"/>
         </w:rPr>
@@ -2057,12 +2277,14 @@
     <w:p>
       <w:pPr>
         <w:rPr>
+          <w:rFonts w:ascii="Segoe UI" w:hAnsi="Segoe UI" w:cs="Segoe UI"/>
           <w:sz w:val="24"/>
           <w:szCs w:val="24"/>
         </w:rPr>
       </w:pPr>
       <w:r>
         <w:rPr>
+          <w:rFonts w:ascii="Segoe UI" w:hAnsi="Segoe UI" w:cs="Segoe UI"/>
           <w:b/>
           <w:sz w:val="24"/>
           <w:szCs w:val="24"/>
@@ -2071,6 +2293,7 @@
       </w:r>
       <w:r>
         <w:rPr>
+          <w:rFonts w:ascii="Segoe UI" w:hAnsi="Segoe UI" w:cs="Segoe UI"/>
           <w:sz w:val="24"/>
           <w:szCs w:val="24"/>
         </w:rPr>
@@ -2080,20 +2303,24 @@
     <w:p>
       <w:pPr>
         <w:rPr>
+          <w:rFonts w:ascii="Segoe UI" w:hAnsi="Segoe UI" w:cs="Segoe UI"/>
           <w:sz w:val="24"/>
           <w:szCs w:val="24"/>
         </w:rPr>
       </w:pPr>
       <w:r>
         <w:rPr>
+          <w:rFonts w:ascii="Segoe UI" w:hAnsi="Segoe UI" w:cs="Segoe UI"/>
           <w:b/>
           <w:sz w:val="24"/>
           <w:szCs w:val="24"/>
         </w:rPr>
+        <w:lastRenderedPageBreak/>
         <w:t xml:space="preserve">Koen: </w:t>
       </w:r>
       <w:r>
         <w:rPr>
+          <w:rFonts w:ascii="Segoe UI" w:hAnsi="Segoe UI" w:cs="Segoe UI"/>
           <w:sz w:val="24"/>
           <w:szCs w:val="24"/>
         </w:rPr>
@@ -2103,12 +2330,14 @@
     <w:p>
       <w:pPr>
         <w:rPr>
+          <w:rFonts w:ascii="Segoe UI" w:hAnsi="Segoe UI" w:cs="Segoe UI"/>
           <w:b/>
           <w:sz w:val="24"/>
         </w:rPr>
       </w:pPr>
       <w:r>
         <w:rPr>
+          <w:rFonts w:ascii="Segoe UI" w:hAnsi="Segoe UI" w:cs="Segoe UI"/>
           <w:b/>
           <w:sz w:val="24"/>
         </w:rPr>
@@ -2118,11 +2347,13 @@
     <w:p>
       <w:pPr>
         <w:rPr>
-          <w:sz w:val="24"/>
-        </w:rPr>
-      </w:pPr>
-      <w:r>
-        <w:rPr>
+          <w:rFonts w:ascii="Segoe UI" w:hAnsi="Segoe UI" w:cs="Segoe UI"/>
+          <w:sz w:val="24"/>
+        </w:rPr>
+      </w:pPr>
+      <w:r>
+        <w:rPr>
+          <w:rFonts w:ascii="Segoe UI" w:hAnsi="Segoe UI" w:cs="Segoe UI"/>
           <w:b/>
           <w:sz w:val="24"/>
         </w:rPr>
@@ -2131,6 +2362,7 @@
       </w:r>
       <w:r>
         <w:rPr>
+          <w:rFonts w:ascii="Segoe UI" w:hAnsi="Segoe UI" w:cs="Segoe UI"/>
           <w:sz w:val="24"/>
         </w:rPr>
         <w:t>Wouter heeft in de eerste paar weken relatief weinig gedaan, omdat ook hij moeite had met wxWidgets doorgronden. Daarna heeft hij zich op de website gestort, waarvan hij bijna alle functionaliteit heeft geschreven . Ook was Wouter onze notulist tijdens afspraken met meneer Oppa en was hij niet bang om ongenoegen te uiten als er te weinig gewerkt werd.</w:t>
@@ -2139,11 +2371,13 @@
     <w:p>
       <w:pPr>
         <w:rPr>
-          <w:sz w:val="24"/>
-        </w:rPr>
-      </w:pPr>
-      <w:r>
-        <w:rPr>
+          <w:rFonts w:ascii="Segoe UI" w:hAnsi="Segoe UI" w:cs="Segoe UI"/>
+          <w:sz w:val="24"/>
+        </w:rPr>
+      </w:pPr>
+      <w:r>
+        <w:rPr>
+          <w:rFonts w:ascii="Segoe UI" w:hAnsi="Segoe UI" w:cs="Segoe UI"/>
           <w:sz w:val="24"/>
         </w:rPr>
         <w:br w:type="page"/>
@@ -2153,430 +2387,759 @@
       <w:pPr>
         <w:pStyle w:val="Heading1"/>
         <w:rPr>
-          <w:lang w:val="en-US"/>
-        </w:rPr>
-      </w:pPr>
-      <w:bookmarkStart w:id="9" w:name="_Toc405885708"/>
-      <w:r>
-        <w:rPr>
+          <w:rFonts w:ascii="Segoe UI" w:hAnsi="Segoe UI" w:cs="Segoe UI"/>
+          <w:lang w:val="en-US"/>
+        </w:rPr>
+      </w:pPr>
+      <w:bookmarkStart w:id="10" w:name="_Toc405889067"/>
+      <w:r>
+        <w:rPr>
+          <w:rFonts w:ascii="Segoe UI" w:hAnsi="Segoe UI" w:cs="Segoe UI"/>
           <w:lang w:val="en-US"/>
         </w:rPr>
         <w:lastRenderedPageBreak/>
+        <w:t>Hanjo Boekhout</w:t>
+      </w:r>
+      <w:bookmarkEnd w:id="10"/>
+      <w:r>
+        <w:rPr>
+          <w:rFonts w:ascii="Segoe UI" w:hAnsi="Segoe UI" w:cs="Segoe UI"/>
+          <w:lang w:val="en-US"/>
+        </w:rPr>
+        <w:t xml:space="preserve"> </w:t>
+      </w:r>
+    </w:p>
+    <w:p>
+      <w:pPr>
+        <w:pStyle w:val="Heading2"/>
+        <w:rPr>
+          <w:rFonts w:ascii="Segoe UI" w:hAnsi="Segoe UI" w:cs="Segoe UI"/>
+          <w:lang w:val="en-US"/>
+        </w:rPr>
+      </w:pPr>
+      <w:bookmarkStart w:id="11" w:name="_Toc405889068"/>
+      <w:r>
+        <w:rPr>
+          <w:rFonts w:ascii="Segoe UI" w:hAnsi="Segoe UI" w:cs="Segoe UI"/>
+          <w:lang w:val="en-US"/>
+        </w:rPr>
+        <w:t>Self-Reflection</w:t>
+      </w:r>
+      <w:bookmarkEnd w:id="11"/>
+      <w:r>
+        <w:rPr>
+          <w:rFonts w:ascii="Segoe UI" w:hAnsi="Segoe UI" w:cs="Segoe UI"/>
+          <w:lang w:val="en-US"/>
+        </w:rPr>
+        <w:t xml:space="preserve"> </w:t>
+      </w:r>
+    </w:p>
+    <w:p>
+      <w:pPr>
+        <w:rPr>
+          <w:rFonts w:ascii="Segoe UI" w:hAnsi="Segoe UI" w:cs="Segoe UI"/>
+          <w:lang w:val="en-US"/>
+        </w:rPr>
+      </w:pPr>
+      <w:r>
+        <w:rPr>
+          <w:rFonts w:ascii="Segoe UI" w:hAnsi="Segoe UI" w:cs="Segoe UI"/>
+          <w:lang w:val="en-US"/>
+        </w:rPr>
+        <w:t xml:space="preserve">Having already done this course before, I started the project with the intention to keep documentation a priority. Although this somewhat faded after the </w:t>
+      </w:r>
+      <w:r>
+        <w:rPr>
+          <w:rFonts w:ascii="Segoe UI" w:hAnsi="Segoe UI" w:cs="Segoe UI"/>
+        </w:rPr>
+        <w:t>ﬁ</w:t>
+      </w:r>
+      <w:r>
+        <w:rPr>
+          <w:rFonts w:ascii="Segoe UI" w:hAnsi="Segoe UI" w:cs="Segoe UI"/>
+          <w:lang w:val="en-US"/>
+        </w:rPr>
+        <w:t xml:space="preserve">rst week, I was able to shift my focus from functionality to documentation in the last weeks. I have also been diligent in updating </w:t>
+      </w:r>
+      <w:r>
+        <w:rPr>
+          <w:rFonts w:ascii="Segoe UI" w:hAnsi="Segoe UI" w:cs="Segoe UI"/>
+          <w:lang w:val="en-US"/>
+        </w:rPr>
+        <w:t>scrum wise</w:t>
+      </w:r>
+      <w:r>
+        <w:rPr>
+          <w:rFonts w:ascii="Segoe UI" w:hAnsi="Segoe UI" w:cs="Segoe UI"/>
+          <w:lang w:val="en-US"/>
+        </w:rPr>
+        <w:t xml:space="preserve"> with my progress and declaring hours spend. I feel I have contributed well to this project as I have created most of the client (desktop application) functionality and created the class diagram for the client. Although attempting to keep everyone involved in the creation of the client, the di</w:t>
+      </w:r>
+      <w:r>
+        <w:rPr>
+          <w:rFonts w:ascii="Segoe UI" w:hAnsi="Segoe UI" w:cs="Segoe UI"/>
+        </w:rPr>
+        <w:t>ﬀ</w:t>
+      </w:r>
+      <w:r>
+        <w:rPr>
+          <w:rFonts w:ascii="Segoe UI" w:hAnsi="Segoe UI" w:cs="Segoe UI"/>
+          <w:lang w:val="en-US"/>
+        </w:rPr>
+        <w:t xml:space="preserve">erences </w:t>
+      </w:r>
+      <w:r>
+        <w:rPr>
+          <w:rFonts w:ascii="Segoe UI" w:hAnsi="Segoe UI" w:cs="Segoe UI"/>
+          <w:lang w:val="en-US"/>
+        </w:rPr>
+        <w:t>in programming experience lead to a failure to contribute on this part by some. And thus I focused more on the client as they went to work on the website. I think that overall I have been able to be a guiding in</w:t>
+      </w:r>
+      <w:r>
+        <w:rPr>
+          <w:rFonts w:ascii="Segoe UI" w:hAnsi="Segoe UI" w:cs="Segoe UI"/>
+        </w:rPr>
+        <w:t>ﬂ</w:t>
+      </w:r>
+      <w:r>
+        <w:rPr>
+          <w:rFonts w:ascii="Segoe UI" w:hAnsi="Segoe UI" w:cs="Segoe UI"/>
+          <w:lang w:val="en-US"/>
+        </w:rPr>
+        <w:t>uence</w:t>
+      </w:r>
+      <w:r>
+        <w:rPr>
+          <w:rFonts w:ascii="Segoe UI" w:hAnsi="Segoe UI" w:cs="Segoe UI"/>
+          <w:lang w:val="en-US"/>
+        </w:rPr>
+        <w:t>, which means for example indicating when a goal is unrealistic and determining what areas to focus on and assisting where needed. To conclude, I think I have passed this course because I feel I have both contributed well in programming as well as in the scrum process.</w:t>
+      </w:r>
+    </w:p>
+    <w:p>
+      <w:pPr>
+        <w:pStyle w:val="Heading2"/>
+        <w:rPr>
+          <w:rFonts w:ascii="Segoe UI" w:hAnsi="Segoe UI" w:cs="Segoe UI"/>
+          <w:lang w:val="en-US"/>
+        </w:rPr>
+      </w:pPr>
+      <w:bookmarkStart w:id="12" w:name="_Toc405889069"/>
+      <w:r>
+        <w:rPr>
+          <w:rFonts w:ascii="Segoe UI" w:hAnsi="Segoe UI" w:cs="Segoe UI"/>
+          <w:lang w:val="en-US"/>
+        </w:rPr>
+        <w:t>Peer review</w:t>
+      </w:r>
+      <w:bookmarkEnd w:id="12"/>
+    </w:p>
+    <w:p>
+      <w:pPr>
+        <w:rPr>
+          <w:rFonts w:ascii="Segoe UI" w:hAnsi="Segoe UI" w:cs="Segoe UI"/>
+          <w:lang w:val="en-US"/>
+        </w:rPr>
+      </w:pPr>
+      <w:r>
+        <w:rPr>
+          <w:rFonts w:ascii="Segoe UI" w:hAnsi="Segoe UI" w:cs="Segoe UI"/>
+          <w:b/>
+          <w:lang w:val="en-US"/>
+        </w:rPr>
+        <w:t>Koen Putman</w:t>
+      </w:r>
+      <w:r>
+        <w:rPr>
+          <w:rFonts w:ascii="Segoe UI" w:hAnsi="Segoe UI" w:cs="Segoe UI"/>
+          <w:b/>
+          <w:lang w:val="en-US"/>
+        </w:rPr>
+        <w:t>:</w:t>
+      </w:r>
+      <w:r>
+        <w:rPr>
+          <w:rFonts w:ascii="Segoe UI" w:hAnsi="Segoe UI" w:cs="Segoe UI"/>
+          <w:lang w:val="en-US"/>
+        </w:rPr>
+        <w:t xml:space="preserve"> </w:t>
+      </w:r>
+      <w:r>
+        <w:rPr>
+          <w:rFonts w:ascii="Segoe UI" w:hAnsi="Segoe UI" w:cs="Segoe UI"/>
+          <w:lang w:val="en-US"/>
+        </w:rPr>
+        <w:t>Focusing</w:t>
+      </w:r>
+      <w:r>
+        <w:rPr>
+          <w:rFonts w:ascii="Segoe UI" w:hAnsi="Segoe UI" w:cs="Segoe UI"/>
+          <w:lang w:val="en-US"/>
+        </w:rPr>
+        <w:t xml:space="preserve"> mainly on getting the visual representation of a course, getting dragging to work and managing the database </w:t>
+      </w:r>
+      <w:r>
+        <w:rPr>
+          <w:rFonts w:ascii="Segoe UI" w:hAnsi="Segoe UI" w:cs="Segoe UI"/>
+          <w:lang w:val="en-US"/>
+        </w:rPr>
+        <w:t>Koen</w:t>
+      </w:r>
+      <w:r>
+        <w:rPr>
+          <w:rFonts w:ascii="Segoe UI" w:hAnsi="Segoe UI" w:cs="Segoe UI"/>
+          <w:lang w:val="en-US"/>
+        </w:rPr>
+        <w:t xml:space="preserve"> contributed a vital part of functionality. He was also responsible for the </w:t>
+      </w:r>
+      <w:r>
+        <w:rPr>
+          <w:rFonts w:ascii="Segoe UI" w:hAnsi="Segoe UI" w:cs="Segoe UI"/>
+          <w:lang w:val="en-US"/>
+        </w:rPr>
+        <w:t>setup</w:t>
+      </w:r>
+      <w:r>
+        <w:rPr>
+          <w:rFonts w:ascii="Segoe UI" w:hAnsi="Segoe UI" w:cs="Segoe UI"/>
+          <w:lang w:val="en-US"/>
+        </w:rPr>
+        <w:t xml:space="preserve"> of the server and </w:t>
+      </w:r>
+      <w:r>
+        <w:rPr>
+          <w:rFonts w:ascii="Segoe UI" w:hAnsi="Segoe UI" w:cs="Segoe UI"/>
+          <w:lang w:val="en-US"/>
+        </w:rPr>
+        <w:t>setting</w:t>
+      </w:r>
+      <w:r>
+        <w:rPr>
+          <w:rFonts w:ascii="Segoe UI" w:hAnsi="Segoe UI" w:cs="Segoe UI"/>
+          <w:lang w:val="en-US"/>
+        </w:rPr>
+        <w:t xml:space="preserve"> up repositories for easy collaboration. These and other contributions leave me with little to </w:t>
+      </w:r>
+      <w:r>
+        <w:rPr>
+          <w:rFonts w:ascii="Segoe UI" w:hAnsi="Segoe UI" w:cs="Segoe UI"/>
+          <w:lang w:val="en-US"/>
+        </w:rPr>
+        <w:t>criticize</w:t>
+      </w:r>
+      <w:r>
+        <w:rPr>
+          <w:rFonts w:ascii="Segoe UI" w:hAnsi="Segoe UI" w:cs="Segoe UI"/>
+          <w:lang w:val="en-US"/>
+        </w:rPr>
+        <w:t>.</w:t>
+      </w:r>
+    </w:p>
+    <w:p>
+      <w:pPr>
+        <w:rPr>
+          <w:rFonts w:ascii="Segoe UI" w:hAnsi="Segoe UI" w:cs="Segoe UI"/>
+          <w:lang w:val="en-US"/>
+        </w:rPr>
+      </w:pPr>
+      <w:r>
+        <w:rPr>
+          <w:rFonts w:ascii="Segoe UI" w:hAnsi="Segoe UI" w:cs="Segoe UI"/>
+          <w:b/>
+          <w:lang w:val="en-US"/>
+        </w:rPr>
+        <w:t>Jacob Jonkman</w:t>
+      </w:r>
+      <w:r>
+        <w:rPr>
+          <w:rFonts w:ascii="Segoe UI" w:hAnsi="Segoe UI" w:cs="Segoe UI"/>
+          <w:b/>
+          <w:lang w:val="en-US"/>
+        </w:rPr>
+        <w:t>:</w:t>
+      </w:r>
+      <w:r>
+        <w:rPr>
+          <w:rFonts w:ascii="Segoe UI" w:hAnsi="Segoe UI" w:cs="Segoe UI"/>
+          <w:lang w:val="en-US"/>
+        </w:rPr>
+        <w:t xml:space="preserve"> </w:t>
+      </w:r>
+      <w:r>
+        <w:rPr>
+          <w:rFonts w:ascii="Segoe UI" w:hAnsi="Segoe UI" w:cs="Segoe UI"/>
+          <w:lang w:val="en-US"/>
+        </w:rPr>
+        <w:t xml:space="preserve">Although it seemed hard to spend much time on a weekly basis, </w:t>
+      </w:r>
+      <w:r>
+        <w:rPr>
+          <w:rFonts w:ascii="Segoe UI" w:hAnsi="Segoe UI" w:cs="Segoe UI"/>
+          <w:lang w:val="en-US"/>
+        </w:rPr>
+        <w:t>Jacob</w:t>
+      </w:r>
+      <w:r>
+        <w:rPr>
+          <w:rFonts w:ascii="Segoe UI" w:hAnsi="Segoe UI" w:cs="Segoe UI"/>
+          <w:lang w:val="en-US"/>
+        </w:rPr>
+        <w:t xml:space="preserve"> always tried to contribute something. He has also been </w:t>
+      </w:r>
+      <w:r>
+        <w:rPr>
+          <w:rFonts w:ascii="Segoe UI" w:hAnsi="Segoe UI" w:cs="Segoe UI"/>
+          <w:lang w:val="en-US"/>
+        </w:rPr>
+        <w:t>responsible</w:t>
+      </w:r>
+      <w:r>
+        <w:rPr>
+          <w:rFonts w:ascii="Segoe UI" w:hAnsi="Segoe UI" w:cs="Segoe UI"/>
+          <w:lang w:val="en-US"/>
+        </w:rPr>
+        <w:t xml:space="preserve"> for most of the testing, thus providing an important part of documentation. I would have liked to have seen a bit more activity but overall I feel his e</w:t>
+      </w:r>
+      <w:r>
+        <w:rPr>
+          <w:rFonts w:ascii="Segoe UI" w:hAnsi="Segoe UI" w:cs="Segoe UI"/>
+        </w:rPr>
+        <w:t>ﬀ</w:t>
+      </w:r>
+      <w:r>
+        <w:rPr>
+          <w:rFonts w:ascii="Segoe UI" w:hAnsi="Segoe UI" w:cs="Segoe UI"/>
+          <w:lang w:val="en-US"/>
+        </w:rPr>
+        <w:t>orts were enough.</w:t>
+      </w:r>
+    </w:p>
+    <w:p>
+      <w:pPr>
+        <w:rPr>
+          <w:rFonts w:ascii="Segoe UI" w:hAnsi="Segoe UI" w:cs="Segoe UI"/>
+          <w:lang w:val="en-US"/>
+        </w:rPr>
+      </w:pPr>
+      <w:r>
+        <w:rPr>
+          <w:rFonts w:ascii="Segoe UI" w:hAnsi="Segoe UI" w:cs="Segoe UI"/>
+          <w:b/>
+          <w:lang w:val="en-US"/>
+        </w:rPr>
+        <w:t>Wouter Huijs</w:t>
+      </w:r>
+      <w:r>
+        <w:rPr>
+          <w:rFonts w:ascii="Segoe UI" w:hAnsi="Segoe UI" w:cs="Segoe UI"/>
+          <w:b/>
+          <w:lang w:val="en-US"/>
+        </w:rPr>
+        <w:t xml:space="preserve">: </w:t>
+      </w:r>
+      <w:r>
+        <w:rPr>
+          <w:rFonts w:ascii="Segoe UI" w:hAnsi="Segoe UI" w:cs="Segoe UI"/>
+          <w:lang w:val="en-US"/>
+        </w:rPr>
+        <w:t>Wouter was the driving force behind the website. In the early weeks he struggled to contribute due to a lack of understanding of the client, but in later weeks he made up for this by creating most of the website. Although I am satis</w:t>
+      </w:r>
+      <w:r>
+        <w:rPr>
+          <w:rFonts w:ascii="Segoe UI" w:hAnsi="Segoe UI" w:cs="Segoe UI"/>
+          <w:lang w:val="en-US"/>
+        </w:rPr>
+        <w:t>fi</w:t>
+      </w:r>
+      <w:r>
+        <w:rPr>
+          <w:rFonts w:ascii="Segoe UI" w:hAnsi="Segoe UI" w:cs="Segoe UI"/>
+          <w:lang w:val="en-US"/>
+        </w:rPr>
+        <w:t>ed with his overall contributions I must however note a lack of documentation on his part.</w:t>
+      </w:r>
+    </w:p>
+    <w:p>
+      <w:pPr>
+        <w:rPr>
+          <w:rFonts w:ascii="Segoe UI" w:hAnsi="Segoe UI" w:cs="Segoe UI"/>
+          <w:lang w:val="en-US"/>
+        </w:rPr>
+      </w:pPr>
+      <w:r>
+        <w:rPr>
+          <w:rFonts w:ascii="Segoe UI" w:hAnsi="Segoe UI" w:cs="Segoe UI"/>
+          <w:b/>
+          <w:lang w:val="en-US"/>
+        </w:rPr>
+        <w:t>Eline Schuurmans</w:t>
+      </w:r>
+      <w:r>
+        <w:rPr>
+          <w:rFonts w:ascii="Segoe UI" w:hAnsi="Segoe UI" w:cs="Segoe UI"/>
+          <w:b/>
+          <w:lang w:val="en-US"/>
+        </w:rPr>
+        <w:t xml:space="preserve">: </w:t>
+      </w:r>
+      <w:r>
+        <w:rPr>
+          <w:rFonts w:ascii="Segoe UI" w:hAnsi="Segoe UI" w:cs="Segoe UI"/>
+          <w:lang w:val="en-US"/>
+        </w:rPr>
+        <w:t>Having created the manual and the database diagram she provided a good amount of documentation. There was however a lack of contribution in the programming department. When it comes down to it her main contributions in this department have been the design of the headers, footers and icon. I would have liked to have seen more of a week in week out contribution.</w:t>
+      </w:r>
+    </w:p>
+    <w:p>
+      <w:pPr>
+        <w:rPr>
+          <w:rFonts w:ascii="Segoe UI" w:hAnsi="Segoe UI" w:cs="Segoe UI"/>
+          <w:lang w:val="en-US"/>
+        </w:rPr>
+      </w:pPr>
+      <w:r>
+        <w:rPr>
+          <w:rFonts w:ascii="Segoe UI" w:hAnsi="Segoe UI" w:cs="Segoe UI"/>
+          <w:b/>
+          <w:lang w:val="en-US"/>
+        </w:rPr>
+        <w:t>Axel Bijlsma</w:t>
+      </w:r>
+      <w:r>
+        <w:rPr>
+          <w:rFonts w:ascii="Segoe UI" w:hAnsi="Segoe UI" w:cs="Segoe UI"/>
+          <w:b/>
+          <w:lang w:val="en-US"/>
+        </w:rPr>
+        <w:t>:</w:t>
+      </w:r>
+      <w:r>
+        <w:rPr>
+          <w:rFonts w:ascii="Segoe UI" w:hAnsi="Segoe UI" w:cs="Segoe UI"/>
+          <w:lang w:val="en-US"/>
+        </w:rPr>
+        <w:t xml:space="preserve"> </w:t>
+      </w:r>
+      <w:r>
+        <w:rPr>
+          <w:rFonts w:ascii="Segoe UI" w:hAnsi="Segoe UI" w:cs="Segoe UI"/>
+          <w:lang w:val="en-US"/>
+        </w:rPr>
+        <w:t xml:space="preserve">Axel seemed to have the misfortune of not understanding the client, database or website. Although several attempts by us and </w:t>
+      </w:r>
+      <w:r>
+        <w:rPr>
+          <w:rFonts w:ascii="Segoe UI" w:hAnsi="Segoe UI" w:cs="Segoe UI"/>
+          <w:lang w:val="en-US"/>
+        </w:rPr>
+        <w:t>Christian</w:t>
+      </w:r>
+      <w:r>
+        <w:rPr>
+          <w:rFonts w:ascii="Segoe UI" w:hAnsi="Segoe UI" w:cs="Segoe UI"/>
+          <w:lang w:val="en-US"/>
+        </w:rPr>
+        <w:t xml:space="preserve"> were made to get him up to speed he was not able to contribute in those areas at all. In the end his only real contributions were in some testing and </w:t>
+      </w:r>
+      <w:r>
+        <w:rPr>
+          <w:rFonts w:ascii="Segoe UI" w:hAnsi="Segoe UI" w:cs="Segoe UI"/>
+          <w:lang w:val="en-US"/>
+        </w:rPr>
+        <w:t>creating the requirements list.</w:t>
+      </w:r>
+    </w:p>
+    <w:p>
+      <w:pPr>
+        <w:rPr>
+          <w:rFonts w:ascii="Segoe UI" w:hAnsi="Segoe UI" w:cs="Segoe UI"/>
+          <w:lang w:val="en-US"/>
+        </w:rPr>
+      </w:pPr>
+      <w:r>
+        <w:rPr>
+          <w:rFonts w:ascii="Segoe UI" w:hAnsi="Segoe UI" w:cs="Segoe UI"/>
+          <w:lang w:val="en-US"/>
+        </w:rPr>
+        <w:br w:type="page"/>
+      </w:r>
+    </w:p>
+    <w:p>
+      <w:pPr>
+        <w:pStyle w:val="Heading1"/>
+        <w:rPr>
+          <w:rFonts w:ascii="Segoe UI" w:hAnsi="Segoe UI" w:cs="Segoe UI"/>
+        </w:rPr>
+      </w:pPr>
+      <w:bookmarkStart w:id="13" w:name="_Toc405889070"/>
+      <w:r>
+        <w:rPr>
+          <w:rFonts w:ascii="Segoe UI" w:hAnsi="Segoe UI" w:cs="Segoe UI"/>
+        </w:rPr>
+        <w:lastRenderedPageBreak/>
+        <w:t>Eline Schuurmans</w:t>
+      </w:r>
+      <w:bookmarkEnd w:id="13"/>
+    </w:p>
+    <w:p>
+      <w:pPr>
+        <w:pStyle w:val="Heading2"/>
+        <w:rPr>
+          <w:rFonts w:ascii="Segoe UI" w:hAnsi="Segoe UI" w:cs="Segoe UI"/>
+        </w:rPr>
+      </w:pPr>
+      <w:bookmarkStart w:id="14" w:name="_Toc405889071"/>
+      <w:r>
+        <w:rPr>
+          <w:rFonts w:ascii="Segoe UI" w:hAnsi="Segoe UI" w:cs="Segoe UI"/>
+        </w:rPr>
+        <w:t>Zelfreflectie</w:t>
+      </w:r>
+      <w:bookmarkEnd w:id="14"/>
+    </w:p>
+    <w:p>
+      <w:pPr>
+        <w:rPr>
+          <w:rFonts w:ascii="Segoe UI" w:hAnsi="Segoe UI" w:cs="Segoe UI"/>
+        </w:rPr>
+      </w:pPr>
+      <w:r>
+        <w:rPr>
+          <w:rFonts w:ascii="Segoe UI" w:hAnsi="Segoe UI" w:cs="Segoe UI"/>
+        </w:rPr>
+        <w:t>Zelf ben ik absoluut geen held wanneer het op programmeren aankomt, daarom heb ik mij hier ook niet veel mee bezig gehouden. Ik heb me gericht op de dingen die ik wel kon, zodat de tijd die ik in het project zou steken in elk geval een nuttige bijdrage zou leveren aan het eindresultaat. Zo heb ik me gedurende het hele project vooral bezig gehouden met typische “vrouwendingen”, zoals bijvoorbeeld de lay-out van de website bepalen, kleuren selecteren voor de vakken, lijstjes opstellen, notulen van vergaderingen delen met onze opdrachtgever. Soms had ik het idee dat mijn bijdrage niet werd gebruikt, zoals bijvoorbeeld de kleurenselectie die door het programmeer-team doodleuk opnieuw werd uitgevoerd, dat is zeker een leerpunt. Daar hadden we beter over kunnen communiceren, zodat er geen dubbel werk gedaan hoefde te worden.</w:t>
+      </w:r>
+      <w:r>
+        <w:rPr>
+          <w:rFonts w:ascii="Segoe UI" w:hAnsi="Segoe UI" w:cs="Segoe UI"/>
+        </w:rPr>
+        <w:br/>
+        <w:t>Verder ben ik tevreden over de onderlinge communicatie, via de mail maar ook tijdens afspraken was het goed mogelijk vragen te stellen over functionaliteiten maar ook over bijvoorbeeld de documentatie van het project. Ook zeikerig commentaar, zoals inconsequentie met hoofdletters, werd over het algemeen prima ontvangen. Er werd direct iets mee gedaan.</w:t>
+      </w:r>
+      <w:r>
+        <w:rPr>
+          <w:rFonts w:ascii="Segoe UI" w:hAnsi="Segoe UI" w:cs="Segoe UI"/>
+        </w:rPr>
+        <w:br/>
+        <w:t>Naarmate het project vorderde heb ik me meer bezig gehouden met documentatie in de vorm van een UML diagram, de handleiding en gave dingen zoals het ontwerpen van de logo’s van zowel de website als het programma en het vormgeven van de CD hoes.  Aan het eind van het project hebben we met het hele team in één lokaal een paar uur hard gewerkt en daar merkten we dat niet alleen een hardwerkend team maar ook ze</w:t>
+      </w:r>
+      <w:r>
+        <w:rPr>
+          <w:rFonts w:ascii="Segoe UI" w:hAnsi="Segoe UI" w:cs="Segoe UI"/>
+        </w:rPr>
+        <w:t xml:space="preserve">ker een gezellig team hadden. </w:t>
+      </w:r>
+    </w:p>
+    <w:p>
+      <w:pPr>
+        <w:pStyle w:val="Heading2"/>
+        <w:rPr>
+          <w:rFonts w:ascii="Segoe UI" w:hAnsi="Segoe UI" w:cs="Segoe UI"/>
+        </w:rPr>
+      </w:pPr>
+      <w:bookmarkStart w:id="15" w:name="_Toc405889072"/>
+      <w:r>
+        <w:rPr>
+          <w:rFonts w:ascii="Segoe UI" w:hAnsi="Segoe UI" w:cs="Segoe UI"/>
+        </w:rPr>
+        <w:t>Peer review</w:t>
+      </w:r>
+      <w:bookmarkEnd w:id="15"/>
+    </w:p>
+    <w:p>
+      <w:pPr>
+        <w:rPr>
+          <w:rFonts w:ascii="Segoe UI" w:hAnsi="Segoe UI" w:cs="Segoe UI"/>
+        </w:rPr>
+      </w:pPr>
+      <w:r>
+        <w:rPr>
+          <w:rFonts w:ascii="Segoe UI" w:hAnsi="Segoe UI" w:cs="Segoe UI"/>
+          <w:b/>
+        </w:rPr>
+        <w:t>Wouter</w:t>
+      </w:r>
+      <w:r>
+        <w:rPr>
+          <w:rFonts w:ascii="Segoe UI" w:hAnsi="Segoe UI" w:cs="Segoe UI"/>
+        </w:rPr>
+        <w:t xml:space="preserve">: </w:t>
+      </w:r>
+      <w:r>
+        <w:rPr>
+          <w:rFonts w:ascii="Segoe UI" w:hAnsi="Segoe UI" w:cs="Segoe UI"/>
+        </w:rPr>
+        <w:t>Naar mijn idee heeft Wouter hard gewerkt aan dit project. In eerste instantie heeft hij pogingen gedaan om een bijdrage te leveren aan het programmeren van de applicatie. Toen dat wel erg lastig bleek te zijn heeft hij zich vooral op de website gericht en dat heeft hij prima gedaan.</w:t>
+      </w:r>
+      <w:r>
+        <w:rPr>
+          <w:rFonts w:ascii="Segoe UI" w:hAnsi="Segoe UI" w:cs="Segoe UI"/>
+        </w:rPr>
+        <w:br/>
+        <w:t>Tijdens de vergaderingen was hij vaak druk aan het typen als notulist, maar was hij ook absoluut niet bang om het woord te nemen of een eindeloze discussie af te kappen. Hij had vaak goed overzicht van wat er nog gebeuren moest en kon ook daarin zeker een zinvolle bijdrage leveren.</w:t>
+      </w:r>
+    </w:p>
+    <w:p>
+      <w:pPr>
+        <w:rPr>
+          <w:rFonts w:ascii="Segoe UI" w:hAnsi="Segoe UI" w:cs="Segoe UI"/>
+        </w:rPr>
+      </w:pPr>
+      <w:r>
+        <w:rPr>
+          <w:rFonts w:ascii="Segoe UI" w:hAnsi="Segoe UI" w:cs="Segoe UI"/>
+          <w:b/>
+        </w:rPr>
+        <w:t>Jacob</w:t>
+      </w:r>
+      <w:r>
+        <w:rPr>
+          <w:rFonts w:ascii="Segoe UI" w:hAnsi="Segoe UI" w:cs="Segoe UI"/>
+        </w:rPr>
+        <w:t xml:space="preserve">: </w:t>
+      </w:r>
+      <w:r>
+        <w:rPr>
+          <w:rFonts w:ascii="Segoe UI" w:hAnsi="Segoe UI" w:cs="Segoe UI"/>
+        </w:rPr>
+        <w:t>Jacob is in het begin vol goede moed over de schouders van Hanjo en Koen mee gaan kijken wat het programmeren betreft. Hoeveel hij daadwerkelijk daaraan heeft kunnen bijdragen is me niet helemaal duidelijk geworden, al liet hij wel merken dat hij het moeilijk vond. Jacob is erg nuttig geweest in het contact met Chris, onze begeleider en heeft ook een flinke bijdrage geleverd aan het testen van het programma.</w:t>
+      </w:r>
+    </w:p>
+    <w:p>
+      <w:pPr>
+        <w:rPr>
+          <w:rFonts w:ascii="Segoe UI" w:hAnsi="Segoe UI" w:cs="Segoe UI"/>
+        </w:rPr>
+      </w:pPr>
+      <w:r>
+        <w:rPr>
+          <w:rFonts w:ascii="Segoe UI" w:hAnsi="Segoe UI" w:cs="Segoe UI"/>
+          <w:b/>
+        </w:rPr>
         <w:t>Hanjo</w:t>
       </w:r>
       <w:r>
         <w:rPr>
-          <w:lang w:val="en-US"/>
-        </w:rPr>
-        <w:t xml:space="preserve"> Boekhout</w:t>
-      </w:r>
-      <w:bookmarkEnd w:id="9"/>
-      <w:r>
-        <w:rPr>
-          <w:lang w:val="en-US"/>
-        </w:rPr>
-        <w:t xml:space="preserve"> </w:t>
-      </w:r>
+          <w:rFonts w:ascii="Segoe UI" w:hAnsi="Segoe UI" w:cs="Segoe UI"/>
+        </w:rPr>
+        <w:t xml:space="preserve">: </w:t>
+      </w:r>
+      <w:r>
+        <w:rPr>
+          <w:rFonts w:ascii="Segoe UI" w:hAnsi="Segoe UI" w:cs="Segoe UI"/>
+        </w:rPr>
+        <w:t xml:space="preserve">Over Hanjo’s werk en werkhouding ben ik erg te spreken. Hanjo heeft veel werk verzet wat het programma betreft en heeft ook het enorm UML diagram hiervan gemaakt. Respect! Daarnaast was hij altijd bereid om te helpen met kleine dingetjes zoals het nakijken </w:t>
+      </w:r>
+      <w:r>
+        <w:rPr>
+          <w:rFonts w:ascii="Segoe UI" w:hAnsi="Segoe UI" w:cs="Segoe UI"/>
+        </w:rPr>
+        <w:lastRenderedPageBreak/>
+        <w:t>van mijn UML diagram of het bedenken van een logische Engelse zin voor in de handleiding, wanneer mijn zin toch niet helemaal duidelijk was.</w:t>
+      </w:r>
+    </w:p>
+    <w:p>
+      <w:pPr>
+        <w:rPr>
+          <w:rFonts w:ascii="Segoe UI" w:hAnsi="Segoe UI" w:cs="Segoe UI"/>
+        </w:rPr>
+      </w:pPr>
+      <w:r>
+        <w:rPr>
+          <w:rFonts w:ascii="Segoe UI" w:hAnsi="Segoe UI" w:cs="Segoe UI"/>
+          <w:b/>
+        </w:rPr>
+        <w:t>Koen</w:t>
+      </w:r>
+      <w:r>
+        <w:rPr>
+          <w:rFonts w:ascii="Segoe UI" w:hAnsi="Segoe UI" w:cs="Segoe UI"/>
+        </w:rPr>
+        <w:t xml:space="preserve">: </w:t>
+      </w:r>
+      <w:r>
+        <w:rPr>
+          <w:rFonts w:ascii="Segoe UI" w:hAnsi="Segoe UI" w:cs="Segoe UI"/>
+        </w:rPr>
+        <w:t>Koen is nog zo’n harde werker die ook nog eens erg veel achtergrondkennis had. Hij stelde spontaan zijn server beschikbaar voor dit project, heeft onwijs veel gedaan aan de functionaliteiten van het programma en was ook altijd snel met het beantwoorden van een mailtje wanneer je daarin om net een beetje extra uitleg vroeg. Wel merkte ik dat Koen er moeite mee had zich in gesprekken aan te passen aan het niveau van zijn luisteraard. Soms was een kort antwoord op de vraag “Kan dat?” gewenst en dat kon overlegmomenten nogal vertragen.</w:t>
+      </w:r>
+    </w:p>
+    <w:p>
+      <w:pPr>
+        <w:rPr>
+          <w:rFonts w:ascii="Segoe UI" w:hAnsi="Segoe UI" w:cs="Segoe UI"/>
+        </w:rPr>
+      </w:pPr>
+      <w:r>
+        <w:rPr>
+          <w:rFonts w:ascii="Segoe UI" w:hAnsi="Segoe UI" w:cs="Segoe UI"/>
+          <w:b/>
+        </w:rPr>
+        <w:t>Axel</w:t>
+      </w:r>
+      <w:r>
+        <w:rPr>
+          <w:rFonts w:ascii="Segoe UI" w:hAnsi="Segoe UI" w:cs="Segoe UI"/>
+        </w:rPr>
+        <w:t xml:space="preserve">: </w:t>
+      </w:r>
+      <w:r>
+        <w:rPr>
+          <w:rFonts w:ascii="Segoe UI" w:hAnsi="Segoe UI" w:cs="Segoe UI"/>
+        </w:rPr>
+        <w:t>Ik merkte dat Axel het net als ik lastig vond om iets bij te dragen aan de functionaliteiten van zowel de website als het programma. Waar ik besloot maar zo veel mogelijk andere taken te claimen die daar los van stonden beloofde Axel een poging te wagen met de website. Helaas zonder succes, ook na extra uitleg. Axels werkhouding kwam niet erg actief over, ook niet wanneer iemand hem iets uitlegde dat hij nodig had. Mogelijk raakte hij gedemotiveerd omdat het allemaal niet zo wilde lukken. Aan het eind van het project is hij wel samen met Jacob hard aan de slag gegaan met testen</w:t>
+      </w:r>
+      <w:r>
+        <w:rPr>
+          <w:rFonts w:ascii="Segoe UI" w:hAnsi="Segoe UI" w:cs="Segoe UI"/>
+        </w:rPr>
+        <w:t>.</w:t>
+      </w:r>
+    </w:p>
+    <w:p>
+      <w:pPr>
+        <w:rPr>
+          <w:rFonts w:ascii="Segoe UI" w:hAnsi="Segoe UI" w:cs="Segoe UI"/>
+        </w:rPr>
+      </w:pPr>
+      <w:r>
+        <w:rPr>
+          <w:rFonts w:ascii="Segoe UI" w:hAnsi="Segoe UI" w:cs="Segoe UI"/>
+        </w:rPr>
+        <w:br w:type="page"/>
+      </w:r>
+    </w:p>
+    <w:p>
+      <w:pPr>
+        <w:pStyle w:val="Heading1"/>
+      </w:pPr>
+      <w:bookmarkStart w:id="16" w:name="_Toc405889073"/>
+      <w:r>
+        <w:lastRenderedPageBreak/>
+        <w:t>Axel Bijlsma</w:t>
+      </w:r>
+      <w:bookmarkEnd w:id="16"/>
     </w:p>
     <w:p>
       <w:pPr>
         <w:pStyle w:val="Heading2"/>
-        <w:rPr>
-          <w:lang w:val="en-US"/>
-        </w:rPr>
-      </w:pPr>
-      <w:bookmarkStart w:id="10" w:name="_Toc405885709"/>
-      <w:r>
-        <w:rPr>
-          <w:lang w:val="en-US"/>
-        </w:rPr>
-        <w:t>Self-Reflection</w:t>
-      </w:r>
-      <w:bookmarkEnd w:id="10"/>
-      <w:r>
-        <w:rPr>
-          <w:lang w:val="en-US"/>
-        </w:rPr>
-        <w:t xml:space="preserve"> </w:t>
-      </w:r>
-    </w:p>
-    <w:p>
-      <w:pPr>
-        <w:rPr>
-          <w:lang w:val="en-US"/>
-        </w:rPr>
-      </w:pPr>
-      <w:r>
-        <w:rPr>
-          <w:lang w:val="en-US"/>
-        </w:rPr>
-        <w:t xml:space="preserve">Having already done this course before, I started the project with the intention to keep documentation a priority. Although this somewhat faded after the </w:t>
-      </w:r>
-      <w:r>
-        <w:t>ﬁ</w:t>
-      </w:r>
-      <w:r>
-        <w:rPr>
-          <w:lang w:val="en-US"/>
-        </w:rPr>
-        <w:t xml:space="preserve">rst week, I was able to shift my focus from functionality to documentation in the last weeks. I have also been diligent in updating </w:t>
-      </w:r>
-      <w:r>
-        <w:rPr>
-          <w:lang w:val="en-US"/>
-        </w:rPr>
-        <w:t>scrum wise</w:t>
-      </w:r>
-      <w:r>
-        <w:rPr>
-          <w:lang w:val="en-US"/>
-        </w:rPr>
-        <w:t xml:space="preserve"> with my progress and declaring hours spend. I feel I have contributed well to this project as I have created most of the client (desktop application) functionality and created the class diagram for the client. Although attempting to keep everyone involved in the creation of the client, the di</w:t>
-      </w:r>
-      <w:r>
-        <w:t>ﬀ</w:t>
-      </w:r>
-      <w:r>
-        <w:rPr>
-          <w:lang w:val="en-US"/>
-        </w:rPr>
-        <w:t xml:space="preserve">erences </w:t>
-      </w:r>
-      <w:r>
-        <w:rPr>
-          <w:lang w:val="en-US"/>
-        </w:rPr>
-        <w:t>in programming experience lead to a failure to contribute on this part by some. And thus I focused more on the client as they went to work on the website. I think that overall I have been able to be a guiding in</w:t>
-      </w:r>
-      <w:r>
-        <w:t>ﬂ</w:t>
-      </w:r>
-      <w:r>
-        <w:rPr>
-          <w:lang w:val="en-US"/>
-        </w:rPr>
-        <w:t>uence</w:t>
-      </w:r>
-      <w:r>
-        <w:rPr>
-          <w:lang w:val="en-US"/>
-        </w:rPr>
-        <w:t>, which means for example indicating when a goal is unrealistic and determining what areas to focus on and assisting where needed. To conclude, I think I have passed this course because I feel I have both contributed well in programming as well as in the scrum process.</w:t>
-      </w:r>
-    </w:p>
+      </w:pPr>
+      <w:bookmarkStart w:id="17" w:name="_Toc405889074"/>
+      <w:r>
+        <w:t>Zelfreflectie</w:t>
+      </w:r>
+      <w:bookmarkEnd w:id="17"/>
+    </w:p>
+    <w:p/>
     <w:p>
       <w:pPr>
         <w:pStyle w:val="Heading2"/>
-        <w:rPr>
-          <w:lang w:val="en-US"/>
-        </w:rPr>
-      </w:pPr>
-      <w:bookmarkStart w:id="11" w:name="_Toc405885710"/>
-      <w:r>
-        <w:rPr>
-          <w:lang w:val="en-US"/>
-        </w:rPr>
+      </w:pPr>
+      <w:bookmarkStart w:id="18" w:name="_Toc405889075"/>
+      <w:r>
         <w:t>Peer review</w:t>
       </w:r>
-      <w:bookmarkEnd w:id="11"/>
-    </w:p>
-    <w:p>
-      <w:pPr>
-        <w:rPr>
-          <w:lang w:val="en-US"/>
-        </w:rPr>
-      </w:pPr>
-      <w:r>
-        <w:rPr>
-          <w:b/>
-          <w:lang w:val="en-US"/>
-        </w:rPr>
-        <w:t>Koen Putman</w:t>
-      </w:r>
-      <w:r>
-        <w:rPr>
-          <w:b/>
-          <w:lang w:val="en-US"/>
-        </w:rPr>
-        <w:t>:</w:t>
-      </w:r>
-      <w:r>
-        <w:rPr>
-          <w:lang w:val="en-US"/>
-        </w:rPr>
-        <w:t xml:space="preserve"> </w:t>
-      </w:r>
-      <w:r>
-        <w:rPr>
-          <w:lang w:val="en-US"/>
-        </w:rPr>
-        <w:t>Focusing</w:t>
-      </w:r>
-      <w:r>
-        <w:rPr>
-          <w:lang w:val="en-US"/>
-        </w:rPr>
-        <w:t xml:space="preserve"> mainly on getting the visual representation of a course, getting dragging to work and managing the database </w:t>
-      </w:r>
-      <w:r>
-        <w:rPr>
-          <w:lang w:val="en-US"/>
-        </w:rPr>
-        <w:t>Koen</w:t>
-      </w:r>
-      <w:r>
-        <w:rPr>
-          <w:lang w:val="en-US"/>
-        </w:rPr>
-        <w:t xml:space="preserve"> contributed a vital part of functionality. He was also responsible for the </w:t>
-      </w:r>
-      <w:r>
-        <w:rPr>
-          <w:lang w:val="en-US"/>
-        </w:rPr>
-        <w:t>setup</w:t>
-      </w:r>
-      <w:r>
-        <w:rPr>
-          <w:lang w:val="en-US"/>
-        </w:rPr>
-        <w:t xml:space="preserve"> of the server and </w:t>
-      </w:r>
-      <w:r>
-        <w:rPr>
-          <w:lang w:val="en-US"/>
-        </w:rPr>
-        <w:t>setting</w:t>
-      </w:r>
-      <w:r>
-        <w:rPr>
-          <w:lang w:val="en-US"/>
-        </w:rPr>
-        <w:t xml:space="preserve"> up repositories for easy collaboration. These and other contributions leave me with little to </w:t>
-      </w:r>
-      <w:r>
-        <w:rPr>
-          <w:lang w:val="en-US"/>
-        </w:rPr>
-        <w:t>criticize</w:t>
-      </w:r>
-      <w:r>
-        <w:rPr>
-          <w:lang w:val="en-US"/>
-        </w:rPr>
-        <w:t>.</w:t>
-      </w:r>
-    </w:p>
-    <w:p>
-      <w:pPr>
-        <w:rPr>
-          <w:lang w:val="en-US"/>
-        </w:rPr>
-      </w:pPr>
-      <w:r>
-        <w:rPr>
-          <w:b/>
-          <w:lang w:val="en-US"/>
-        </w:rPr>
-        <w:t>Jacob Jonkman</w:t>
-      </w:r>
-      <w:r>
-        <w:rPr>
-          <w:b/>
-          <w:lang w:val="en-US"/>
-        </w:rPr>
-        <w:t>:</w:t>
-      </w:r>
-      <w:r>
-        <w:rPr>
-          <w:lang w:val="en-US"/>
-        </w:rPr>
-        <w:t xml:space="preserve"> </w:t>
-      </w:r>
-      <w:r>
-        <w:rPr>
-          <w:lang w:val="en-US"/>
-        </w:rPr>
-        <w:t xml:space="preserve">Although it seemed hard to spend much time on a weekly basis, </w:t>
-      </w:r>
-      <w:r>
-        <w:rPr>
-          <w:lang w:val="en-US"/>
-        </w:rPr>
-        <w:t>Jacob</w:t>
-      </w:r>
-      <w:r>
-        <w:rPr>
-          <w:lang w:val="en-US"/>
-        </w:rPr>
-        <w:t xml:space="preserve"> always tried to contribute something. He has also been </w:t>
-      </w:r>
-      <w:r>
-        <w:rPr>
-          <w:lang w:val="en-US"/>
-        </w:rPr>
-        <w:t>responsible</w:t>
-      </w:r>
-      <w:r>
-        <w:rPr>
-          <w:lang w:val="en-US"/>
-        </w:rPr>
-        <w:t xml:space="preserve"> for most of the testing, thus providing an important part of documentation. I would have liked to have seen a bit more activity but overall I feel his e</w:t>
-      </w:r>
-      <w:r>
-        <w:t>ﬀ</w:t>
-      </w:r>
-      <w:r>
-        <w:rPr>
-          <w:lang w:val="en-US"/>
-        </w:rPr>
-        <w:t>orts were enough.</w:t>
-      </w:r>
-    </w:p>
-    <w:p>
-      <w:pPr>
-        <w:rPr>
-          <w:lang w:val="en-US"/>
-        </w:rPr>
-      </w:pPr>
-      <w:r>
-        <w:rPr>
-          <w:b/>
-          <w:lang w:val="en-US"/>
-        </w:rPr>
-        <w:t>Wouter Huijs</w:t>
-      </w:r>
-      <w:r>
-        <w:rPr>
-          <w:b/>
-          <w:lang w:val="en-US"/>
-        </w:rPr>
-        <w:t xml:space="preserve">: </w:t>
-      </w:r>
-      <w:r>
-        <w:rPr>
-          <w:lang w:val="en-US"/>
-        </w:rPr>
-        <w:t>Wouter was the driving force behind the website. In the early weeks he struggled to contribute due to a lack of understanding of the client, but in later weeks he made up for this by creating most of the website. Although I am satis</w:t>
-      </w:r>
-      <w:r>
-        <w:rPr>
-          <w:lang w:val="en-US"/>
-        </w:rPr>
-        <w:t>fi</w:t>
-      </w:r>
-      <w:r>
-        <w:rPr>
-          <w:lang w:val="en-US"/>
-        </w:rPr>
-        <w:t>ed with his overall contributions I must however note a lack of documentation on his part.</w:t>
-      </w:r>
-    </w:p>
-    <w:p>
-      <w:pPr>
-        <w:rPr>
-          <w:lang w:val="en-US"/>
-        </w:rPr>
-      </w:pPr>
-      <w:r>
-        <w:rPr>
-          <w:b/>
-          <w:lang w:val="en-US"/>
-        </w:rPr>
-        <w:t>Eline Schuurmans</w:t>
-      </w:r>
-      <w:r>
-        <w:rPr>
-          <w:b/>
-          <w:lang w:val="en-US"/>
-        </w:rPr>
-        <w:t xml:space="preserve">: </w:t>
-      </w:r>
-      <w:r>
-        <w:rPr>
-          <w:lang w:val="en-US"/>
-        </w:rPr>
-        <w:t>Having created the manual and the database diagram she provided a good amount of documentation. There was however a lack of contribution in the programming department. When it comes down to it her main contributions in this department have been the design of the headers, footers and icon. I would have liked to have seen more of a week in week out contribution.</w:t>
-      </w:r>
-    </w:p>
-    <w:p>
-      <w:pPr>
-        <w:rPr>
-          <w:lang w:val="en-US"/>
-        </w:rPr>
-      </w:pPr>
-      <w:r>
-        <w:rPr>
-          <w:b/>
-          <w:lang w:val="en-US"/>
-        </w:rPr>
-        <w:t>Axel Bijlsma</w:t>
-      </w:r>
-      <w:r>
-        <w:rPr>
-          <w:b/>
-          <w:lang w:val="en-US"/>
-        </w:rPr>
-        <w:t>:</w:t>
-      </w:r>
-      <w:r>
-        <w:rPr>
-          <w:lang w:val="en-US"/>
-        </w:rPr>
-        <w:t xml:space="preserve"> </w:t>
-      </w:r>
-      <w:r>
-        <w:rPr>
-          <w:lang w:val="en-US"/>
-        </w:rPr>
-        <w:t xml:space="preserve">Axel seemed to have the misfortune of not understanding the client, database or website. </w:t>
-      </w:r>
-      <w:bookmarkStart w:id="12" w:name="_GoBack"/>
-      <w:bookmarkEnd w:id="12"/>
-      <w:r>
-        <w:rPr>
-          <w:lang w:val="en-US"/>
-        </w:rPr>
-        <w:t xml:space="preserve">Although several attempts by us and </w:t>
-      </w:r>
-      <w:r>
-        <w:rPr>
-          <w:lang w:val="en-US"/>
-        </w:rPr>
-        <w:t>Christian</w:t>
-      </w:r>
-      <w:r>
-        <w:rPr>
-          <w:lang w:val="en-US"/>
-        </w:rPr>
-        <w:t xml:space="preserve"> were made to get him up to speed he was not able to contribute in those areas at all. In the end his only real contributions were in some testing and </w:t>
-      </w:r>
-      <w:r>
-        <w:rPr>
-          <w:lang w:val="en-US"/>
-        </w:rPr>
-        <w:t>creating the requirements list.</w:t>
-      </w:r>
-    </w:p>
-    <w:p>
-      <w:pPr>
-        <w:rPr>
-          <w:lang w:val="en-US"/>
-        </w:rPr>
-      </w:pPr>
-      <w:r>
-        <w:rPr>
-          <w:lang w:val="en-US"/>
-        </w:rPr>
-        <w:br w:type="page"/>
-      </w:r>
-    </w:p>
-    <w:p>
-      <w:pPr>
-        <w:rPr>
-          <w:lang w:val="en-US"/>
-        </w:rPr>
-      </w:pPr>
+      <w:bookmarkEnd w:id="18"/>
     </w:p>
     <w:sectPr>
       <w:headerReference w:type="default" r:id="rId9"/>
@@ -2949,7 +3512,7 @@
                               <w:sz w:val="28"/>
                               <w:szCs w:val="28"/>
                             </w:rPr>
-                            <w:t>9</w:t>
+                            <w:t>2</w:t>
                           </w:r>
                           <w:r>
                             <w:rPr>
@@ -3026,7 +3589,7 @@
                         <w:sz w:val="28"/>
                         <w:szCs w:val="28"/>
                       </w:rPr>
-                      <w:t>9</w:t>
+                      <w:t>2</w:t>
                     </w:r>
                     <w:r>
                       <w:rPr>
@@ -4498,7 +5061,7 @@
 </file>
 
 <file path=customXml/itemProps1.xml><?xml version="1.0" encoding="utf-8"?>
-<ds:datastoreItem xmlns:ds="http://schemas.openxmlformats.org/officeDocument/2006/customXml" ds:itemID="{A6375862-1D59-49CA-B6AF-3CEFBF0A059C}">
+<ds:datastoreItem xmlns:ds="http://schemas.openxmlformats.org/officeDocument/2006/customXml" ds:itemID="{E93F66A5-D980-40B0-8C54-35901BE3A181}">
   <ds:schemaRefs>
     <ds:schemaRef ds:uri="http://schemas.openxmlformats.org/officeDocument/2006/bibliography"/>
   </ds:schemaRefs>

</xml_diff>